<commit_message>
Endbericht und Beispieldaten.sql korrigiert
</commit_message>
<xml_diff>
--- a/Docs/Projektabschluss/Endbericht_230714.docx
+++ b/Docs/Projektabschluss/Endbericht_230714.docx
@@ -13399,27 +13399,14 @@
         </w:rPr>
         <w:t xml:space="preserve"> </w:t>
       </w:r>
-      <w:r>
-        <w:fldChar w:fldCharType="begin"/>
-      </w:r>
-      <w:r>
-        <w:instrText xml:space="preserve"> REF _Ref392108813  \* MERGEFORMAT </w:instrText>
-      </w:r>
-      <w:r>
-        <w:fldChar w:fldCharType="separate"/>
-      </w:r>
-      <w:r>
-        <w:rPr>
-          <w:i/>
-        </w:rPr>
-        <w:t>Anlage eines Kurses</w:t>
-      </w:r>
-      <w:r>
-        <w:rPr>
-          <w:i/>
-        </w:rPr>
-        <w:fldChar w:fldCharType="end"/>
-      </w:r>
+      <w:fldSimple w:instr=" REF _Ref392108813  \* MERGEFORMAT ">
+        <w:r>
+          <w:rPr>
+            <w:i/>
+          </w:rPr>
+          <w:t>Anlage eines Kurses</w:t>
+        </w:r>
+      </w:fldSimple>
     </w:p>
     <w:p>
       <w:pPr>
@@ -13605,27 +13592,14 @@
         </w:rPr>
         <w:t xml:space="preserve"> </w:t>
       </w:r>
-      <w:r>
-        <w:fldChar w:fldCharType="begin"/>
-      </w:r>
-      <w:r>
-        <w:instrText xml:space="preserve"> REF _Ref392108850  \* MERGEFORMAT </w:instrText>
-      </w:r>
-      <w:r>
-        <w:fldChar w:fldCharType="separate"/>
-      </w:r>
-      <w:r>
-        <w:rPr>
-          <w:i/>
-        </w:rPr>
-        <w:t>Anlage von Material</w:t>
-      </w:r>
-      <w:r>
-        <w:rPr>
-          <w:i/>
-        </w:rPr>
-        <w:fldChar w:fldCharType="end"/>
-      </w:r>
+      <w:fldSimple w:instr=" REF _Ref392108850  \* MERGEFORMAT ">
+        <w:r>
+          <w:rPr>
+            <w:i/>
+          </w:rPr>
+          <w:t>Anlage von Material</w:t>
+        </w:r>
+      </w:fldSimple>
       <w:r>
         <w:t xml:space="preserve"> </w:t>
       </w:r>
@@ -13717,30 +13691,14 @@
         </w:rPr>
         <w:t xml:space="preserve"> </w:t>
       </w:r>
-      <w:r>
-        <w:fldChar w:fldCharType="begin"/>
-      </w:r>
-      <w:r>
-        <w:instrText xml:space="preserve"> REF _Ref392108</w:instrText>
-      </w:r>
-      <w:r>
-        <w:instrText xml:space="preserve">873  \* MERGEFORMAT </w:instrText>
-      </w:r>
-      <w:r>
-        <w:fldChar w:fldCharType="separate"/>
-      </w:r>
-      <w:r>
-        <w:rPr>
-          <w:i/>
-        </w:rPr>
-        <w:t>Anlage der Kursleiter</w:t>
-      </w:r>
-      <w:r>
-        <w:rPr>
-          <w:i/>
-        </w:rPr>
-        <w:fldChar w:fldCharType="end"/>
-      </w:r>
+      <w:fldSimple w:instr=" REF _Ref392108873  \* MERGEFORMAT ">
+        <w:r>
+          <w:rPr>
+            <w:i/>
+          </w:rPr>
+          <w:t>Anlage der Kursleiter</w:t>
+        </w:r>
+      </w:fldSimple>
       <w:r>
         <w:t xml:space="preserve"> </w:t>
       </w:r>
@@ -13835,27 +13793,14 @@
         </w:rPr>
         <w:t xml:space="preserve"> </w:t>
       </w:r>
-      <w:r>
-        <w:fldChar w:fldCharType="begin"/>
-      </w:r>
-      <w:r>
-        <w:instrText xml:space="preserve"> REF _Ref392108907  \* MERGEFORMAT </w:instrText>
-      </w:r>
-      <w:r>
-        <w:fldChar w:fldCharType="separate"/>
-      </w:r>
-      <w:r>
-        <w:rPr>
-          <w:i/>
-        </w:rPr>
-        <w:t>Erstellen von Rechnungen und Mahnungen</w:t>
-      </w:r>
-      <w:r>
-        <w:rPr>
-          <w:i/>
-        </w:rPr>
-        <w:fldChar w:fldCharType="end"/>
-      </w:r>
+      <w:fldSimple w:instr=" REF _Ref392108907  \* MERGEFORMAT ">
+        <w:r>
+          <w:rPr>
+            <w:i/>
+          </w:rPr>
+          <w:t>Erstellen von Rechnungen und Mahnungen</w:t>
+        </w:r>
+      </w:fldSimple>
       <w:r>
         <w:rPr>
           <w:noProof/>
@@ -15114,27 +15059,14 @@
                   <w:r>
                     <w:t xml:space="preserve">Abbildung </w:t>
                   </w:r>
-                  <w:r>
-                    <w:fldChar w:fldCharType="begin"/>
-                  </w:r>
-                  <w:r>
-                    <w:instrText xml:space="preserve"> SEQ Abbildung \* ARABIC </w:instrText>
-                  </w:r>
-                  <w:r>
-                    <w:fldChar w:fldCharType="separate"/>
-                  </w:r>
-                  <w:r>
-                    <w:rPr>
-                      <w:noProof/>
-                    </w:rPr>
-                    <w:t>3</w:t>
-                  </w:r>
-                  <w:r>
-                    <w:rPr>
-                      <w:noProof/>
-                    </w:rPr>
-                    <w:fldChar w:fldCharType="end"/>
-                  </w:r>
+                  <w:fldSimple w:instr=" SEQ Abbildung \* ARABIC ">
+                    <w:r>
+                      <w:rPr>
+                        <w:noProof/>
+                      </w:rPr>
+                      <w:t>3</w:t>
+                    </w:r>
+                  </w:fldSimple>
                   <w:r>
                     <w:t xml:space="preserve"> </w:t>
                   </w:r>
@@ -16112,27 +16044,14 @@
                   <w:r>
                     <w:t xml:space="preserve">Abbildung </w:t>
                   </w:r>
-                  <w:r>
-                    <w:fldChar w:fldCharType="begin"/>
-                  </w:r>
-                  <w:r>
-                    <w:instrText xml:space="preserve"> SEQ Abbildung \* ARABIC </w:instrText>
-                  </w:r>
-                  <w:r>
-                    <w:fldChar w:fldCharType="separate"/>
-                  </w:r>
-                  <w:r>
-                    <w:rPr>
-                      <w:noProof/>
-                    </w:rPr>
-                    <w:t>5</w:t>
-                  </w:r>
-                  <w:r>
-                    <w:rPr>
-                      <w:noProof/>
-                    </w:rPr>
-                    <w:fldChar w:fldCharType="end"/>
-                  </w:r>
+                  <w:fldSimple w:instr=" SEQ Abbildung \* ARABIC ">
+                    <w:r>
+                      <w:rPr>
+                        <w:noProof/>
+                      </w:rPr>
+                      <w:t>5</w:t>
+                    </w:r>
+                  </w:fldSimple>
                   <w:r>
                     <w:t xml:space="preserve"> Projektüberwachung/-steuerung</w:t>
                   </w:r>
@@ -16618,27 +16537,14 @@
                   <w:r>
                     <w:t xml:space="preserve">Abbildung </w:t>
                   </w:r>
-                  <w:r>
-                    <w:fldChar w:fldCharType="begin"/>
-                  </w:r>
-                  <w:r>
-                    <w:instrText xml:space="preserve"> SEQ Abbildung \* ARABIC </w:instrText>
-                  </w:r>
-                  <w:r>
-                    <w:fldChar w:fldCharType="separate"/>
-                  </w:r>
-                  <w:r>
-                    <w:rPr>
-                      <w:noProof/>
-                    </w:rPr>
-                    <w:t>6</w:t>
-                  </w:r>
-                  <w:r>
-                    <w:rPr>
-                      <w:noProof/>
-                    </w:rPr>
-                    <w:fldChar w:fldCharType="end"/>
-                  </w:r>
+                  <w:fldSimple w:instr=" SEQ Abbildung \* ARABIC ">
+                    <w:r>
+                      <w:rPr>
+                        <w:noProof/>
+                      </w:rPr>
+                      <w:t>6</w:t>
+                    </w:r>
+                  </w:fldSimple>
                   <w:r>
                     <w:t xml:space="preserve"> </w:t>
                   </w:r>
@@ -20306,15 +20212,7 @@
     </w:p>
     <w:p>
       <w:r>
-        <w:t xml:space="preserve">Die Menge an Geschäftslogik im Code-Behind der View wird reduziert. Dadurch können UI-Designer Views rein gestalten während Entwickler unabhängig davon die Models und ViewModels implementieren. Des Weiteren sind – die Korrektheit der Datenbindung vorausgesetzt – keine (in der Regel manuellen) UI-Tests nötig. Stattdessen genügen codebasierte Modultests des </w:t>
-      </w:r>
-      <w:bookmarkStart w:id="375" w:name="_GoBack"/>
-      <w:r>
-        <w:t>ViewModel</w:t>
-      </w:r>
-      <w:bookmarkEnd w:id="375"/>
-      <w:r>
-        <w:t>. Zuletzt „erbt“ MVVM von MVC die leichtere Austauschbarkeit der View.</w:t>
+        <w:t>Die Menge an Geschäftslogik im Code-Behind der View wird reduziert. Dadurch können UI-Designer Views rein gestalten während Entwickler unabhängig davon die Models und ViewModels implementieren. Des Weiteren sind – die Korrektheit der Datenbindung vorausgesetzt – keine (in der Regel manuellen) UI-Tests nötig. Stattdessen genügen codebasierte Modultests des ViewModel. Zuletzt „erbt“ MVVM von MVC die leichtere Austauschbarkeit der View.</w:t>
       </w:r>
       <w:r>
         <w:t xml:space="preserve"> </w:t>
@@ -20353,7 +20251,7 @@
           <w:rFonts w:eastAsiaTheme="majorEastAsia"/>
         </w:rPr>
       </w:pPr>
-      <w:bookmarkStart w:id="376" w:name="_Toc391792642"/>
+      <w:bookmarkStart w:id="375" w:name="_Toc391792642"/>
       <w:r>
         <w:rPr>
           <w:rFonts w:eastAsiaTheme="majorEastAsia"/>
@@ -20371,7 +20269,7 @@
       <w:r>
         <w:t xml:space="preserve"> wird der Netto-, Bruttopreis und Steuerbetrag ausgewiesen. Die Rechnungsnummer ist fortlaufend.</w:t>
       </w:r>
-      <w:bookmarkStart w:id="377" w:name="_Toc392770099"/>
+      <w:bookmarkStart w:id="376" w:name="_Toc392770099"/>
     </w:p>
     <w:p>
       <w:pPr>
@@ -20386,14 +20284,14 @@
       <w:pPr>
         <w:pStyle w:val="berschrift2"/>
       </w:pPr>
-      <w:bookmarkStart w:id="378" w:name="_Toc393921426"/>
+      <w:bookmarkStart w:id="377" w:name="_Toc393921426"/>
       <w:r>
         <w:lastRenderedPageBreak/>
         <w:t>Microsoft SQL Server</w:t>
       </w:r>
+      <w:bookmarkEnd w:id="375"/>
       <w:bookmarkEnd w:id="376"/>
       <w:bookmarkEnd w:id="377"/>
-      <w:bookmarkEnd w:id="378"/>
       <w:r>
         <w:t xml:space="preserve"> </w:t>
       </w:r>
@@ -20462,56 +20360,56 @@
       <w:pPr>
         <w:pStyle w:val="berschrift1"/>
       </w:pPr>
-      <w:bookmarkStart w:id="379" w:name="_Toc391792643"/>
-      <w:bookmarkStart w:id="380" w:name="_Toc392770100"/>
-      <w:bookmarkStart w:id="381" w:name="_Toc393921427"/>
+      <w:bookmarkStart w:id="378" w:name="_Toc391792643"/>
+      <w:bookmarkStart w:id="379" w:name="_Toc392770100"/>
+      <w:bookmarkStart w:id="380" w:name="_Toc393921427"/>
       <w:r>
         <w:lastRenderedPageBreak/>
         <w:t>Softwareentwicklung</w:t>
       </w:r>
+      <w:bookmarkEnd w:id="378"/>
+      <w:r>
+        <w:t xml:space="preserve"> [Benjamin Böcherer]</w:t>
+      </w:r>
       <w:bookmarkEnd w:id="379"/>
-      <w:r>
-        <w:t xml:space="preserve"> [Benjamin Böcherer]</w:t>
-      </w:r>
       <w:bookmarkEnd w:id="380"/>
+    </w:p>
+    <w:p>
+      <w:r>
+        <w:t>Für die Umsetzung der Anwendung musste vorab eine generelle Struktur aufgebaut werden. Nachdem die ersten Entscheidungen im Bereich der zu verwendenden Technologien geklärt w</w:t>
+      </w:r>
+      <w:r>
+        <w:t>aren</w:t>
+      </w:r>
+      <w:r>
+        <w:t>, ging es um die konkrete Entwicklung der Software. Wir haben uns dazu entschieden, als Vorgehensmodell Scrum einzusetzen und zunächst einen ersten Prototyp zu entwickeln, um darauf aufbauend die</w:t>
+      </w:r>
+      <w:r>
+        <w:t xml:space="preserve"> kompletten Funktionalitäten der</w:t>
+      </w:r>
+      <w:r>
+        <w:t xml:space="preserve"> Anwendung </w:t>
+      </w:r>
+      <w:r>
+        <w:t>zu implementieren</w:t>
+      </w:r>
+      <w:r>
+        <w:t>. Die folgenden Abschnitte erklären die Prozesse detailliert.</w:t>
+      </w:r>
+    </w:p>
+    <w:p>
+      <w:pPr>
+        <w:pStyle w:val="berschrift2"/>
+      </w:pPr>
+      <w:bookmarkStart w:id="381" w:name="_Toc391792644"/>
+      <w:bookmarkStart w:id="382" w:name="_Toc392770101"/>
+      <w:bookmarkStart w:id="383" w:name="_Toc393921428"/>
+      <w:r>
+        <w:t>Vorgehensmodell Scrum</w:t>
+      </w:r>
       <w:bookmarkEnd w:id="381"/>
-    </w:p>
-    <w:p>
-      <w:r>
-        <w:t>Für die Umsetzung der Anwendung musste vorab eine generelle Struktur aufgebaut werden. Nachdem die ersten Entscheidungen im Bereich der zu verwendenden Technologien geklärt w</w:t>
-      </w:r>
-      <w:r>
-        <w:t>aren</w:t>
-      </w:r>
-      <w:r>
-        <w:t>, ging es um die konkrete Entwicklung der Software. Wir haben uns dazu entschieden, als Vorgehensmodell Scrum einzusetzen und zunächst einen ersten Prototyp zu entwickeln, um darauf aufbauend die</w:t>
-      </w:r>
-      <w:r>
-        <w:t xml:space="preserve"> kompletten Funktionalitäten der</w:t>
-      </w:r>
-      <w:r>
-        <w:t xml:space="preserve"> Anwendung </w:t>
-      </w:r>
-      <w:r>
-        <w:t>zu implementieren</w:t>
-      </w:r>
-      <w:r>
-        <w:t>. Die folgenden Abschnitte erklären die Prozesse detailliert.</w:t>
-      </w:r>
-    </w:p>
-    <w:p>
-      <w:pPr>
-        <w:pStyle w:val="berschrift2"/>
-      </w:pPr>
-      <w:bookmarkStart w:id="382" w:name="_Toc391792644"/>
-      <w:bookmarkStart w:id="383" w:name="_Toc392770101"/>
-      <w:bookmarkStart w:id="384" w:name="_Toc393921428"/>
-      <w:r>
-        <w:t>Vorgehensmodell Scrum</w:t>
-      </w:r>
       <w:bookmarkEnd w:id="382"/>
       <w:bookmarkEnd w:id="383"/>
-      <w:bookmarkEnd w:id="384"/>
     </w:p>
     <w:p>
       <w:r>
@@ -20785,10 +20683,10 @@
         <w:pStyle w:val="Beschriftung"/>
         <w:jc w:val="center"/>
       </w:pPr>
-      <w:bookmarkStart w:id="385" w:name="_Toc392831714"/>
-      <w:bookmarkStart w:id="386" w:name="_Toc393789500"/>
-      <w:bookmarkStart w:id="387" w:name="_Toc393145608"/>
-      <w:bookmarkStart w:id="388" w:name="_Toc393887781"/>
+      <w:bookmarkStart w:id="384" w:name="_Toc392831714"/>
+      <w:bookmarkStart w:id="385" w:name="_Toc393789500"/>
+      <w:bookmarkStart w:id="386" w:name="_Toc393145608"/>
+      <w:bookmarkStart w:id="387" w:name="_Toc393887781"/>
       <w:r>
         <w:t xml:space="preserve">Abbildung </w:t>
       </w:r>
@@ -20816,32 +20714,32 @@
       <w:r>
         <w:t>, Quelle: http://www.it-agile.de</w:t>
       </w:r>
+      <w:bookmarkEnd w:id="384"/>
+      <w:r>
+        <w:rPr>
+          <w:rStyle w:val="Funotenzeichen"/>
+        </w:rPr>
+        <w:footnoteReference w:id="3"/>
+      </w:r>
       <w:bookmarkEnd w:id="385"/>
-      <w:r>
-        <w:rPr>
-          <w:rStyle w:val="Funotenzeichen"/>
-        </w:rPr>
-        <w:footnoteReference w:id="3"/>
-      </w:r>
       <w:bookmarkEnd w:id="386"/>
       <w:bookmarkEnd w:id="387"/>
+    </w:p>
+    <w:p>
+      <w:bookmarkStart w:id="388" w:name="_Toc391792645"/>
+      <w:bookmarkStart w:id="389" w:name="_Toc392770102"/>
+    </w:p>
+    <w:p>
+      <w:pPr>
+        <w:pStyle w:val="berschrift2"/>
+      </w:pPr>
+      <w:bookmarkStart w:id="390" w:name="_Toc393921429"/>
+      <w:r>
+        <w:t>Prototyping</w:t>
+      </w:r>
       <w:bookmarkEnd w:id="388"/>
-    </w:p>
-    <w:p>
-      <w:bookmarkStart w:id="389" w:name="_Toc391792645"/>
-      <w:bookmarkStart w:id="390" w:name="_Toc392770102"/>
-    </w:p>
-    <w:p>
-      <w:pPr>
-        <w:pStyle w:val="berschrift2"/>
-      </w:pPr>
-      <w:bookmarkStart w:id="391" w:name="_Toc393921429"/>
-      <w:r>
-        <w:t>Prototyping</w:t>
-      </w:r>
       <w:bookmarkEnd w:id="389"/>
       <w:bookmarkEnd w:id="390"/>
-      <w:bookmarkEnd w:id="391"/>
     </w:p>
     <w:p>
       <w:r>
@@ -21124,15 +21022,15 @@
       <w:pPr>
         <w:pStyle w:val="berschrift2"/>
       </w:pPr>
-      <w:bookmarkStart w:id="392" w:name="_Toc391792646"/>
-      <w:bookmarkStart w:id="393" w:name="_Toc392770103"/>
-      <w:bookmarkStart w:id="394" w:name="_Toc393921430"/>
+      <w:bookmarkStart w:id="391" w:name="_Toc391792646"/>
+      <w:bookmarkStart w:id="392" w:name="_Toc392770103"/>
+      <w:bookmarkStart w:id="393" w:name="_Toc393921430"/>
       <w:r>
         <w:t>Qualitätsmanagement</w:t>
       </w:r>
+      <w:bookmarkEnd w:id="391"/>
       <w:bookmarkEnd w:id="392"/>
       <w:bookmarkEnd w:id="393"/>
-      <w:bookmarkEnd w:id="394"/>
     </w:p>
     <w:p>
       <w:r>
@@ -21533,9 +21431,9 @@
         <w:pStyle w:val="Beschriftung"/>
         <w:jc w:val="center"/>
       </w:pPr>
-      <w:bookmarkStart w:id="395" w:name="_Toc393789501"/>
-      <w:bookmarkStart w:id="396" w:name="_Toc393145609"/>
-      <w:bookmarkStart w:id="397" w:name="_Toc393887782"/>
+      <w:bookmarkStart w:id="394" w:name="_Toc393789501"/>
+      <w:bookmarkStart w:id="395" w:name="_Toc393145609"/>
+      <w:bookmarkStart w:id="396" w:name="_Toc393887782"/>
       <w:r>
         <w:t xml:space="preserve">Abbildung </w:t>
       </w:r>
@@ -21566,9 +21464,9 @@
       <w:r>
         <w:t>Aufbau eines CI-Systems</w:t>
       </w:r>
+      <w:bookmarkEnd w:id="394"/>
       <w:bookmarkEnd w:id="395"/>
       <w:bookmarkEnd w:id="396"/>
-      <w:bookmarkEnd w:id="397"/>
     </w:p>
     <w:p>
       <w:pPr>
@@ -21581,19 +21479,19 @@
       <w:pPr>
         <w:pStyle w:val="berschrift2"/>
       </w:pPr>
-      <w:bookmarkStart w:id="398" w:name="_Toc375224935"/>
-      <w:bookmarkStart w:id="399" w:name="_Toc382849777"/>
-      <w:bookmarkStart w:id="400" w:name="_Toc391792647"/>
-      <w:bookmarkStart w:id="401" w:name="_Toc392770104"/>
-      <w:bookmarkStart w:id="402" w:name="_Toc393921431"/>
+      <w:bookmarkStart w:id="397" w:name="_Toc375224935"/>
+      <w:bookmarkStart w:id="398" w:name="_Toc382849777"/>
+      <w:bookmarkStart w:id="399" w:name="_Toc391792647"/>
+      <w:bookmarkStart w:id="400" w:name="_Toc392770104"/>
+      <w:bookmarkStart w:id="401" w:name="_Toc393921431"/>
       <w:r>
         <w:t>Organisationswerkezeuge</w:t>
       </w:r>
+      <w:bookmarkEnd w:id="397"/>
       <w:bookmarkEnd w:id="398"/>
       <w:bookmarkEnd w:id="399"/>
       <w:bookmarkEnd w:id="400"/>
       <w:bookmarkEnd w:id="401"/>
-      <w:bookmarkEnd w:id="402"/>
     </w:p>
     <w:p>
       <w:r>
@@ -21725,9 +21623,9 @@
         <w:pStyle w:val="Beschriftung"/>
         <w:jc w:val="center"/>
       </w:pPr>
-      <w:bookmarkStart w:id="403" w:name="_Toc393789502"/>
-      <w:bookmarkStart w:id="404" w:name="_Toc393145610"/>
-      <w:bookmarkStart w:id="405" w:name="_Toc393887783"/>
+      <w:bookmarkStart w:id="402" w:name="_Toc393789502"/>
+      <w:bookmarkStart w:id="403" w:name="_Toc393145610"/>
+      <w:bookmarkStart w:id="404" w:name="_Toc393887783"/>
       <w:r>
         <w:t xml:space="preserve">Abbildung </w:t>
       </w:r>
@@ -21758,9 +21656,9 @@
       <w:r>
         <w:t>Burndown-Diagramm</w:t>
       </w:r>
+      <w:bookmarkEnd w:id="402"/>
       <w:bookmarkEnd w:id="403"/>
       <w:bookmarkEnd w:id="404"/>
-      <w:bookmarkEnd w:id="405"/>
     </w:p>
     <w:p>
       <w:pPr>
@@ -21788,15 +21686,15 @@
       <w:pPr>
         <w:pStyle w:val="berschrift2"/>
       </w:pPr>
-      <w:bookmarkStart w:id="406" w:name="_Toc391792648"/>
-      <w:bookmarkStart w:id="407" w:name="_Toc392770105"/>
-      <w:bookmarkStart w:id="408" w:name="_Toc393921432"/>
+      <w:bookmarkStart w:id="405" w:name="_Toc391792648"/>
+      <w:bookmarkStart w:id="406" w:name="_Toc392770105"/>
+      <w:bookmarkStart w:id="407" w:name="_Toc393921432"/>
       <w:r>
         <w:t>Datenbank</w:t>
       </w:r>
+      <w:bookmarkEnd w:id="405"/>
       <w:bookmarkEnd w:id="406"/>
       <w:bookmarkEnd w:id="407"/>
-      <w:bookmarkEnd w:id="408"/>
     </w:p>
     <w:p>
       <w:r>
@@ -21898,13 +21796,13 @@
       <w:pPr>
         <w:pStyle w:val="berschrift3"/>
       </w:pPr>
-      <w:bookmarkStart w:id="409" w:name="_Toc392770106"/>
-      <w:bookmarkStart w:id="410" w:name="_Toc393921433"/>
+      <w:bookmarkStart w:id="408" w:name="_Toc392770106"/>
+      <w:bookmarkStart w:id="409" w:name="_Toc393921433"/>
       <w:r>
         <w:t>Datenbankdiagramme</w:t>
       </w:r>
+      <w:bookmarkEnd w:id="408"/>
       <w:bookmarkEnd w:id="409"/>
-      <w:bookmarkEnd w:id="410"/>
     </w:p>
     <w:p>
       <w:pPr>
@@ -22123,15 +22021,15 @@
       <w:pPr>
         <w:pStyle w:val="berschrift2"/>
       </w:pPr>
-      <w:bookmarkStart w:id="411" w:name="_Toc391792649"/>
-      <w:bookmarkStart w:id="412" w:name="_Toc392770107"/>
-      <w:bookmarkStart w:id="413" w:name="_Toc393921434"/>
+      <w:bookmarkStart w:id="410" w:name="_Toc391792649"/>
+      <w:bookmarkStart w:id="411" w:name="_Toc392770107"/>
+      <w:bookmarkStart w:id="412" w:name="_Toc393921434"/>
       <w:r>
         <w:t>UML</w:t>
       </w:r>
+      <w:bookmarkEnd w:id="410"/>
       <w:bookmarkEnd w:id="411"/>
       <w:bookmarkEnd w:id="412"/>
-      <w:bookmarkEnd w:id="413"/>
     </w:p>
     <w:p>
       <w:r>
@@ -22163,8 +22061,8 @@
       <w:pPr>
         <w:pStyle w:val="berschrift3"/>
       </w:pPr>
-      <w:bookmarkStart w:id="414" w:name="_Toc392770108"/>
-      <w:bookmarkStart w:id="415" w:name="_Toc393921435"/>
+      <w:bookmarkStart w:id="413" w:name="_Toc392770108"/>
+      <w:bookmarkStart w:id="414" w:name="_Toc393921435"/>
       <w:r>
         <w:lastRenderedPageBreak/>
         <w:t>UML-D</w:t>
@@ -22175,8 +22073,8 @@
       <w:r>
         <w:t>agramme</w:t>
       </w:r>
+      <w:bookmarkEnd w:id="413"/>
       <w:bookmarkEnd w:id="414"/>
-      <w:bookmarkEnd w:id="415"/>
     </w:p>
     <w:p>
       <w:r>
@@ -22365,16 +22263,16 @@
       <w:pPr>
         <w:pStyle w:val="berschrift2"/>
       </w:pPr>
-      <w:bookmarkStart w:id="416" w:name="_Toc391792650"/>
-      <w:bookmarkStart w:id="417" w:name="_Toc392770109"/>
-      <w:bookmarkStart w:id="418" w:name="_Toc393921436"/>
+      <w:bookmarkStart w:id="415" w:name="_Toc391792650"/>
+      <w:bookmarkStart w:id="416" w:name="_Toc392770109"/>
+      <w:bookmarkStart w:id="417" w:name="_Toc393921436"/>
       <w:r>
         <w:lastRenderedPageBreak/>
         <w:t>Quellcodeverwaltung</w:t>
       </w:r>
+      <w:bookmarkEnd w:id="415"/>
       <w:bookmarkEnd w:id="416"/>
       <w:bookmarkEnd w:id="417"/>
-      <w:bookmarkEnd w:id="418"/>
     </w:p>
     <w:p>
       <w:r>
@@ -22392,8 +22290,8 @@
         <w:pStyle w:val="berschrift1"/>
         <w:jc w:val="left"/>
       </w:pPr>
-      <w:bookmarkStart w:id="419" w:name="_Toc392770110"/>
-      <w:bookmarkStart w:id="420" w:name="_Toc393921437"/>
+      <w:bookmarkStart w:id="418" w:name="_Toc392770110"/>
+      <w:bookmarkStart w:id="419" w:name="_Toc393921437"/>
       <w:r>
         <w:t xml:space="preserve">Die </w:t>
       </w:r>
@@ -22403,8 +22301,8 @@
       <w:r>
         <w:t>Software „Naukanu Sailing School Manager“</w:t>
       </w:r>
+      <w:bookmarkEnd w:id="418"/>
       <w:bookmarkEnd w:id="419"/>
-      <w:bookmarkEnd w:id="420"/>
     </w:p>
     <w:p>
       <w:r>
@@ -22457,8 +22355,8 @@
       <w:pPr>
         <w:pStyle w:val="berschrift2"/>
       </w:pPr>
-      <w:bookmarkStart w:id="421" w:name="_Toc392770112"/>
-      <w:bookmarkStart w:id="422" w:name="_Toc393921438"/>
+      <w:bookmarkStart w:id="420" w:name="_Toc392770112"/>
+      <w:bookmarkStart w:id="421" w:name="_Toc393921438"/>
       <w:r>
         <w:t>Die graf</w:t>
       </w:r>
@@ -22468,8 +22366,8 @@
       <w:r>
         <w:t xml:space="preserve"> [Tobias Meyer]</w:t>
       </w:r>
+      <w:bookmarkEnd w:id="420"/>
       <w:bookmarkEnd w:id="421"/>
-      <w:bookmarkEnd w:id="422"/>
     </w:p>
     <w:p>
       <w:r>
@@ -22660,16 +22558,16 @@
       <w:pPr>
         <w:pStyle w:val="berschrift2"/>
       </w:pPr>
-      <w:bookmarkStart w:id="423" w:name="_Toc392770113"/>
-      <w:bookmarkStart w:id="424" w:name="_Toc393921439"/>
+      <w:bookmarkStart w:id="422" w:name="_Toc392770113"/>
+      <w:bookmarkStart w:id="423" w:name="_Toc393921439"/>
       <w:r>
         <w:t>Die Stammdatenverwaltung</w:t>
       </w:r>
+      <w:bookmarkEnd w:id="422"/>
+      <w:r>
+        <w:t xml:space="preserve"> [Dominik Schumacher]</w:t>
+      </w:r>
       <w:bookmarkEnd w:id="423"/>
-      <w:r>
-        <w:t xml:space="preserve"> [Dominik Schumacher]</w:t>
-      </w:r>
-      <w:bookmarkEnd w:id="424"/>
     </w:p>
     <w:p>
       <w:r>
@@ -22711,7 +22609,7 @@
         <w:spacing w:line="259" w:lineRule="auto"/>
         <w:jc w:val="left"/>
       </w:pPr>
-      <w:bookmarkStart w:id="425" w:name="_Toc392770114"/>
+      <w:bookmarkStart w:id="424" w:name="_Toc392770114"/>
       <w:r>
         <w:br w:type="page"/>
       </w:r>
@@ -22720,46 +22618,274 @@
       <w:pPr>
         <w:pStyle w:val="berschrift3"/>
       </w:pPr>
-      <w:bookmarkStart w:id="426" w:name="_Toc393921440"/>
+      <w:bookmarkStart w:id="425" w:name="_Toc393921440"/>
       <w:r>
         <w:lastRenderedPageBreak/>
         <w:t>Kunden</w:t>
       </w:r>
+      <w:bookmarkEnd w:id="424"/>
       <w:bookmarkEnd w:id="425"/>
+    </w:p>
+    <w:p>
+      <w:r>
+        <w:t>Pro Neukunde wird ein eigener</w:t>
+      </w:r>
+      <w:r>
+        <w:t xml:space="preserve"> Datensatz erstellt</w:t>
+      </w:r>
+      <w:r>
+        <w:t>. Besitzt die Person schon Vorqualifikationen,</w:t>
+      </w:r>
+      <w:r>
+        <w:t xml:space="preserve"> z.B. schon einen bestimmten Segelschein, werden diese eingetragen. </w:t>
+      </w:r>
+    </w:p>
+    <w:p>
+      <w:r>
+        <w:t xml:space="preserve">Die </w:t>
+      </w:r>
+      <w:r>
+        <w:t>g</w:t>
+      </w:r>
+      <w:r>
+        <w:t>ra</w:t>
+      </w:r>
+      <w:r>
+        <w:t>f</w:t>
+      </w:r>
+      <w:r>
+        <w:t xml:space="preserve">ische Darstellung </w:t>
+      </w:r>
+      <w:r>
+        <w:t xml:space="preserve">ist </w:t>
+      </w:r>
+      <w:r>
+        <w:t xml:space="preserve">im Anhang </w:t>
+      </w:r>
+      <w:r>
+        <w:fldChar w:fldCharType="begin"/>
+      </w:r>
+      <w:r>
+        <w:instrText xml:space="preserve"> REF _Ref392955209 \r \h  \* MERGEFORMAT </w:instrText>
+      </w:r>
+      <w:r>
+        <w:fldChar w:fldCharType="separate"/>
+      </w:r>
+      <w:r>
+        <w:rPr>
+          <w:i/>
+        </w:rPr>
+        <w:t>15.2.1</w:t>
+      </w:r>
+      <w:r>
+        <w:fldChar w:fldCharType="end"/>
+      </w:r>
+      <w:r>
+        <w:rPr>
+          <w:i/>
+        </w:rPr>
+        <w:t xml:space="preserve"> </w:t>
+      </w:r>
+      <w:fldSimple w:instr=" REF _Ref392955209  \* MERGEFORMAT ">
+        <w:r>
+          <w:rPr>
+            <w:i/>
+          </w:rPr>
+          <w:t>Anlage eines Teilnehmers</w:t>
+        </w:r>
+      </w:fldSimple>
+      <w:r>
+        <w:t xml:space="preserve"> zu finden</w:t>
+      </w:r>
+      <w:r>
+        <w:t>.</w:t>
+      </w:r>
+    </w:p>
+    <w:p>
+      <w:pPr>
+        <w:pStyle w:val="berschrift3"/>
+      </w:pPr>
+      <w:bookmarkStart w:id="426" w:name="_Toc392770115"/>
+      <w:bookmarkStart w:id="427" w:name="_Toc393921441"/>
+      <w:r>
+        <w:t>Kursleiter</w:t>
+      </w:r>
       <w:bookmarkEnd w:id="426"/>
-    </w:p>
-    <w:p>
-      <w:r>
-        <w:t>Pro Neukunde wird ein eigener</w:t>
-      </w:r>
-      <w:r>
-        <w:t xml:space="preserve"> Datensatz erstellt</w:t>
-      </w:r>
-      <w:r>
-        <w:t>. Besitzt die Person schon Vorqualifikationen,</w:t>
-      </w:r>
-      <w:r>
-        <w:t xml:space="preserve"> z.B. schon einen bestimmten Segelschein, werden diese eingetragen. </w:t>
-      </w:r>
-    </w:p>
-    <w:p>
-      <w:r>
-        <w:t xml:space="preserve">Die </w:t>
-      </w:r>
-      <w:r>
-        <w:t>g</w:t>
-      </w:r>
-      <w:r>
-        <w:t>ra</w:t>
-      </w:r>
-      <w:r>
-        <w:t>f</w:t>
-      </w:r>
-      <w:r>
-        <w:t xml:space="preserve">ische Darstellung </w:t>
-      </w:r>
-      <w:r>
-        <w:t xml:space="preserve">ist </w:t>
+      <w:bookmarkEnd w:id="427"/>
+    </w:p>
+    <w:p>
+      <w:r>
+        <w:t>Beim Hinzufügen eines neuen Kursleiters werden neben den Stammdaten, welche aus Adresse sowie Kontoinformationen bestehen, seine vorhandenen Qualifikationen eingetragen. Dies ist insofern wichtig, da ein Kursleiter später nur für solche Kurse zur Auswahl steht, für die er entsprechende Zertifizierungen besitzt. Das Eintragen von Abwesenheitszeiten stellt</w:t>
+      </w:r>
+      <w:r>
+        <w:t xml:space="preserve"> bei der Kurserstellung</w:t>
+      </w:r>
+      <w:r>
+        <w:t xml:space="preserve"> sicher, dass</w:t>
+      </w:r>
+      <w:r>
+        <w:t xml:space="preserve"> ein Kursleiter nicht für Termine eingetragen werden kann, in denen er zeitlich verhindert ist.</w:t>
+      </w:r>
+    </w:p>
+    <w:p>
+      <w:r>
+        <w:t>Die graf</w:t>
+      </w:r>
+      <w:r>
+        <w:t xml:space="preserve">ische Darstellung ist im Anhang </w:t>
+      </w:r>
+      <w:r>
+        <w:fldChar w:fldCharType="begin"/>
+      </w:r>
+      <w:r>
+        <w:instrText xml:space="preserve"> REF _Ref392633545 \r \h  \* MERGEFORMAT </w:instrText>
+      </w:r>
+      <w:r>
+        <w:fldChar w:fldCharType="separate"/>
+      </w:r>
+      <w:r>
+        <w:rPr>
+          <w:i/>
+        </w:rPr>
+        <w:t>15.2.2</w:t>
+      </w:r>
+      <w:r>
+        <w:fldChar w:fldCharType="end"/>
+      </w:r>
+      <w:r>
+        <w:rPr>
+          <w:i/>
+        </w:rPr>
+        <w:t xml:space="preserve"> </w:t>
+      </w:r>
+      <w:fldSimple w:instr=" REF _Ref392633545  \* MERGEFORMAT ">
+        <w:r>
+          <w:rPr>
+            <w:i/>
+          </w:rPr>
+          <w:t>Anlage eines Kursleiters</w:t>
+        </w:r>
+      </w:fldSimple>
+      <w:r>
+        <w:t xml:space="preserve"> </w:t>
+      </w:r>
+      <w:r>
+        <w:t>zu finden.</w:t>
+      </w:r>
+    </w:p>
+    <w:p>
+      <w:pPr>
+        <w:pStyle w:val="berschrift3"/>
+      </w:pPr>
+      <w:bookmarkStart w:id="428" w:name="_Toc392770116"/>
+      <w:bookmarkStart w:id="429" w:name="_Toc393921442"/>
+      <w:r>
+        <w:t>Material</w:t>
+      </w:r>
+      <w:bookmarkEnd w:id="428"/>
+      <w:bookmarkEnd w:id="429"/>
+    </w:p>
+    <w:p>
+      <w:r>
+        <w:t xml:space="preserve">Im ersten Schritt prüft man, ob die </w:t>
+      </w:r>
+      <w:r>
+        <w:t xml:space="preserve">zuzuordnende </w:t>
+      </w:r>
+      <w:r>
+        <w:t>Material</w:t>
+      </w:r>
+      <w:r>
+        <w:t>art (z.B. „Segel Jolle“,</w:t>
+      </w:r>
+      <w:r>
+        <w:t xml:space="preserve"> „Mast Optimist“ o.ä</w:t>
+      </w:r>
+      <w:r>
+        <w:t>.)</w:t>
+      </w:r>
+      <w:r>
+        <w:t xml:space="preserve"> schon vorhanden ist. Ist dies nicht der Fall, wird </w:t>
+      </w:r>
+      <w:r>
+        <w:t>der entsprechende</w:t>
+      </w:r>
+      <w:r>
+        <w:t xml:space="preserve"> Datensatz </w:t>
+      </w:r>
+      <w:r>
+        <w:t xml:space="preserve">in den Einstellungen </w:t>
+      </w:r>
+      <w:r>
+        <w:t xml:space="preserve">angelegt. </w:t>
+      </w:r>
+      <w:r>
+        <w:t>Der Materialstammdatensatz</w:t>
+      </w:r>
+      <w:r>
+        <w:t xml:space="preserve"> enthält neben dem Materialnamen, dem Hersteller </w:t>
+      </w:r>
+      <w:r>
+        <w:t xml:space="preserve">und dem Preis </w:t>
+      </w:r>
+      <w:r>
+        <w:t xml:space="preserve">auch eine Seriennummer, welche immer eindeutig sein muss und nicht mehrmals vergeben werden </w:t>
+      </w:r>
+      <w:r>
+        <w:t>sollte</w:t>
+      </w:r>
+      <w:r>
+        <w:t xml:space="preserve">. </w:t>
+      </w:r>
+      <w:r>
+        <w:t>Mit der Verknüpfung zur entsprechenden Materialart (</w:t>
+      </w:r>
+      <w:r>
+        <w:t>siehe oben</w:t>
+      </w:r>
+      <w:r>
+        <w:t>) findet eine Klassifizierung statt. Das Eintragen einer Materi</w:t>
+      </w:r>
+      <w:r>
+        <w:t xml:space="preserve">algruppe ordnet der </w:t>
+      </w:r>
+      <w:r>
+        <w:t xml:space="preserve">spezifischen </w:t>
+      </w:r>
+      <w:r>
+        <w:t>Materialkomponente einen</w:t>
+      </w:r>
+      <w:r>
+        <w:t xml:space="preserve"> bestimmten </w:t>
+      </w:r>
+      <w:r>
+        <w:t>B</w:t>
+      </w:r>
+      <w:r>
+        <w:t>ootst</w:t>
+      </w:r>
+      <w:r>
+        <w:t>yp</w:t>
+      </w:r>
+      <w:r>
+        <w:t>en</w:t>
+      </w:r>
+      <w:r>
+        <w:t xml:space="preserve"> zu.</w:t>
+      </w:r>
+    </w:p>
+    <w:p>
+      <w:r>
+        <w:t>Die dazu</w:t>
+      </w:r>
+      <w:r>
+        <w:t xml:space="preserve">gehörige </w:t>
+      </w:r>
+      <w:r>
+        <w:t>Grafik</w:t>
+      </w:r>
+      <w:r>
+        <w:t xml:space="preserve"> befindet sich </w:t>
       </w:r>
       <w:r>
         <w:t xml:space="preserve">im Anhang </w:t>
@@ -22768,7 +22894,7 @@
         <w:fldChar w:fldCharType="begin"/>
       </w:r>
       <w:r>
-        <w:instrText xml:space="preserve"> REF _Ref392955209 \r \h  \* MERGEFORMAT </w:instrText>
+        <w:instrText xml:space="preserve"> REF _Ref392698686 \r \h  \* MERGEFORMAT </w:instrText>
       </w:r>
       <w:r>
         <w:fldChar w:fldCharType="separate"/>
@@ -22777,7 +22903,7 @@
         <w:rPr>
           <w:i/>
         </w:rPr>
-        <w:t>15.2.1</w:t>
+        <w:t>15.2.3</w:t>
       </w:r>
       <w:r>
         <w:fldChar w:fldCharType="end"/>
@@ -22788,31 +22914,18 @@
         </w:rPr>
         <w:t xml:space="preserve"> </w:t>
       </w:r>
-      <w:r>
-        <w:fldChar w:fldCharType="begin"/>
-      </w:r>
-      <w:r>
-        <w:instrText xml:space="preserve"> REF _Ref392955209  \* MERGEFORMAT </w:instrText>
-      </w:r>
-      <w:r>
-        <w:fldChar w:fldCharType="separate"/>
-      </w:r>
+      <w:fldSimple w:instr=" REF _Ref393100284  \* MERGEFORMAT ">
+        <w:r>
+          <w:rPr>
+            <w:i/>
+          </w:rPr>
+          <w:t>Anlage von Material</w:t>
+        </w:r>
+      </w:fldSimple>
       <w:r>
         <w:rPr>
           <w:i/>
         </w:rPr>
-        <w:t>Anlage eines Teilnehmers</w:t>
-      </w:r>
-      <w:r>
-        <w:rPr>
-          <w:i/>
-        </w:rPr>
-        <w:fldChar w:fldCharType="end"/>
-      </w:r>
-      <w:r>
-        <w:t xml:space="preserve"> zu finden</w:t>
-      </w:r>
-      <w:r>
         <w:t>.</w:t>
       </w:r>
     </w:p>
@@ -22820,267 +22933,13 @@
       <w:pPr>
         <w:pStyle w:val="berschrift3"/>
       </w:pPr>
-      <w:bookmarkStart w:id="427" w:name="_Toc392770115"/>
-      <w:bookmarkStart w:id="428" w:name="_Toc393921441"/>
-      <w:r>
-        <w:t>Kursleiter</w:t>
-      </w:r>
-      <w:bookmarkEnd w:id="427"/>
-      <w:bookmarkEnd w:id="428"/>
-    </w:p>
-    <w:p>
-      <w:r>
-        <w:t>Beim Hinzufügen eines neuen Kursleiters werden neben den Stammdaten, welche aus Adresse sowie Kontoinformationen bestehen, seine vorhandenen Qualifikationen eingetragen. Dies ist insofern wichtig, da ein Kursleiter später nur für solche Kurse zur Auswahl steht, für die er entsprechende Zertifizierungen besitzt. Das Eintragen von Abwesenheitszeiten stellt</w:t>
-      </w:r>
-      <w:r>
-        <w:t xml:space="preserve"> bei der Kurserstellung</w:t>
-      </w:r>
-      <w:r>
-        <w:t xml:space="preserve"> sicher, dass</w:t>
-      </w:r>
-      <w:r>
-        <w:t xml:space="preserve"> ein Kursleiter nicht für Termine eingetragen werden kann, in denen er zeitlich verhindert ist.</w:t>
-      </w:r>
-    </w:p>
-    <w:p>
-      <w:r>
-        <w:t>Die graf</w:t>
-      </w:r>
-      <w:r>
-        <w:t xml:space="preserve">ische Darstellung ist im Anhang </w:t>
-      </w:r>
-      <w:r>
-        <w:fldChar w:fldCharType="begin"/>
-      </w:r>
-      <w:r>
-        <w:instrText xml:space="preserve"> REF _Ref392633545 \r \h  \* MERGEFORMAT </w:instrText>
-      </w:r>
-      <w:r>
-        <w:fldChar w:fldCharType="separate"/>
-      </w:r>
-      <w:r>
-        <w:rPr>
-          <w:i/>
-        </w:rPr>
-        <w:t>15.2.2</w:t>
-      </w:r>
-      <w:r>
-        <w:fldChar w:fldCharType="end"/>
-      </w:r>
-      <w:r>
-        <w:rPr>
-          <w:i/>
-        </w:rPr>
-        <w:t xml:space="preserve"> </w:t>
-      </w:r>
-      <w:r>
-        <w:fldChar w:fldCharType="begin"/>
-      </w:r>
-      <w:r>
-        <w:instrText xml:space="preserve"> REF _Ref392633545  \* MERGEFORMAT </w:instrText>
-      </w:r>
-      <w:r>
-        <w:fldChar w:fldCharType="separate"/>
-      </w:r>
-      <w:r>
-        <w:rPr>
-          <w:i/>
-        </w:rPr>
-        <w:t>Anlage eines Kursleiters</w:t>
-      </w:r>
-      <w:r>
-        <w:rPr>
-          <w:i/>
-        </w:rPr>
-        <w:fldChar w:fldCharType="end"/>
-      </w:r>
-      <w:r>
-        <w:t xml:space="preserve"> </w:t>
-      </w:r>
-      <w:r>
-        <w:t>zu finden.</w:t>
-      </w:r>
-    </w:p>
-    <w:p>
-      <w:pPr>
-        <w:pStyle w:val="berschrift3"/>
-      </w:pPr>
-      <w:bookmarkStart w:id="429" w:name="_Toc392770116"/>
-      <w:bookmarkStart w:id="430" w:name="_Toc393921442"/>
-      <w:r>
-        <w:t>Material</w:t>
-      </w:r>
-      <w:bookmarkEnd w:id="429"/>
+      <w:bookmarkStart w:id="430" w:name="_Toc392770117"/>
+      <w:bookmarkStart w:id="431" w:name="_Toc393921443"/>
+      <w:r>
+        <w:t>Boote</w:t>
+      </w:r>
       <w:bookmarkEnd w:id="430"/>
-    </w:p>
-    <w:p>
-      <w:r>
-        <w:t xml:space="preserve">Im ersten Schritt prüft man, ob die </w:t>
-      </w:r>
-      <w:r>
-        <w:t xml:space="preserve">zuzuordnende </w:t>
-      </w:r>
-      <w:r>
-        <w:t>Material</w:t>
-      </w:r>
-      <w:r>
-        <w:t>art (z.B. „Segel Jolle“,</w:t>
-      </w:r>
-      <w:r>
-        <w:t xml:space="preserve"> „Mast Optimist“ o.ä</w:t>
-      </w:r>
-      <w:r>
-        <w:t>.)</w:t>
-      </w:r>
-      <w:r>
-        <w:t xml:space="preserve"> schon vorhanden ist. Ist dies nicht der Fall, wird </w:t>
-      </w:r>
-      <w:r>
-        <w:t>der entsprechende</w:t>
-      </w:r>
-      <w:r>
-        <w:t xml:space="preserve"> Datensatz </w:t>
-      </w:r>
-      <w:r>
-        <w:t xml:space="preserve">in den Einstellungen </w:t>
-      </w:r>
-      <w:r>
-        <w:t xml:space="preserve">angelegt. </w:t>
-      </w:r>
-      <w:r>
-        <w:t>Der Materialstammdatensatz</w:t>
-      </w:r>
-      <w:r>
-        <w:t xml:space="preserve"> enthält neben dem Materialnamen, dem Hersteller </w:t>
-      </w:r>
-      <w:r>
-        <w:t xml:space="preserve">und dem Preis </w:t>
-      </w:r>
-      <w:r>
-        <w:t xml:space="preserve">auch eine Seriennummer, welche immer eindeutig sein muss und nicht mehrmals vergeben werden </w:t>
-      </w:r>
-      <w:r>
-        <w:t>sollte</w:t>
-      </w:r>
-      <w:r>
-        <w:t xml:space="preserve">. </w:t>
-      </w:r>
-      <w:r>
-        <w:t>Mit der Verknüpfung zur entsprechenden Materialart (</w:t>
-      </w:r>
-      <w:r>
-        <w:t>siehe oben</w:t>
-      </w:r>
-      <w:r>
-        <w:t>) findet eine Klassifizierung statt. Das Eintragen einer Materi</w:t>
-      </w:r>
-      <w:r>
-        <w:t xml:space="preserve">algruppe ordnet der </w:t>
-      </w:r>
-      <w:r>
-        <w:t xml:space="preserve">spezifischen </w:t>
-      </w:r>
-      <w:r>
-        <w:t>Materialkomponente einen</w:t>
-      </w:r>
-      <w:r>
-        <w:t xml:space="preserve"> bestimmten </w:t>
-      </w:r>
-      <w:r>
-        <w:t>B</w:t>
-      </w:r>
-      <w:r>
-        <w:t>ootst</w:t>
-      </w:r>
-      <w:r>
-        <w:t>yp</w:t>
-      </w:r>
-      <w:r>
-        <w:t>en</w:t>
-      </w:r>
-      <w:r>
-        <w:t xml:space="preserve"> zu.</w:t>
-      </w:r>
-    </w:p>
-    <w:p>
-      <w:r>
-        <w:t>Die dazu</w:t>
-      </w:r>
-      <w:r>
-        <w:t xml:space="preserve">gehörige </w:t>
-      </w:r>
-      <w:r>
-        <w:t>Grafik</w:t>
-      </w:r>
-      <w:r>
-        <w:t xml:space="preserve"> befindet sich </w:t>
-      </w:r>
-      <w:r>
-        <w:t xml:space="preserve">im Anhang </w:t>
-      </w:r>
-      <w:r>
-        <w:fldChar w:fldCharType="begin"/>
-      </w:r>
-      <w:r>
-        <w:instrText xml:space="preserve"> REF _Ref392698686 \r \h  \* MERGEFORMAT </w:instrText>
-      </w:r>
-      <w:r>
-        <w:fldChar w:fldCharType="separate"/>
-      </w:r>
-      <w:r>
-        <w:rPr>
-          <w:i/>
-        </w:rPr>
-        <w:t>15.2.3</w:t>
-      </w:r>
-      <w:r>
-        <w:fldChar w:fldCharType="end"/>
-      </w:r>
-      <w:r>
-        <w:rPr>
-          <w:i/>
-        </w:rPr>
-        <w:t xml:space="preserve"> </w:t>
-      </w:r>
-      <w:r>
-        <w:fldChar w:fldCharType="begin"/>
-      </w:r>
-      <w:r>
-        <w:instrText xml:space="preserve"> REF _Ref393100284  \* MERGEFORMAT </w:instrText>
-      </w:r>
-      <w:r>
-        <w:fldChar w:fldCharType="separate"/>
-      </w:r>
-      <w:r>
-        <w:rPr>
-          <w:i/>
-        </w:rPr>
-        <w:t>Anlage von Material</w:t>
-      </w:r>
-      <w:r>
-        <w:rPr>
-          <w:i/>
-        </w:rPr>
-        <w:fldChar w:fldCharType="end"/>
-      </w:r>
-      <w:r>
-        <w:rPr>
-          <w:i/>
-        </w:rPr>
-        <w:t>.</w:t>
-      </w:r>
-    </w:p>
-    <w:p>
-      <w:pPr>
-        <w:pStyle w:val="berschrift3"/>
-      </w:pPr>
-      <w:bookmarkStart w:id="431" w:name="_Toc392770117"/>
-      <w:bookmarkStart w:id="432" w:name="_Toc393921443"/>
-      <w:r>
-        <w:t>Boote</w:t>
-      </w:r>
       <w:bookmarkEnd w:id="431"/>
-      <w:bookmarkEnd w:id="432"/>
     </w:p>
     <w:p>
       <w:r>
@@ -23205,71 +23064,144 @@
       <w:pPr>
         <w:pStyle w:val="berschrift2"/>
       </w:pPr>
-      <w:bookmarkStart w:id="433" w:name="_Toc393921444"/>
+      <w:bookmarkStart w:id="432" w:name="_Toc393921444"/>
       <w:r>
         <w:t>Einstellungen</w:t>
       </w:r>
       <w:r>
         <w:t xml:space="preserve"> [Dominik Schumacher]</w:t>
       </w:r>
+      <w:bookmarkEnd w:id="432"/>
+    </w:p>
+    <w:p>
+      <w:r>
+        <w:t xml:space="preserve">In dieser Rubrik werden alle globalen Einstellungen verwaltet. Dies sind z.B. Konfigurationen hinsichtlich </w:t>
+      </w:r>
+      <w:r>
+        <w:t>der gra</w:t>
+      </w:r>
+      <w:r>
+        <w:t>f</w:t>
+      </w:r>
+      <w:r>
+        <w:t>ischen Oberfläche und der</w:t>
+      </w:r>
+      <w:r>
+        <w:t xml:space="preserve"> Mandantendaten. Des Weiteren werden in diesem Bereich die Qualifikationen (Kursleiter und Teilnehmer) sowie Boots- und Materialtypen verwaltet.</w:t>
+      </w:r>
+    </w:p>
+    <w:p/>
+    <w:p>
+      <w:pPr>
+        <w:pStyle w:val="berschrift3"/>
+      </w:pPr>
+      <w:bookmarkStart w:id="433" w:name="_Toc392770118"/>
+      <w:bookmarkStart w:id="434" w:name="_Toc393921445"/>
+      <w:r>
+        <w:t>Qualifikationen</w:t>
+      </w:r>
       <w:bookmarkEnd w:id="433"/>
-    </w:p>
-    <w:p>
-      <w:r>
-        <w:t xml:space="preserve">In dieser Rubrik werden alle globalen Einstellungen verwaltet. Dies sind z.B. Konfigurationen hinsichtlich </w:t>
-      </w:r>
-      <w:r>
-        <w:t>der gra</w:t>
+      <w:bookmarkEnd w:id="434"/>
+    </w:p>
+    <w:p>
+      <w:r>
+        <w:t xml:space="preserve">In diesem Abschnitt werden zum einen die Qualifikationen eingetragen, welche die Teilnehmer durch eine Kursprüfung erwerben können. Zum </w:t>
+      </w:r>
+      <w:r>
+        <w:t xml:space="preserve">anderen erstellt man hier </w:t>
+      </w:r>
+      <w:r>
+        <w:t>entsprechende Segellehrerlizenzen, die einem Kursleiter hinzugefügt werden können. Die Abkürzung der Qualifikation, z.B. „SBF Binnen“ dient als eindeutige Kennzeichnung und kann somit nur einmal vergeben werden.</w:t>
+      </w:r>
+    </w:p>
+    <w:p>
+      <w:r>
+        <w:t>Die gra</w:t>
       </w:r>
       <w:r>
         <w:t>f</w:t>
       </w:r>
       <w:r>
-        <w:t>ischen Oberfläche und der</w:t>
-      </w:r>
-      <w:r>
-        <w:t xml:space="preserve"> Mandantendaten. Des Weiteren werden in diesem Bereich die Qualifikationen (Kursleiter und Teilnehmer) sowie Boots- und Materialtypen verwaltet.</w:t>
-      </w:r>
-    </w:p>
-    <w:p/>
+        <w:t xml:space="preserve">ische Darstellung ist im Anhang </w:t>
+      </w:r>
+      <w:r>
+        <w:fldChar w:fldCharType="begin"/>
+      </w:r>
+      <w:r>
+        <w:instrText xml:space="preserve"> REF _Ref392700670 \r \h  \* MERGEFORMAT </w:instrText>
+      </w:r>
+      <w:r>
+        <w:fldChar w:fldCharType="separate"/>
+      </w:r>
+      <w:r>
+        <w:rPr>
+          <w:i/>
+        </w:rPr>
+        <w:t>15.2.7</w:t>
+      </w:r>
+      <w:r>
+        <w:fldChar w:fldCharType="end"/>
+      </w:r>
+      <w:r>
+        <w:rPr>
+          <w:i/>
+        </w:rPr>
+        <w:t xml:space="preserve"> </w:t>
+      </w:r>
+      <w:fldSimple w:instr=" REF _Ref392700670  \* MERGEFORMAT ">
+        <w:r>
+          <w:rPr>
+            <w:i/>
+          </w:rPr>
+          <w:t>Anlage einer Qualifikation für Kurse- und Kursleiter</w:t>
+        </w:r>
+      </w:fldSimple>
+      <w:r>
+        <w:t xml:space="preserve"> </w:t>
+      </w:r>
+      <w:r>
+        <w:t>zu finden.</w:t>
+      </w:r>
+    </w:p>
     <w:p>
       <w:pPr>
         <w:pStyle w:val="berschrift3"/>
       </w:pPr>
-      <w:bookmarkStart w:id="434" w:name="_Toc392770118"/>
-      <w:bookmarkStart w:id="435" w:name="_Toc393921445"/>
-      <w:r>
-        <w:t>Qualifikationen</w:t>
-      </w:r>
-      <w:bookmarkEnd w:id="434"/>
+      <w:bookmarkStart w:id="435" w:name="_Toc393921446"/>
+      <w:r>
+        <w:t>Bootstypen</w:t>
+      </w:r>
       <w:bookmarkEnd w:id="435"/>
     </w:p>
     <w:p>
       <w:r>
-        <w:t xml:space="preserve">In diesem Abschnitt werden zum einen die Qualifikationen eingetragen, welche die Teilnehmer durch eine Kursprüfung erwerben können. Zum </w:t>
-      </w:r>
-      <w:r>
-        <w:t xml:space="preserve">anderen erstellt man hier </w:t>
-      </w:r>
-      <w:r>
-        <w:t>entsprechende Segellehrerlizenzen, die einem Kursleiter hinzugefügt werden können. Die Abkürzung der Qualifikation, z.B. „SBF Binnen“ dient als eindeutige Kennzeichnung und kann somit nur einmal vergeben werden.</w:t>
-      </w:r>
-    </w:p>
-    <w:p>
-      <w:r>
-        <w:t>Die gra</w:t>
+        <w:t xml:space="preserve">Zur Anlage eines Bootstypen (z.B. „470er Jolle“, „Hobie Cat“) sind neben einem eindeutigen Namen auch die maximale Crewanzahl </w:t>
+      </w:r>
+      <w:r>
+        <w:t>mit anzugeben</w:t>
+      </w:r>
+      <w:r>
+        <w:t>. Anhand dieser Kapazitätsangabe errechnet sich später bei der Kursterminerstellung in Bezug auf die Teilnehmeranzahl die Anzahl der benötigten Boote.</w:t>
+      </w:r>
+    </w:p>
+    <w:p>
+      <w:r>
+        <w:t>Der dazugehörige gra</w:t>
       </w:r>
       <w:r>
         <w:t>f</w:t>
       </w:r>
       <w:r>
-        <w:t xml:space="preserve">ische Darstellung ist im Anhang </w:t>
+        <w:t>ische Ablauf ist im Anhang</w:t>
+      </w:r>
+      <w:r>
+        <w:t xml:space="preserve"> </w:t>
       </w:r>
       <w:r>
         <w:fldChar w:fldCharType="begin"/>
       </w:r>
       <w:r>
-        <w:instrText xml:space="preserve"> REF _Ref392700670 \r \h  \* MERGEFORMAT </w:instrText>
+        <w:instrText xml:space="preserve"> REF _Ref393372944 \r \h  \* MERGEFORMAT </w:instrText>
       </w:r>
       <w:r>
         <w:fldChar w:fldCharType="separate"/>
@@ -23278,7 +23210,7 @@
         <w:rPr>
           <w:i/>
         </w:rPr>
-        <w:t>15.2.7</w:t>
+        <w:t>15.2.6</w:t>
       </w:r>
       <w:r>
         <w:fldChar w:fldCharType="end"/>
@@ -23293,7 +23225,7 @@
         <w:fldChar w:fldCharType="begin"/>
       </w:r>
       <w:r>
-        <w:instrText xml:space="preserve"> REF _Ref392700670  \* MERGEFORMAT </w:instrText>
+        <w:instrText xml:space="preserve"> REF _Ref393372944 \h  \* MERGEFORMAT </w:instrText>
       </w:r>
       <w:r>
         <w:fldChar w:fldCharType="separate"/>
@@ -23302,111 +23234,25 @@
         <w:rPr>
           <w:i/>
         </w:rPr>
-        <w:t>Anlage einer Qualifikation für Kurse- und Kursleiter</w:t>
-      </w:r>
-      <w:r>
-        <w:rPr>
-          <w:i/>
-        </w:rPr>
+        <w:t>Anlage eines Bootstypen</w:t>
+      </w:r>
+      <w:r>
         <w:fldChar w:fldCharType="end"/>
       </w:r>
       <w:r>
-        <w:t xml:space="preserve"> </w:t>
-      </w:r>
-      <w:r>
-        <w:t>zu finden.</w:t>
+        <w:t xml:space="preserve"> zu finden.</w:t>
       </w:r>
     </w:p>
     <w:p>
       <w:pPr>
         <w:pStyle w:val="berschrift3"/>
       </w:pPr>
-      <w:bookmarkStart w:id="436" w:name="_Toc393921446"/>
-      <w:r>
-        <w:t>Bootstypen</w:t>
-      </w:r>
-      <w:bookmarkEnd w:id="436"/>
-    </w:p>
-    <w:p>
-      <w:r>
-        <w:t xml:space="preserve">Zur Anlage eines Bootstypen (z.B. „470er Jolle“, „Hobie Cat“) sind neben einem eindeutigen Namen auch die maximale Crewanzahl </w:t>
-      </w:r>
-      <w:r>
-        <w:t>mit anzugeben</w:t>
-      </w:r>
-      <w:r>
-        <w:t>. Anhand dieser Kapazitätsangabe errechnet sich später bei der Kursterminerstellung in Bezug auf die Teilnehmeranzahl die Anzahl der benötigten Boote.</w:t>
-      </w:r>
-    </w:p>
-    <w:p>
-      <w:r>
-        <w:t>Der dazugehörige gra</w:t>
-      </w:r>
-      <w:r>
-        <w:t>f</w:t>
-      </w:r>
-      <w:r>
-        <w:t>ische Ablauf ist im Anhang</w:t>
-      </w:r>
-      <w:r>
-        <w:t xml:space="preserve"> </w:t>
-      </w:r>
-      <w:r>
-        <w:fldChar w:fldCharType="begin"/>
-      </w:r>
-      <w:r>
-        <w:instrText xml:space="preserve"> REF _Ref393372944 \r \h  \* MERGEFORMAT </w:instrText>
-      </w:r>
-      <w:r>
-        <w:fldChar w:fldCharType="separate"/>
-      </w:r>
-      <w:r>
-        <w:rPr>
-          <w:i/>
-        </w:rPr>
-        <w:t>15.2.6</w:t>
-      </w:r>
-      <w:r>
-        <w:fldChar w:fldCharType="end"/>
-      </w:r>
-      <w:r>
-        <w:rPr>
-          <w:i/>
-        </w:rPr>
-        <w:t xml:space="preserve"> </w:t>
-      </w:r>
-      <w:r>
-        <w:fldChar w:fldCharType="begin"/>
-      </w:r>
-      <w:r>
-        <w:instrText xml:space="preserve"> REF _Ref393372944 \h  \* MERGEFORMAT </w:instrText>
-      </w:r>
-      <w:r>
-        <w:fldChar w:fldCharType="separate"/>
-      </w:r>
-      <w:r>
-        <w:rPr>
-          <w:i/>
-        </w:rPr>
-        <w:t>Anlage eines Bootstypen</w:t>
-      </w:r>
-      <w:r>
-        <w:fldChar w:fldCharType="end"/>
-      </w:r>
-      <w:r>
-        <w:t xml:space="preserve"> zu finden.</w:t>
-      </w:r>
-    </w:p>
-    <w:p>
-      <w:pPr>
-        <w:pStyle w:val="berschrift3"/>
-      </w:pPr>
-      <w:bookmarkStart w:id="437" w:name="_Toc393921447"/>
+      <w:bookmarkStart w:id="436" w:name="_Toc393921447"/>
       <w:r>
         <w:lastRenderedPageBreak/>
         <w:t>Materialgruppen</w:t>
       </w:r>
-      <w:bookmarkEnd w:id="437"/>
+      <w:bookmarkEnd w:id="436"/>
     </w:p>
     <w:p>
       <w:r>
@@ -23488,154 +23334,141 @@
       <w:pPr>
         <w:pStyle w:val="berschrift2"/>
       </w:pPr>
-      <w:bookmarkStart w:id="438" w:name="_Toc392770119"/>
-      <w:bookmarkStart w:id="439" w:name="_Toc393921448"/>
+      <w:bookmarkStart w:id="437" w:name="_Toc392770119"/>
+      <w:bookmarkStart w:id="438" w:name="_Toc393921448"/>
       <w:r>
         <w:t>Die Kursverwaltung</w:t>
       </w:r>
+      <w:bookmarkEnd w:id="437"/>
+      <w:r>
+        <w:t xml:space="preserve"> [Dominik Schumacher]</w:t>
+      </w:r>
       <w:bookmarkEnd w:id="438"/>
-      <w:r>
-        <w:t xml:space="preserve"> [Dominik Schumacher]</w:t>
+    </w:p>
+    <w:p>
+      <w:r>
+        <w:t xml:space="preserve">In diesem Modul werden sämtliche Kurse erstellt, welche durch die Segelschule angeboten werden. Dies sind zum Beispiel „Optimisten 1 / 2“, „470er 1 / 2“, „Hobie A / B“, „Surf 1 / 2“, „Kite 1 / 2“ sowie mögliche Sonderkurse. </w:t>
+      </w:r>
+      <w:r>
+        <w:t>Anhand der vorhandenen Kurse werden im Modul „Terminverwaltung“ entsprechende Kurstermine geplant.</w:t>
+      </w:r>
+    </w:p>
+    <w:p>
+      <w:r>
+        <w:t>Ein Kursdatensatz enthält neben der Kursbezeichnung, de</w:t>
+      </w:r>
+      <w:r>
+        <w:t>n</w:t>
+      </w:r>
+      <w:r>
+        <w:t xml:space="preserve"> Bruttopreis</w:t>
+      </w:r>
+      <w:r>
+        <w:t>,</w:t>
+      </w:r>
+      <w:r>
+        <w:t xml:space="preserve"> die maximale Teilnehmeranzahl sowie d</w:t>
+      </w:r>
+      <w:r>
+        <w:t>ie</w:t>
+      </w:r>
+      <w:r>
+        <w:t xml:space="preserve"> Anzahl der benötigten Kursleiter. Wird der Kurs mit einer Prüfung abgeschlossen, verknüpft man diesen mit der zu erwerbenden Qualifikation. Da jeder Kursinhalt anhand eines bestimmten Bootes gelehrt wird, ist der entsprechende </w:t>
+      </w:r>
+      <w:r>
+        <w:t>Boo</w:t>
+      </w:r>
+      <w:r>
+        <w:t>tstyp</w:t>
+      </w:r>
+      <w:r>
+        <w:t>en</w:t>
+      </w:r>
+      <w:r>
+        <w:t xml:space="preserve"> m</w:t>
+      </w:r>
+      <w:r>
+        <w:t>it</w:t>
+      </w:r>
+      <w:r>
+        <w:t xml:space="preserve"> </w:t>
+      </w:r>
+      <w:r>
+        <w:t xml:space="preserve">anzugeben. Des Weiteren </w:t>
+      </w:r>
+      <w:r>
+        <w:t xml:space="preserve">fügt man das Material (z.B. Segel, Leinen, Seilwinden) in der benötigten Menge </w:t>
+      </w:r>
+      <w:r>
+        <w:t xml:space="preserve">pro Boot </w:t>
+      </w:r>
+      <w:r>
+        <w:t>hinzu.</w:t>
+      </w:r>
+    </w:p>
+    <w:p>
+      <w:r>
+        <w:t xml:space="preserve">Die dazugehörige </w:t>
+      </w:r>
+      <w:r>
+        <w:t>Grafik</w:t>
+      </w:r>
+      <w:r>
+        <w:t xml:space="preserve"> befindet sich im Anhang </w:t>
+      </w:r>
+      <w:r>
+        <w:fldChar w:fldCharType="begin"/>
+      </w:r>
+      <w:r>
+        <w:instrText xml:space="preserve"> REF _Ref392703715 \r \h  \* MERGEFORMAT </w:instrText>
+      </w:r>
+      <w:r>
+        <w:fldChar w:fldCharType="separate"/>
+      </w:r>
+      <w:r>
+        <w:rPr>
+          <w:i/>
+        </w:rPr>
+        <w:t>15.2.8</w:t>
+      </w:r>
+      <w:r>
+        <w:fldChar w:fldCharType="end"/>
+      </w:r>
+      <w:r>
+        <w:rPr>
+          <w:i/>
+        </w:rPr>
+        <w:t xml:space="preserve"> </w:t>
+      </w:r>
+      <w:fldSimple w:instr=" REF _Ref393100309  \* MERGEFORMAT ">
+        <w:r>
+          <w:rPr>
+            <w:i/>
+          </w:rPr>
+          <w:t>Anlage eines Kurses</w:t>
+        </w:r>
+      </w:fldSimple>
+      <w:r>
+        <w:rPr>
+          <w:i/>
+        </w:rPr>
+        <w:t>.</w:t>
+      </w:r>
+    </w:p>
+    <w:p>
+      <w:pPr>
+        <w:pStyle w:val="berschrift2"/>
+      </w:pPr>
+      <w:bookmarkStart w:id="439" w:name="_Toc392770120"/>
+      <w:bookmarkStart w:id="440" w:name="_Toc393921449"/>
+      <w:r>
+        <w:t>Die Materialverwaltung</w:t>
       </w:r>
       <w:bookmarkEnd w:id="439"/>
-    </w:p>
-    <w:p>
-      <w:r>
-        <w:t xml:space="preserve">In diesem Modul werden sämtliche Kurse erstellt, welche durch die Segelschule angeboten werden. Dies sind zum Beispiel „Optimisten 1 / 2“, „470er 1 / 2“, „Hobie A / B“, „Surf 1 / 2“, „Kite 1 / 2“ sowie mögliche Sonderkurse. </w:t>
-      </w:r>
-      <w:r>
-        <w:t>Anhand der vorhandenen Kurse werden im Modul „Terminverwaltung“ entsprechende Kurstermine geplant.</w:t>
-      </w:r>
-    </w:p>
-    <w:p>
-      <w:r>
-        <w:t>Ein Kursdatensatz enthält neben der Kursbezeichnung, de</w:t>
-      </w:r>
-      <w:r>
-        <w:t>n</w:t>
-      </w:r>
-      <w:r>
-        <w:t xml:space="preserve"> Bruttopreis</w:t>
-      </w:r>
-      <w:r>
-        <w:t>,</w:t>
-      </w:r>
-      <w:r>
-        <w:t xml:space="preserve"> die maximale Teilnehmeranzahl sowie d</w:t>
-      </w:r>
-      <w:r>
-        <w:t>ie</w:t>
-      </w:r>
-      <w:r>
-        <w:t xml:space="preserve"> Anzahl der benötigten Kursleiter. Wird der Kurs mit einer Prüfung abgeschlossen, verknüpft man diesen mit der zu erwerbenden Qualifikation. Da jeder Kursinhalt anhand eines bestimmten Bootes gelehrt wird, ist der entsprechende </w:t>
-      </w:r>
-      <w:r>
-        <w:t>Boo</w:t>
-      </w:r>
-      <w:r>
-        <w:t>tstyp</w:t>
-      </w:r>
-      <w:r>
-        <w:t>en</w:t>
-      </w:r>
-      <w:r>
-        <w:t xml:space="preserve"> m</w:t>
-      </w:r>
-      <w:r>
-        <w:t>it</w:t>
-      </w:r>
-      <w:r>
-        <w:t xml:space="preserve"> </w:t>
-      </w:r>
-      <w:r>
-        <w:t xml:space="preserve">anzugeben. Des Weiteren </w:t>
-      </w:r>
-      <w:r>
-        <w:t xml:space="preserve">fügt man das Material (z.B. Segel, Leinen, Seilwinden) in der benötigten Menge </w:t>
-      </w:r>
-      <w:r>
-        <w:t xml:space="preserve">pro Boot </w:t>
-      </w:r>
-      <w:r>
-        <w:t>hinzu.</w:t>
-      </w:r>
-    </w:p>
-    <w:p>
-      <w:r>
-        <w:t xml:space="preserve">Die dazugehörige </w:t>
-      </w:r>
-      <w:r>
-        <w:t>Grafik</w:t>
-      </w:r>
-      <w:r>
-        <w:t xml:space="preserve"> befindet sich im Anhang </w:t>
-      </w:r>
-      <w:r>
-        <w:fldChar w:fldCharType="begin"/>
-      </w:r>
-      <w:r>
-        <w:instrText xml:space="preserve"> REF _Ref392703715 \r \h  \* MERGEFORMAT </w:instrText>
-      </w:r>
-      <w:r>
-        <w:fldChar w:fldCharType="separate"/>
-      </w:r>
-      <w:r>
-        <w:rPr>
-          <w:i/>
-        </w:rPr>
-        <w:t>15.2.8</w:t>
-      </w:r>
-      <w:r>
-        <w:fldChar w:fldCharType="end"/>
-      </w:r>
-      <w:r>
-        <w:rPr>
-          <w:i/>
-        </w:rPr>
-        <w:t xml:space="preserve"> </w:t>
-      </w:r>
-      <w:r>
-        <w:fldChar w:fldCharType="begin"/>
-      </w:r>
-      <w:r>
-        <w:instrText xml:space="preserve"> REF _Ref393100309  \* MERGEFORMAT </w:instrText>
-      </w:r>
-      <w:r>
-        <w:fldChar w:fldCharType="separate"/>
-      </w:r>
-      <w:r>
-        <w:rPr>
-          <w:i/>
-        </w:rPr>
-        <w:t>Anlage eines Kurses</w:t>
-      </w:r>
-      <w:r>
-        <w:rPr>
-          <w:i/>
-        </w:rPr>
-        <w:fldChar w:fldCharType="end"/>
-      </w:r>
-      <w:r>
-        <w:rPr>
-          <w:i/>
-        </w:rPr>
-        <w:t>.</w:t>
-      </w:r>
-    </w:p>
-    <w:p>
-      <w:pPr>
-        <w:pStyle w:val="berschrift2"/>
-      </w:pPr>
-      <w:bookmarkStart w:id="440" w:name="_Toc392770120"/>
-      <w:bookmarkStart w:id="441" w:name="_Toc393921449"/>
-      <w:r>
-        <w:t>Die Materialverwaltung</w:t>
+      <w:r>
+        <w:t xml:space="preserve"> [Stefan Müller]</w:t>
       </w:r>
       <w:bookmarkEnd w:id="440"/>
-      <w:r>
-        <w:t xml:space="preserve"> [Stefan Müller]</w:t>
-      </w:r>
-      <w:bookmarkEnd w:id="441"/>
     </w:p>
     <w:p>
       <w:r>
@@ -23715,16 +23548,16 @@
       <w:pPr>
         <w:pStyle w:val="berschrift2"/>
       </w:pPr>
-      <w:bookmarkStart w:id="442" w:name="_Toc392770121"/>
-      <w:bookmarkStart w:id="443" w:name="_Toc393921450"/>
+      <w:bookmarkStart w:id="441" w:name="_Toc392770121"/>
+      <w:bookmarkStart w:id="442" w:name="_Toc393921450"/>
       <w:r>
         <w:t>Die Rechnungsverwaltung</w:t>
       </w:r>
+      <w:bookmarkEnd w:id="441"/>
+      <w:r>
+        <w:t xml:space="preserve"> [Tobias Meyer]</w:t>
+      </w:r>
       <w:bookmarkEnd w:id="442"/>
-      <w:r>
-        <w:t xml:space="preserve"> [Tobias Meyer]</w:t>
-      </w:r>
-      <w:bookmarkEnd w:id="443"/>
     </w:p>
     <w:p>
       <w:r>
@@ -23800,7 +23633,13 @@
     </w:p>
     <w:p>
       <w:r>
-        <w:t xml:space="preserve">Wird eine Kursplanung vorgenommen, so prüft die Terminverwaltung intern beim Hinzufügen des Kursleiters ob dieser verfügbar steht. Ist dies nicht der Fall, so erscheint ein Hinweis, dass der Kursleiter nicht zur Verfügung steht. Sobald der Kurs geplant wurde, wird er grafisch im Kalender dargestellt. Dort kann man auch die Abwesendheitszeiten der Kursleiter überblicken. Sobald ein Kurs den Status "Beendet" hat, wird dieser automatisch aus dem Terminkalender entfernt. Dies dient zu besseren Übersicht. Es ist möglich bei dem Kalender zwischen Tages-, Wochen- und Monatsansicht zu wechseln. </w:t>
+        <w:t>Wird eine Kursplanung vorgenommen, so prüft die Terminverwaltung intern beim Hinzufügen des Kursleiters ob dieser verfügbar steht. Ist dies nicht der Fall, so erscheint ein Hinweis, dass der Kursleiter nicht zur Verfügung steht. Sobald der Kurs geplant wurde, wird er grafisch im Kalender dargestellt. Dort kann man auch die Abwesendheitszeiten der Kursleiter überblicken. Sobald ein Kurs den Status "Beendet" hat, wird dieser automatisch aus dem Terminkalender entfernt. Dies dient zu</w:t>
+      </w:r>
+      <w:r>
+        <w:t>r</w:t>
+      </w:r>
+      <w:r>
+        <w:t xml:space="preserve"> besseren Übersicht. Es ist möglich bei dem Kalender zwischen Tages-, Wochen- und Monatsansicht zu wechseln. </w:t>
       </w:r>
     </w:p>
     <w:p/>
@@ -23823,8 +23662,8 @@
       <w:pPr>
         <w:pStyle w:val="berschrift1"/>
       </w:pPr>
-      <w:bookmarkStart w:id="444" w:name="_Toc392770123"/>
-      <w:bookmarkStart w:id="445" w:name="_Toc393921451"/>
+      <w:bookmarkStart w:id="443" w:name="_Toc392770123"/>
+      <w:bookmarkStart w:id="444" w:name="_Toc393921451"/>
       <w:r>
         <w:lastRenderedPageBreak/>
         <w:t>Die Dokumentation</w:t>
@@ -23832,81 +23671,81 @@
       <w:r>
         <w:t xml:space="preserve"> [Dominik Schumacher]</w:t>
       </w:r>
+      <w:bookmarkEnd w:id="443"/>
       <w:bookmarkEnd w:id="444"/>
+    </w:p>
+    <w:p>
+      <w:r>
+        <w:t xml:space="preserve">Eine Dokumentation ist für jedes Projekt unabdingbar. Eine interne Dokumentation auf Seite </w:t>
+      </w:r>
+      <w:r>
+        <w:t>des Auftragnehmers</w:t>
+      </w:r>
+      <w:r>
+        <w:t xml:space="preserve"> gibt jedem Projektmitglied die Möglichkeit sich über projektspezifische Details zu informieren und anhand dessen seine Tätigkeiten auszurichten. Eine offizielle Dokumentation für den Auftraggeber dient als Nachweis über die </w:t>
+      </w:r>
+      <w:r>
+        <w:t xml:space="preserve">Inhalte der </w:t>
+      </w:r>
+      <w:r>
+        <w:t>erbrachte</w:t>
+      </w:r>
+      <w:r>
+        <w:t>n</w:t>
+      </w:r>
+      <w:r>
+        <w:t xml:space="preserve"> Dienstleistung bzw. </w:t>
+      </w:r>
+      <w:r>
+        <w:t>den Eigenschaften des erstellten</w:t>
+      </w:r>
+      <w:r>
+        <w:t xml:space="preserve"> Produkt</w:t>
+      </w:r>
+      <w:r>
+        <w:t>es</w:t>
+      </w:r>
+      <w:r>
+        <w:t xml:space="preserve"> und unterstützt diesen </w:t>
+      </w:r>
+      <w:r>
+        <w:t>bei der nachfolgenden</w:t>
+      </w:r>
+      <w:r>
+        <w:t xml:space="preserve"> Verwendung</w:t>
+      </w:r>
+      <w:r>
+        <w:t>.</w:t>
+      </w:r>
+    </w:p>
+    <w:p>
+      <w:pPr>
+        <w:pStyle w:val="berschrift2"/>
+      </w:pPr>
+      <w:bookmarkStart w:id="445" w:name="_Toc392770124"/>
+      <w:bookmarkStart w:id="446" w:name="_Toc393921452"/>
+      <w:r>
+        <w:t>Definition</w:t>
+      </w:r>
       <w:bookmarkEnd w:id="445"/>
-    </w:p>
-    <w:p>
-      <w:r>
-        <w:t xml:space="preserve">Eine Dokumentation ist für jedes Projekt unabdingbar. Eine interne Dokumentation auf Seite </w:t>
-      </w:r>
-      <w:r>
-        <w:t>des Auftragnehmers</w:t>
-      </w:r>
-      <w:r>
-        <w:t xml:space="preserve"> gibt jedem Projektmitglied die Möglichkeit sich über projektspezifische Details zu informieren und anhand dessen seine Tätigkeiten auszurichten. Eine offizielle Dokumentation für den Auftraggeber dient als Nachweis über die </w:t>
-      </w:r>
-      <w:r>
-        <w:t xml:space="preserve">Inhalte der </w:t>
-      </w:r>
-      <w:r>
-        <w:t>erbrachte</w:t>
-      </w:r>
-      <w:r>
-        <w:t>n</w:t>
-      </w:r>
-      <w:r>
-        <w:t xml:space="preserve"> Dienstleistung bzw. </w:t>
-      </w:r>
-      <w:r>
-        <w:t>den Eigenschaften des erstellten</w:t>
-      </w:r>
-      <w:r>
-        <w:t xml:space="preserve"> Produkt</w:t>
-      </w:r>
-      <w:r>
-        <w:t>es</w:t>
-      </w:r>
-      <w:r>
-        <w:t xml:space="preserve"> und unterstützt diesen </w:t>
-      </w:r>
-      <w:r>
-        <w:t>bei der nachfolgenden</w:t>
-      </w:r>
-      <w:r>
-        <w:t xml:space="preserve"> Verwendung</w:t>
-      </w:r>
-      <w:r>
-        <w:t>.</w:t>
+      <w:bookmarkEnd w:id="446"/>
+    </w:p>
+    <w:p>
+      <w:r>
+        <w:t>Unter dem Begriff „Dokumentation“ versteht man die gezielte Auffindung und Aufarbeitung von Informationen (Dokumente) um diese weiter verarbeiten zu können. Dokumente können Bilder, Filme, Audio, Zeitschriften, Fachbücher oder auch wissenschaftlich erhobene Daten sein.</w:t>
       </w:r>
     </w:p>
     <w:p>
       <w:pPr>
         <w:pStyle w:val="berschrift2"/>
       </w:pPr>
-      <w:bookmarkStart w:id="446" w:name="_Toc392770124"/>
-      <w:bookmarkStart w:id="447" w:name="_Toc393921452"/>
-      <w:r>
-        <w:t>Definition</w:t>
-      </w:r>
-      <w:bookmarkEnd w:id="446"/>
+      <w:bookmarkStart w:id="447" w:name="_Toc392770125"/>
+      <w:bookmarkStart w:id="448" w:name="_Toc393921453"/>
+      <w:r>
+        <w:t>Merkmale einer Dokumentation</w:t>
+      </w:r>
       <w:bookmarkEnd w:id="447"/>
-    </w:p>
-    <w:p>
-      <w:r>
-        <w:t>Unter dem Begriff „Dokumentation“ versteht man die gezielte Auffindung und Aufarbeitung von Informationen (Dokumente) um diese weiter verarbeiten zu können. Dokumente können Bilder, Filme, Audio, Zeitschriften, Fachbücher oder auch wissenschaftlich erhobene Daten sein.</w:t>
-      </w:r>
-    </w:p>
-    <w:p>
-      <w:pPr>
-        <w:pStyle w:val="berschrift2"/>
-      </w:pPr>
-      <w:bookmarkStart w:id="448" w:name="_Toc392770125"/>
-      <w:bookmarkStart w:id="449" w:name="_Toc393921453"/>
-      <w:r>
-        <w:t>Merkmale einer Dokumentation</w:t>
-      </w:r>
       <w:bookmarkEnd w:id="448"/>
-      <w:bookmarkEnd w:id="449"/>
     </w:p>
     <w:p>
       <w:pPr>
@@ -24081,13 +23920,13 @@
       <w:pPr>
         <w:pStyle w:val="berschrift2"/>
       </w:pPr>
-      <w:bookmarkStart w:id="450" w:name="_Toc392770127"/>
-      <w:bookmarkStart w:id="451" w:name="_Toc393921454"/>
+      <w:bookmarkStart w:id="449" w:name="_Toc392770127"/>
+      <w:bookmarkStart w:id="450" w:name="_Toc393921454"/>
       <w:r>
         <w:t>Die technische Dokumentation</w:t>
       </w:r>
+      <w:bookmarkEnd w:id="449"/>
       <w:bookmarkEnd w:id="450"/>
-      <w:bookmarkEnd w:id="451"/>
     </w:p>
     <w:p>
       <w:r>
@@ -24236,13 +24075,13 @@
       <w:pPr>
         <w:pStyle w:val="berschrift2"/>
       </w:pPr>
-      <w:bookmarkStart w:id="452" w:name="_Toc392770128"/>
-      <w:bookmarkStart w:id="453" w:name="_Toc393921455"/>
+      <w:bookmarkStart w:id="451" w:name="_Toc392770128"/>
+      <w:bookmarkStart w:id="452" w:name="_Toc393921455"/>
       <w:r>
         <w:t>Die Benutzerdokumentation</w:t>
       </w:r>
+      <w:bookmarkEnd w:id="451"/>
       <w:bookmarkEnd w:id="452"/>
-      <w:bookmarkEnd w:id="453"/>
     </w:p>
     <w:p>
       <w:r>
@@ -24285,8 +24124,8 @@
           <w:szCs w:val="32"/>
         </w:rPr>
       </w:pPr>
-      <w:bookmarkStart w:id="454" w:name="_Toc391927723"/>
-      <w:bookmarkStart w:id="455" w:name="_Toc392770129"/>
+      <w:bookmarkStart w:id="453" w:name="_Toc391927723"/>
+      <w:bookmarkStart w:id="454" w:name="_Toc392770129"/>
       <w:r>
         <w:br w:type="page"/>
       </w:r>
@@ -24295,108 +24134,108 @@
       <w:pPr>
         <w:pStyle w:val="berschrift1"/>
       </w:pPr>
-      <w:bookmarkStart w:id="456" w:name="_Toc393921456"/>
+      <w:bookmarkStart w:id="455" w:name="_Toc393921456"/>
       <w:r>
         <w:lastRenderedPageBreak/>
         <w:t>Zusätzliche Features und Ausblick [Stefan Müller]</w:t>
       </w:r>
+      <w:bookmarkEnd w:id="453"/>
       <w:bookmarkEnd w:id="454"/>
       <w:bookmarkEnd w:id="455"/>
+    </w:p>
+    <w:p>
+      <w:r>
+        <w:t>In diesem Kapitel widmen wir uns den, zusätzlich zur Anforderung, umgesetzten Features dieser Software sowie einem Ausblick auf die möglichen Erweiterungen.</w:t>
+      </w:r>
+    </w:p>
+    <w:p>
+      <w:pPr>
+        <w:pStyle w:val="berschrift2"/>
+      </w:pPr>
+      <w:bookmarkStart w:id="456" w:name="_Toc391927724"/>
+      <w:bookmarkStart w:id="457" w:name="_Toc392770130"/>
+      <w:bookmarkStart w:id="458" w:name="_Toc393921457"/>
+      <w:r>
+        <w:t>Zusätzliche Features</w:t>
+      </w:r>
       <w:bookmarkEnd w:id="456"/>
-    </w:p>
-    <w:p>
-      <w:r>
-        <w:t>In diesem Kapitel widmen wir uns den, zusätzlich zur Anforderung, umgesetzten Features dieser Software sowie einem Ausblick auf die möglichen Erweiterungen.</w:t>
-      </w:r>
-    </w:p>
-    <w:p>
-      <w:pPr>
-        <w:pStyle w:val="berschrift2"/>
-      </w:pPr>
-      <w:bookmarkStart w:id="457" w:name="_Toc391927724"/>
-      <w:bookmarkStart w:id="458" w:name="_Toc392770130"/>
-      <w:bookmarkStart w:id="459" w:name="_Toc393921457"/>
-      <w:r>
-        <w:t>Zusätzliche Features</w:t>
-      </w:r>
       <w:bookmarkEnd w:id="457"/>
       <w:bookmarkEnd w:id="458"/>
+    </w:p>
+    <w:p>
+      <w:r>
+        <w:t xml:space="preserve">Zusätzlich zu den oben bereits genannten Anforderungen verfügt die Software „Naukanu Sailing School Manager“ über weitere Features, welche garantieren, dass die Software leicht zu bedienen, sowie leicht </w:t>
+      </w:r>
+      <w:r>
+        <w:t>erweiterbar</w:t>
+      </w:r>
+      <w:r>
+        <w:t>- bzw. anpassbar ist.</w:t>
+      </w:r>
+    </w:p>
+    <w:p>
+      <w:pPr>
+        <w:pStyle w:val="berschrift3"/>
+      </w:pPr>
+      <w:bookmarkStart w:id="459" w:name="_Toc391927725"/>
+      <w:bookmarkStart w:id="460" w:name="_Toc392770131"/>
+      <w:bookmarkStart w:id="461" w:name="_Toc393921458"/>
+      <w:r>
+        <w:t>Live Tiles</w:t>
+      </w:r>
       <w:bookmarkEnd w:id="459"/>
-    </w:p>
-    <w:p>
-      <w:r>
-        <w:t xml:space="preserve">Zusätzlich zu den oben bereits genannten Anforderungen verfügt die Software „Naukanu Sailing School Manager“ über weitere Features, welche garantieren, dass die Software leicht zu bedienen, sowie leicht </w:t>
-      </w:r>
-      <w:r>
-        <w:t>erweiterbar</w:t>
-      </w:r>
-      <w:r>
-        <w:t>- bzw. anpassbar ist.</w:t>
-      </w:r>
-    </w:p>
-    <w:p>
-      <w:pPr>
-        <w:pStyle w:val="berschrift3"/>
-      </w:pPr>
-      <w:bookmarkStart w:id="460" w:name="_Toc391927725"/>
-      <w:bookmarkStart w:id="461" w:name="_Toc392770131"/>
-      <w:bookmarkStart w:id="462" w:name="_Toc393921458"/>
-      <w:r>
-        <w:t>Live Tiles</w:t>
-      </w:r>
       <w:bookmarkEnd w:id="460"/>
       <w:bookmarkEnd w:id="461"/>
+    </w:p>
+    <w:p>
+      <w:r>
+        <w:t xml:space="preserve">Der Startbildschirm des Naukanu Sailing School Manager verfügt über „Live Tiles“, Kacheln welche dazu beitragen, wichtige Information auf den ersten </w:t>
+      </w:r>
+      <w:r>
+        <w:t xml:space="preserve">Blick </w:t>
+      </w:r>
+      <w:r>
+        <w:t>zur Verfügung und im Schnellzugriff zu haben. So werden bisher die Anzahl aller erstellten Kurse und der entsprechenden Anmeldungen, die Anzahl der erfassten Teilnehmer und Kursleiter sowie die Anzahl der offenen Rechnungen und Gutschriften auf den ersten Blick angezeigt. Gleichzeitig besteht über diese Kacheln ein Schnellzugang zu den entsprechenden Menüpunkten in deren Übersicht</w:t>
+      </w:r>
+      <w:r>
+        <w:t>.</w:t>
+      </w:r>
+    </w:p>
+    <w:p>
+      <w:pPr>
+        <w:pStyle w:val="berschrift3"/>
+      </w:pPr>
+      <w:bookmarkStart w:id="462" w:name="_Toc391927726"/>
+      <w:bookmarkStart w:id="463" w:name="_Toc392770132"/>
+      <w:bookmarkStart w:id="464" w:name="_Toc393921459"/>
+      <w:r>
+        <w:t>Neuigkeiten</w:t>
+      </w:r>
       <w:bookmarkEnd w:id="462"/>
-    </w:p>
-    <w:p>
-      <w:r>
-        <w:t xml:space="preserve">Der Startbildschirm des Naukanu Sailing School Manager verfügt über „Live Tiles“, Kacheln welche dazu beitragen, wichtige Information auf den ersten </w:t>
-      </w:r>
-      <w:r>
-        <w:t xml:space="preserve">Blick </w:t>
-      </w:r>
-      <w:r>
-        <w:t>zur Verfügung und im Schnellzugriff zu haben. So werden bisher die Anzahl aller erstellten Kurse und der entsprechenden Anmeldungen, die Anzahl der erfassten Teilnehmer und Kursleiter sowie die Anzahl der offenen Rechnungen und Gutschriften auf den ersten Blick angezeigt. Gleichzeitig besteht über diese Kacheln ein Schnellzugang zu den entsprechenden Menüpunkten in deren Übersicht</w:t>
-      </w:r>
-      <w:r>
-        <w:t>.</w:t>
-      </w:r>
-    </w:p>
-    <w:p>
-      <w:pPr>
-        <w:pStyle w:val="berschrift3"/>
-      </w:pPr>
-      <w:bookmarkStart w:id="463" w:name="_Toc391927726"/>
-      <w:bookmarkStart w:id="464" w:name="_Toc392770132"/>
-      <w:bookmarkStart w:id="465" w:name="_Toc393921459"/>
-      <w:r>
-        <w:t>Neuigkeiten</w:t>
-      </w:r>
       <w:bookmarkEnd w:id="463"/>
       <w:bookmarkEnd w:id="464"/>
+    </w:p>
+    <w:p>
+      <w:r>
+        <w:t>Ebenfalls auf dem Startbildschirm befindet sich eine Anzeige zur Einblendung von Neuigkeiten, welche an alle Mitarbeiter im Unternehmen kommuniziert werden sollen. Die können einfach in der Datenbank hinterlegt werden und werden dann automatisch im Startbildschirm angezeigt</w:t>
+      </w:r>
+      <w:r>
+        <w:t>.</w:t>
+      </w:r>
+    </w:p>
+    <w:p>
+      <w:pPr>
+        <w:pStyle w:val="berschrift3"/>
+      </w:pPr>
+      <w:bookmarkStart w:id="465" w:name="_Toc391927727"/>
+      <w:bookmarkStart w:id="466" w:name="_Toc392770133"/>
+      <w:bookmarkStart w:id="467" w:name="_Toc393921460"/>
+      <w:r>
+        <w:t>BIC- und IBAN-Generator</w:t>
+      </w:r>
       <w:bookmarkEnd w:id="465"/>
-    </w:p>
-    <w:p>
-      <w:r>
-        <w:t>Ebenfalls auf dem Startbildschirm befindet sich eine Anzeige zur Einblendung von Neuigkeiten, welche an alle Mitarbeiter im Unternehmen kommuniziert werden sollen. Die können einfach in der Datenbank hinterlegt werden und werden dann automatisch im Startbildschirm angezeigt</w:t>
-      </w:r>
-      <w:r>
-        <w:t>.</w:t>
-      </w:r>
-    </w:p>
-    <w:p>
-      <w:pPr>
-        <w:pStyle w:val="berschrift3"/>
-      </w:pPr>
-      <w:bookmarkStart w:id="466" w:name="_Toc391927727"/>
-      <w:bookmarkStart w:id="467" w:name="_Toc392770133"/>
-      <w:bookmarkStart w:id="468" w:name="_Toc393921460"/>
-      <w:r>
-        <w:t>BIC- und IBAN-Generator</w:t>
-      </w:r>
       <w:bookmarkEnd w:id="466"/>
       <w:bookmarkEnd w:id="467"/>
-      <w:bookmarkEnd w:id="468"/>
     </w:p>
     <w:p>
       <w:r>
@@ -24437,130 +24276,132 @@
       <w:pPr>
         <w:pStyle w:val="berschrift3"/>
       </w:pPr>
-      <w:bookmarkStart w:id="469" w:name="_Toc391927728"/>
-      <w:bookmarkStart w:id="470" w:name="_Toc392770134"/>
-      <w:bookmarkStart w:id="471" w:name="_Toc393921461"/>
+      <w:bookmarkStart w:id="468" w:name="_Toc391927728"/>
+      <w:bookmarkStart w:id="469" w:name="_Toc392770134"/>
+      <w:bookmarkStart w:id="470" w:name="_Toc393921461"/>
       <w:r>
         <w:lastRenderedPageBreak/>
         <w:t>Mehrsprachigkeit</w:t>
       </w:r>
+      <w:bookmarkEnd w:id="468"/>
       <w:bookmarkEnd w:id="469"/>
       <w:bookmarkEnd w:id="470"/>
+    </w:p>
+    <w:p>
+      <w:r>
+        <w:t>Die Naukanu Sailing School hat sich mit ihrer Niederlassung am Gardasee in einer Gegend angesiedelt, in welcher internationale Saisonkräfte eingesetzt werden. Bereits jetzt ist eine Mehrsprachigkeit der Software mit Deutsch und Englisch umgesetzt. Die Sprache kann für jeden Client einzeln konfiguriert werden, ist jederzeit änderbar und steht nach einem Neustart des Client direkt zur Verfügung</w:t>
+      </w:r>
+      <w:r>
+        <w:t>.</w:t>
+      </w:r>
+    </w:p>
+    <w:p>
+      <w:pPr>
+        <w:pStyle w:val="berschrift3"/>
+      </w:pPr>
+      <w:bookmarkStart w:id="471" w:name="_Toc391927729"/>
+      <w:bookmarkStart w:id="472" w:name="_Toc392770135"/>
+      <w:bookmarkStart w:id="473" w:name="_Toc393921462"/>
+      <w:r>
+        <w:t>Variable Schriftgrößen</w:t>
+      </w:r>
+      <w:r>
+        <w:t>- und Farbg</w:t>
+      </w:r>
+      <w:r>
+        <w:t>estaltung</w:t>
+      </w:r>
       <w:bookmarkEnd w:id="471"/>
-    </w:p>
-    <w:p>
-      <w:r>
-        <w:t>Die Naukanu Sailing School hat sich mit ihrer Niederlassung am Gardasee in einer Gegend angesiedelt, in welcher internationale Saisonkräfte eingesetzt werden. Bereits jetzt ist eine Mehrsprachigkeit der Software mit Deutsch und Englisch umgesetzt. Die Sprache kann für jeden Client einzeln konfiguriert werden, ist jederzeit änderbar und steht nach einem Neustart des Client direkt zur Verfügung</w:t>
-      </w:r>
-      <w:r>
-        <w:t>.</w:t>
-      </w:r>
-    </w:p>
-    <w:p>
-      <w:pPr>
-        <w:pStyle w:val="berschrift3"/>
-      </w:pPr>
-      <w:bookmarkStart w:id="472" w:name="_Toc391927729"/>
-      <w:bookmarkStart w:id="473" w:name="_Toc392770135"/>
-      <w:bookmarkStart w:id="474" w:name="_Toc393921462"/>
-      <w:r>
-        <w:t>Variable Schriftgrößen</w:t>
-      </w:r>
-      <w:r>
-        <w:t>- und Farbg</w:t>
-      </w:r>
-      <w:r>
-        <w:t>estaltung</w:t>
-      </w:r>
       <w:bookmarkEnd w:id="472"/>
       <w:bookmarkEnd w:id="473"/>
+    </w:p>
+    <w:p>
+      <w:r>
+        <w:t xml:space="preserve">Auf Grund der Benutzerfreundlichkeit und um die Anwendung auch für </w:t>
+      </w:r>
+      <w:r>
+        <w:t xml:space="preserve">eingeschränkt </w:t>
+      </w:r>
+      <w:r>
+        <w:t>s</w:t>
+      </w:r>
+      <w:r>
+        <w:t>ehfähige Personen nutzbar zu machen, haben wir uns dazu entschieden, die Schriftgröße variabel zu gestalten und dem Benutzer die Möglichkeit zu geben sich zwischen zwei unterschiedlichen Schriftgrößen zu entscheiden. Aus den Gründen gibt es die Möglichkeit, zwischen zwei Hintergrundfarben zu wählen.</w:t>
+      </w:r>
+    </w:p>
+    <w:p>
+      <w:r>
+        <w:t xml:space="preserve">Jeder Mensch auf dieser Welt hat unterschiedliche Geschmäcker. Aus diesem Grunde ist es möglich, den Client des Naukanu Sailing School Manager farblich an den eigenen Geschmack anzupassen. </w:t>
+      </w:r>
+      <w:r>
+        <w:t>Hierfür</w:t>
+      </w:r>
+      <w:r>
+        <w:t xml:space="preserve"> stehen</w:t>
+      </w:r>
+      <w:r>
+        <w:t xml:space="preserve"> bei uns</w:t>
+      </w:r>
+      <w:r>
+        <w:t xml:space="preserve"> 20 unterschiedliche Farben zur Verfügung.</w:t>
+      </w:r>
+    </w:p>
+    <w:p>
+      <w:pPr>
+        <w:pStyle w:val="berschrift2"/>
+      </w:pPr>
+      <w:bookmarkStart w:id="474" w:name="_Toc391927730"/>
+      <w:bookmarkStart w:id="475" w:name="_Toc392770136"/>
+      <w:bookmarkStart w:id="476" w:name="_Toc393921463"/>
+      <w:r>
+        <w:t>Ausblick</w:t>
+      </w:r>
       <w:bookmarkEnd w:id="474"/>
-    </w:p>
-    <w:p>
-      <w:r>
-        <w:t xml:space="preserve">Auf Grund der Benutzerfreundlichkeit und um die Anwendung auch für </w:t>
-      </w:r>
-      <w:r>
-        <w:t xml:space="preserve">eingeschränkt </w:t>
-      </w:r>
-      <w:r>
-        <w:t>s</w:t>
-      </w:r>
-      <w:r>
-        <w:t>ehfähige Personen nutzbar zu machen, haben wir uns dazu entschieden, die Schriftgröße variabel zu gestalten und dem Benutzer die Möglichkeit zu geben sich zwischen zwei unterschiedlichen Schriftgrößen zu entscheiden. Aus den Gründen gibt es die Möglichkeit, zwischen zwei Hintergrundfarben zu wählen.</w:t>
-      </w:r>
-    </w:p>
-    <w:p>
-      <w:r>
-        <w:t xml:space="preserve">Jeder Mensch auf dieser Welt hat unterschiedliche Geschmäcker. Aus diesem Grunde ist es möglich, den Client des Naukanu Sailing School Manager farblich an den eigenen Geschmack anzupassen. </w:t>
-      </w:r>
-      <w:r>
-        <w:t>Hierfür</w:t>
-      </w:r>
-      <w:r>
-        <w:t xml:space="preserve"> stehen</w:t>
-      </w:r>
-      <w:r>
-        <w:t xml:space="preserve"> bei uns</w:t>
-      </w:r>
-      <w:r>
-        <w:t xml:space="preserve"> 20 unterschiedliche Farben zur Verfügung.</w:t>
-      </w:r>
-    </w:p>
-    <w:p>
-      <w:pPr>
-        <w:pStyle w:val="berschrift2"/>
-      </w:pPr>
-      <w:bookmarkStart w:id="475" w:name="_Toc391927730"/>
-      <w:bookmarkStart w:id="476" w:name="_Toc392770136"/>
-      <w:bookmarkStart w:id="477" w:name="_Toc393921463"/>
-      <w:r>
-        <w:t>Ausblick</w:t>
-      </w:r>
       <w:bookmarkEnd w:id="475"/>
       <w:bookmarkEnd w:id="476"/>
+    </w:p>
+    <w:p>
+      <w:r>
+        <w:t>An dieser Stelle geben wir einen Ausblick auf die Erweiterungen, welche für den „Naukanu Sailing School Manager“ in Zukunft möglich sein könnten. Selbstverständlich sind generell auch Anpassungen möglich welche im folgendem nicht aufgeführt sind.</w:t>
+      </w:r>
+    </w:p>
+    <w:p>
+      <w:pPr>
+        <w:pStyle w:val="berschrift3"/>
+      </w:pPr>
+      <w:bookmarkStart w:id="477" w:name="_Toc391927731"/>
+      <w:bookmarkStart w:id="478" w:name="_Toc392770137"/>
+      <w:bookmarkStart w:id="479" w:name="_Toc393921464"/>
+      <w:r>
+        <w:t>Erweiterung der Live Tiles</w:t>
+      </w:r>
       <w:bookmarkEnd w:id="477"/>
-    </w:p>
-    <w:p>
-      <w:r>
-        <w:t>An dieser Stelle geben wir einen Ausblick auf die Erweiterungen, welche für den „Naukanu Sailing School Manager“ in Zukunft möglich sein könnten. Selbstverständlich sind generell auch Anpassungen möglich welche im folgendem nicht aufgeführt sind.</w:t>
-      </w:r>
-    </w:p>
-    <w:p>
-      <w:pPr>
-        <w:pStyle w:val="berschrift3"/>
-      </w:pPr>
-      <w:bookmarkStart w:id="478" w:name="_Toc391927731"/>
-      <w:bookmarkStart w:id="479" w:name="_Toc392770137"/>
-      <w:bookmarkStart w:id="480" w:name="_Toc393921464"/>
-      <w:r>
-        <w:t>Erweiterung der Live Tiles</w:t>
-      </w:r>
       <w:bookmarkEnd w:id="478"/>
       <w:bookmarkEnd w:id="479"/>
+    </w:p>
+    <w:p>
+      <w:r>
+        <w:t>Die bereits unter Punkt 9</w:t>
+      </w:r>
+      <w:r>
+        <w:t>.1.1 erklärten Live Tiles lassen sich natürlich jederzeit erweitern. So können hier auf Wunsch zusätzliche Live Tiles hinzukommen, bereits vorhandene Live Tiles durch andere ersetzt werden oder aber diese auch komplett entfernt werden</w:t>
+      </w:r>
+      <w:r>
+        <w:t>.</w:t>
+      </w:r>
+    </w:p>
+    <w:p>
+      <w:pPr>
+        <w:pStyle w:val="berschrift3"/>
+      </w:pPr>
+      <w:bookmarkStart w:id="480" w:name="_Toc391927732"/>
+      <w:bookmarkStart w:id="481" w:name="_Toc392770138"/>
+      <w:bookmarkStart w:id="482" w:name="_Toc393921465"/>
+      <w:r>
+        <w:t>Erweiterung Neuigkeiten</w:t>
+      </w:r>
+      <w:bookmarkStart w:id="483" w:name="_GoBack"/>
       <w:bookmarkEnd w:id="480"/>
-    </w:p>
-    <w:p>
-      <w:r>
-        <w:t>Die bereits unter Punkt 9</w:t>
-      </w:r>
-      <w:r>
-        <w:t>.1.1 erklärten Live Tiles lassen sich natürlich jederzeit erweitern. So können hier auf Wunsch zusätzliche Live Tiles hinzukommen, bereits vorhandene Live Tiles durch andere ersetzt werden oder aber diese auch komplett entfernt werden</w:t>
-      </w:r>
-      <w:r>
-        <w:t>.</w:t>
-      </w:r>
-    </w:p>
-    <w:p>
-      <w:pPr>
-        <w:pStyle w:val="berschrift3"/>
-      </w:pPr>
-      <w:bookmarkStart w:id="481" w:name="_Toc391927732"/>
-      <w:bookmarkStart w:id="482" w:name="_Toc392770138"/>
-      <w:bookmarkStart w:id="483" w:name="_Toc393921465"/>
-      <w:r>
-        <w:t>Erweiterung Neuigkeiten</w:t>
-      </w:r>
       <w:bookmarkEnd w:id="481"/>
       <w:bookmarkEnd w:id="482"/>
       <w:bookmarkEnd w:id="483"/>
@@ -30100,27 +29941,14 @@
                   <w:r>
                     <w:t xml:space="preserve">Abbildung </w:t>
                   </w:r>
-                  <w:r>
-                    <w:fldChar w:fldCharType="begin"/>
-                  </w:r>
-                  <w:r>
-                    <w:instrText xml:space="preserve"> SEQ Abbildung \* ARABIC </w:instrText>
-                  </w:r>
-                  <w:r>
-                    <w:fldChar w:fldCharType="separate"/>
-                  </w:r>
-                  <w:r>
-                    <w:rPr>
-                      <w:noProof/>
-                    </w:rPr>
-                    <w:t>12</w:t>
-                  </w:r>
-                  <w:r>
-                    <w:rPr>
-                      <w:noProof/>
-                    </w:rPr>
-                    <w:fldChar w:fldCharType="end"/>
-                  </w:r>
+                  <w:fldSimple w:instr=" SEQ Abbildung \* ARABIC ">
+                    <w:r>
+                      <w:rPr>
+                        <w:noProof/>
+                      </w:rPr>
+                      <w:t>12</w:t>
+                    </w:r>
+                  </w:fldSimple>
                   <w:r>
                     <w:t xml:space="preserve"> </w:t>
                   </w:r>
@@ -30257,27 +30085,14 @@
                   <w:r>
                     <w:t xml:space="preserve">Abbildung </w:t>
                   </w:r>
-                  <w:r>
-                    <w:fldChar w:fldCharType="begin"/>
-                  </w:r>
-                  <w:r>
-                    <w:instrText xml:space="preserve"> SEQ Abbildung \* ARABIC </w:instrText>
-                  </w:r>
-                  <w:r>
-                    <w:fldChar w:fldCharType="separate"/>
-                  </w:r>
-                  <w:r>
-                    <w:rPr>
-                      <w:noProof/>
-                    </w:rPr>
-                    <w:t>13</w:t>
-                  </w:r>
-                  <w:r>
-                    <w:rPr>
-                      <w:noProof/>
-                    </w:rPr>
-                    <w:fldChar w:fldCharType="end"/>
-                  </w:r>
+                  <w:fldSimple w:instr=" SEQ Abbildung \* ARABIC ">
+                    <w:r>
+                      <w:rPr>
+                        <w:noProof/>
+                      </w:rPr>
+                      <w:t>13</w:t>
+                    </w:r>
+                  </w:fldSimple>
                   <w:r>
                     <w:t xml:space="preserve"> IST Analyse - Anlage eines Kurses</w:t>
                   </w:r>
@@ -30392,27 +30207,14 @@
                   <w:r>
                     <w:t xml:space="preserve">Abbildung </w:t>
                   </w:r>
-                  <w:r>
-                    <w:fldChar w:fldCharType="begin"/>
-                  </w:r>
-                  <w:r>
-                    <w:instrText xml:space="preserve"> SEQ Abbildung \* ARABIC </w:instrText>
-                  </w:r>
-                  <w:r>
-                    <w:fldChar w:fldCharType="separate"/>
-                  </w:r>
-                  <w:r>
-                    <w:rPr>
-                      <w:noProof/>
-                    </w:rPr>
-                    <w:t>14</w:t>
-                  </w:r>
-                  <w:r>
-                    <w:rPr>
-                      <w:noProof/>
-                    </w:rPr>
-                    <w:fldChar w:fldCharType="end"/>
-                  </w:r>
+                  <w:fldSimple w:instr=" SEQ Abbildung \* ARABIC ">
+                    <w:r>
+                      <w:rPr>
+                        <w:noProof/>
+                      </w:rPr>
+                      <w:t>14</w:t>
+                    </w:r>
+                  </w:fldSimple>
                   <w:r>
                     <w:t xml:space="preserve"> </w:t>
                   </w:r>
@@ -30610,27 +30412,14 @@
                   <w:r>
                     <w:t xml:space="preserve">Abbildung </w:t>
                   </w:r>
-                  <w:r>
-                    <w:fldChar w:fldCharType="begin"/>
-                  </w:r>
-                  <w:r>
-                    <w:instrText xml:space="preserve"> SEQ Abbildung \* ARABIC </w:instrText>
-                  </w:r>
-                  <w:r>
-                    <w:fldChar w:fldCharType="separate"/>
-                  </w:r>
-                  <w:r>
-                    <w:rPr>
-                      <w:noProof/>
-                    </w:rPr>
-                    <w:t>15</w:t>
-                  </w:r>
-                  <w:r>
-                    <w:rPr>
-                      <w:noProof/>
-                    </w:rPr>
-                    <w:fldChar w:fldCharType="end"/>
-                  </w:r>
+                  <w:fldSimple w:instr=" SEQ Abbildung \* ARABIC ">
+                    <w:r>
+                      <w:rPr>
+                        <w:noProof/>
+                      </w:rPr>
+                      <w:t>15</w:t>
+                    </w:r>
+                  </w:fldSimple>
                   <w:r>
                     <w:t xml:space="preserve"> IST-Analyse - Anlage von Material</w:t>
                   </w:r>
@@ -31436,27 +31225,14 @@
                   <w:r>
                     <w:t xml:space="preserve">Abbildung </w:t>
                   </w:r>
-                  <w:r>
-                    <w:fldChar w:fldCharType="begin"/>
-                  </w:r>
-                  <w:r>
-                    <w:instrText xml:space="preserve"> SEQ Abbildung \* ARABIC </w:instrText>
-                  </w:r>
-                  <w:r>
-                    <w:fldChar w:fldCharType="separate"/>
-                  </w:r>
-                  <w:r>
-                    <w:rPr>
-                      <w:noProof/>
-                    </w:rPr>
-                    <w:t>22</w:t>
-                  </w:r>
-                  <w:r>
-                    <w:rPr>
-                      <w:noProof/>
-                    </w:rPr>
-                    <w:fldChar w:fldCharType="end"/>
-                  </w:r>
+                  <w:fldSimple w:instr=" SEQ Abbildung \* ARABIC ">
+                    <w:r>
+                      <w:rPr>
+                        <w:noProof/>
+                      </w:rPr>
+                      <w:t>22</w:t>
+                    </w:r>
+                  </w:fldSimple>
                   <w:r>
                     <w:t xml:space="preserve"> </w:t>
                   </w:r>
@@ -32050,27 +31826,14 @@
       <w:r>
         <w:t xml:space="preserve">Abbildung </w:t>
       </w:r>
-      <w:r>
-        <w:fldChar w:fldCharType="begin"/>
-      </w:r>
-      <w:r>
-        <w:instrText xml:space="preserve"> SEQ Abbildung \* ARABIC </w:instrText>
-      </w:r>
-      <w:r>
-        <w:fldChar w:fldCharType="separate"/>
-      </w:r>
-      <w:r>
-        <w:rPr>
-          <w:noProof/>
-        </w:rPr>
-        <w:t>26</w:t>
-      </w:r>
-      <w:r>
-        <w:rPr>
-          <w:noProof/>
-        </w:rPr>
-        <w:fldChar w:fldCharType="end"/>
-      </w:r>
+      <w:fldSimple w:instr=" SEQ Abbildung \* ARABIC ">
+        <w:r>
+          <w:rPr>
+            <w:noProof/>
+          </w:rPr>
+          <w:t>26</w:t>
+        </w:r>
+      </w:fldSimple>
       <w:r>
         <w:t xml:space="preserve"> Reparaturvorgang</w:t>
       </w:r>
@@ -32162,27 +31925,14 @@
       <w:r>
         <w:t xml:space="preserve">Abbildung </w:t>
       </w:r>
-      <w:r>
-        <w:fldChar w:fldCharType="begin"/>
-      </w:r>
-      <w:r>
-        <w:instrText xml:space="preserve"> SEQ Abbildung \* ARABIC </w:instrText>
-      </w:r>
-      <w:r>
-        <w:fldChar w:fldCharType="separate"/>
-      </w:r>
-      <w:r>
-        <w:rPr>
-          <w:noProof/>
-        </w:rPr>
-        <w:t>27</w:t>
-      </w:r>
-      <w:r>
-        <w:rPr>
-          <w:noProof/>
-        </w:rPr>
-        <w:fldChar w:fldCharType="end"/>
-      </w:r>
+      <w:fldSimple w:instr=" SEQ Abbildung \* ARABIC ">
+        <w:r>
+          <w:rPr>
+            <w:noProof/>
+          </w:rPr>
+          <w:t>27</w:t>
+        </w:r>
+      </w:fldSimple>
       <w:r>
         <w:t xml:space="preserve"> Ablauf Rechnungs</w:t>
       </w:r>
@@ -33443,7 +33193,7 @@
         <w:noProof/>
         <w:color w:val="808080" w:themeColor="background1" w:themeShade="80"/>
       </w:rPr>
-      <w:t>53</w:t>
+      <w:t>72</w:t>
     </w:r>
     <w:r>
       <w:rPr>
@@ -43782,19 +43532,19 @@
   </dgm:ptLst>
   <dgm:cxnLst>
     <dgm:cxn modelId="{8CF5B614-8C53-4FC8-A3BE-0857D502ACD5}" srcId="{6ABE5921-E377-4BA2-B0AF-2BC080665CFD}" destId="{DD353CA8-1378-4CEE-8AF4-A5BDCAD35826}" srcOrd="1" destOrd="0" parTransId="{1F8E75E4-6AF3-4E3E-A7FB-B89FC96B764E}" sibTransId="{85C62DCF-4EF0-49F1-A0B7-71BB21DB7779}"/>
+    <dgm:cxn modelId="{4CEA6133-FE2A-468F-80E5-2771E70B258E}" type="presOf" srcId="{7A3822DE-FFFB-4E1F-BD73-355CC9DE0B4A}" destId="{C71206FD-BCB9-46CD-82B9-D3B72BA1B92C}" srcOrd="0" destOrd="0" presId="urn:microsoft.com/office/officeart/2005/8/layout/matrix2"/>
     <dgm:cxn modelId="{4FB87ACF-377E-4D33-A712-F90CA1D79CF6}" srcId="{6ABE5921-E377-4BA2-B0AF-2BC080665CFD}" destId="{E9A090AD-67E1-4069-8F20-1909B64238DD}" srcOrd="3" destOrd="0" parTransId="{85FA9403-D1BF-4629-8D0D-456C833FF3DD}" sibTransId="{4030EE14-DA99-4640-80E3-623ACB77500D}"/>
-    <dgm:cxn modelId="{0A9CF51F-8BEF-4970-8F41-87892C0CAB0D}" type="presOf" srcId="{DD353CA8-1378-4CEE-8AF4-A5BDCAD35826}" destId="{4FB044B9-FED8-4341-B58C-196EE98036DC}" srcOrd="0" destOrd="0" presId="urn:microsoft.com/office/officeart/2005/8/layout/matrix2"/>
-    <dgm:cxn modelId="{B38CAE3D-1120-46EA-B804-A1BED7D3471B}" type="presOf" srcId="{A2C41000-502A-4152-B67F-0FB99794A4F2}" destId="{9163667E-3E75-4DA4-ACB8-B6271CC3AC42}" srcOrd="0" destOrd="0" presId="urn:microsoft.com/office/officeart/2005/8/layout/matrix2"/>
+    <dgm:cxn modelId="{5E3F0708-358C-4838-B03A-56629C898C10}" type="presOf" srcId="{E9A090AD-67E1-4069-8F20-1909B64238DD}" destId="{00CD6484-A9EE-443F-BBDB-7BC362738981}" srcOrd="0" destOrd="0" presId="urn:microsoft.com/office/officeart/2005/8/layout/matrix2"/>
     <dgm:cxn modelId="{2E015479-0C0E-48C2-BF91-A392E3D44CC0}" srcId="{6ABE5921-E377-4BA2-B0AF-2BC080665CFD}" destId="{7A3822DE-FFFB-4E1F-BD73-355CC9DE0B4A}" srcOrd="0" destOrd="0" parTransId="{F265D771-974D-4D28-89EC-47B08A97B28F}" sibTransId="{447202AF-6E58-4A0D-90A6-F81B12F7E3B6}"/>
+    <dgm:cxn modelId="{6B468CF3-1ED8-4A72-A1C0-38A1871175D0}" type="presOf" srcId="{A2C41000-502A-4152-B67F-0FB99794A4F2}" destId="{9163667E-3E75-4DA4-ACB8-B6271CC3AC42}" srcOrd="0" destOrd="0" presId="urn:microsoft.com/office/officeart/2005/8/layout/matrix2"/>
+    <dgm:cxn modelId="{E122269F-ED30-439D-ABE6-8E5B38C98D1E}" type="presOf" srcId="{6ABE5921-E377-4BA2-B0AF-2BC080665CFD}" destId="{264896EA-4C68-4ED9-ACB8-ECD9115AD649}" srcOrd="0" destOrd="0" presId="urn:microsoft.com/office/officeart/2005/8/layout/matrix2"/>
     <dgm:cxn modelId="{49204771-BB98-4131-8930-1EA300810EAE}" srcId="{6ABE5921-E377-4BA2-B0AF-2BC080665CFD}" destId="{A2C41000-502A-4152-B67F-0FB99794A4F2}" srcOrd="2" destOrd="0" parTransId="{CF29ADD9-9D56-453F-A0D9-D01501870A20}" sibTransId="{A8B78345-0839-4931-B4F4-795FF09110F2}"/>
-    <dgm:cxn modelId="{2F4D64AF-5B5D-424D-9948-961F7F42FDB2}" type="presOf" srcId="{7A3822DE-FFFB-4E1F-BD73-355CC9DE0B4A}" destId="{C71206FD-BCB9-46CD-82B9-D3B72BA1B92C}" srcOrd="0" destOrd="0" presId="urn:microsoft.com/office/officeart/2005/8/layout/matrix2"/>
-    <dgm:cxn modelId="{34337C7B-0446-41AF-A5A3-3442B465185D}" type="presOf" srcId="{E9A090AD-67E1-4069-8F20-1909B64238DD}" destId="{00CD6484-A9EE-443F-BBDB-7BC362738981}" srcOrd="0" destOrd="0" presId="urn:microsoft.com/office/officeart/2005/8/layout/matrix2"/>
-    <dgm:cxn modelId="{E2A4AD44-7CD7-456B-BC0B-EF24AED23685}" type="presOf" srcId="{6ABE5921-E377-4BA2-B0AF-2BC080665CFD}" destId="{264896EA-4C68-4ED9-ACB8-ECD9115AD649}" srcOrd="0" destOrd="0" presId="urn:microsoft.com/office/officeart/2005/8/layout/matrix2"/>
-    <dgm:cxn modelId="{D5E9F839-BA63-44C7-A9CD-B17EA4056ADA}" type="presParOf" srcId="{264896EA-4C68-4ED9-ACB8-ECD9115AD649}" destId="{159E2F6F-A8CC-4D08-8EBD-44B59FBC5D93}" srcOrd="0" destOrd="0" presId="urn:microsoft.com/office/officeart/2005/8/layout/matrix2"/>
-    <dgm:cxn modelId="{00E13260-5B14-46A7-92F8-5653C7E5F7D4}" type="presParOf" srcId="{264896EA-4C68-4ED9-ACB8-ECD9115AD649}" destId="{C71206FD-BCB9-46CD-82B9-D3B72BA1B92C}" srcOrd="1" destOrd="0" presId="urn:microsoft.com/office/officeart/2005/8/layout/matrix2"/>
-    <dgm:cxn modelId="{58065076-8B47-43C9-8069-1B7B4031A4B6}" type="presParOf" srcId="{264896EA-4C68-4ED9-ACB8-ECD9115AD649}" destId="{4FB044B9-FED8-4341-B58C-196EE98036DC}" srcOrd="2" destOrd="0" presId="urn:microsoft.com/office/officeart/2005/8/layout/matrix2"/>
-    <dgm:cxn modelId="{1E4139FB-BAB3-44D9-A5E5-55BAA0A5DE81}" type="presParOf" srcId="{264896EA-4C68-4ED9-ACB8-ECD9115AD649}" destId="{9163667E-3E75-4DA4-ACB8-B6271CC3AC42}" srcOrd="3" destOrd="0" presId="urn:microsoft.com/office/officeart/2005/8/layout/matrix2"/>
-    <dgm:cxn modelId="{ED5E686C-E91D-4DC6-8513-190AC1390FF3}" type="presParOf" srcId="{264896EA-4C68-4ED9-ACB8-ECD9115AD649}" destId="{00CD6484-A9EE-443F-BBDB-7BC362738981}" srcOrd="4" destOrd="0" presId="urn:microsoft.com/office/officeart/2005/8/layout/matrix2"/>
+    <dgm:cxn modelId="{F6D9171D-044C-4E81-9D46-CFD0C17B2B86}" type="presOf" srcId="{DD353CA8-1378-4CEE-8AF4-A5BDCAD35826}" destId="{4FB044B9-FED8-4341-B58C-196EE98036DC}" srcOrd="0" destOrd="0" presId="urn:microsoft.com/office/officeart/2005/8/layout/matrix2"/>
+    <dgm:cxn modelId="{BEA43590-C0BC-4325-8020-6D071C9102C1}" type="presParOf" srcId="{264896EA-4C68-4ED9-ACB8-ECD9115AD649}" destId="{159E2F6F-A8CC-4D08-8EBD-44B59FBC5D93}" srcOrd="0" destOrd="0" presId="urn:microsoft.com/office/officeart/2005/8/layout/matrix2"/>
+    <dgm:cxn modelId="{0017F387-05BA-42A7-A68D-A3CCEC09F070}" type="presParOf" srcId="{264896EA-4C68-4ED9-ACB8-ECD9115AD649}" destId="{C71206FD-BCB9-46CD-82B9-D3B72BA1B92C}" srcOrd="1" destOrd="0" presId="urn:microsoft.com/office/officeart/2005/8/layout/matrix2"/>
+    <dgm:cxn modelId="{D0162AFF-6757-4FDD-8763-18AEA9DB089A}" type="presParOf" srcId="{264896EA-4C68-4ED9-ACB8-ECD9115AD649}" destId="{4FB044B9-FED8-4341-B58C-196EE98036DC}" srcOrd="2" destOrd="0" presId="urn:microsoft.com/office/officeart/2005/8/layout/matrix2"/>
+    <dgm:cxn modelId="{304AC214-E70A-456A-BD76-2DB6052746B5}" type="presParOf" srcId="{264896EA-4C68-4ED9-ACB8-ECD9115AD649}" destId="{9163667E-3E75-4DA4-ACB8-B6271CC3AC42}" srcOrd="3" destOrd="0" presId="urn:microsoft.com/office/officeart/2005/8/layout/matrix2"/>
+    <dgm:cxn modelId="{79E62278-99BB-49E0-B5D0-4654F26BCBCD}" type="presParOf" srcId="{264896EA-4C68-4ED9-ACB8-ECD9115AD649}" destId="{00CD6484-A9EE-443F-BBDB-7BC362738981}" srcOrd="4" destOrd="0" presId="urn:microsoft.com/office/officeart/2005/8/layout/matrix2"/>
   </dgm:cxnLst>
   <dgm:bg/>
   <dgm:whole/>
@@ -44072,28 +43822,28 @@
     </dgm:pt>
   </dgm:ptLst>
   <dgm:cxnLst>
-    <dgm:cxn modelId="{95D4EBB4-DE10-4972-BEC0-8C9F42F394FB}" type="presOf" srcId="{75DDFB37-5179-4AE5-8F71-FC55E503508B}" destId="{E5CCD2CE-6112-4C91-91B0-C1ECCD75FE33}" srcOrd="0" destOrd="0" presId="urn:microsoft.com/office/officeart/2005/8/layout/cycle2"/>
-    <dgm:cxn modelId="{81BAD4DE-6614-4FB1-A02F-3EB63ADB2A35}" type="presOf" srcId="{9950631C-E08F-41EA-A688-303991E2D612}" destId="{7B9752D7-AE1A-46B7-BEAD-7B114B636526}" srcOrd="0" destOrd="0" presId="urn:microsoft.com/office/officeart/2005/8/layout/cycle2"/>
-    <dgm:cxn modelId="{82404FD3-EAB9-43F8-9DBD-DE293E613B76}" type="presOf" srcId="{B6FF3E52-DAAA-4EE7-8F97-965EED4CFD5A}" destId="{05C8C5C4-E86D-45BF-907C-DDFC64175605}" srcOrd="0" destOrd="0" presId="urn:microsoft.com/office/officeart/2005/8/layout/cycle2"/>
+    <dgm:cxn modelId="{4F58F3F8-2DC0-447A-8C2E-395D323D4C78}" type="presOf" srcId="{3821E355-2F7E-40DD-B327-CA3236C13D6E}" destId="{AA144AA3-DA7A-4FE4-B190-211FECAA362C}" srcOrd="0" destOrd="0" presId="urn:microsoft.com/office/officeart/2005/8/layout/cycle2"/>
+    <dgm:cxn modelId="{8A13B08C-5308-45D3-93A7-529D689FBAD0}" type="presOf" srcId="{B6FF3E52-DAAA-4EE7-8F97-965EED4CFD5A}" destId="{05C8C5C4-E86D-45BF-907C-DDFC64175605}" srcOrd="0" destOrd="0" presId="urn:microsoft.com/office/officeart/2005/8/layout/cycle2"/>
+    <dgm:cxn modelId="{676B1BF4-BBED-4486-B715-591131EA69CC}" type="presOf" srcId="{3BFF2032-B059-46E2-BC6E-D36F76670684}" destId="{651942DB-85E4-414C-9ABB-351BF6DF9C55}" srcOrd="0" destOrd="0" presId="urn:microsoft.com/office/officeart/2005/8/layout/cycle2"/>
+    <dgm:cxn modelId="{77036432-ABA6-4E01-AC57-9E0A3BCE8DDD}" srcId="{3BFF2032-B059-46E2-BC6E-D36F76670684}" destId="{9950631C-E08F-41EA-A688-303991E2D612}" srcOrd="1" destOrd="0" parTransId="{CBEE72EB-4EC2-479E-9537-6D7BBB2B96C2}" sibTransId="{75DDFB37-5179-4AE5-8F71-FC55E503508B}"/>
+    <dgm:cxn modelId="{1AF41C8D-8B5A-4893-9340-159D2595B7E9}" type="presOf" srcId="{75DDFB37-5179-4AE5-8F71-FC55E503508B}" destId="{E5CCD2CE-6112-4C91-91B0-C1ECCD75FE33}" srcOrd="0" destOrd="0" presId="urn:microsoft.com/office/officeart/2005/8/layout/cycle2"/>
     <dgm:cxn modelId="{C33D3A43-7C4A-476E-B4A5-D84CC10402A5}" srcId="{3BFF2032-B059-46E2-BC6E-D36F76670684}" destId="{3821E355-2F7E-40DD-B327-CA3236C13D6E}" srcOrd="2" destOrd="0" parTransId="{BD1D96FE-5DED-424A-B396-045A2947C3AB}" sibTransId="{B6FF3E52-DAAA-4EE7-8F97-965EED4CFD5A}"/>
-    <dgm:cxn modelId="{B28E0E40-EA3D-45BC-B66C-A07EF6C2BF1F}" type="presOf" srcId="{B6FF3E52-DAAA-4EE7-8F97-965EED4CFD5A}" destId="{FFC2BBCC-F570-4A66-93A0-48BD27036263}" srcOrd="1" destOrd="0" presId="urn:microsoft.com/office/officeart/2005/8/layout/cycle2"/>
-    <dgm:cxn modelId="{EE429F80-02C0-4BD0-A0C7-ED1B088AF276}" type="presOf" srcId="{3BFF2032-B059-46E2-BC6E-D36F76670684}" destId="{651942DB-85E4-414C-9ABB-351BF6DF9C55}" srcOrd="0" destOrd="0" presId="urn:microsoft.com/office/officeart/2005/8/layout/cycle2"/>
-    <dgm:cxn modelId="{77036432-ABA6-4E01-AC57-9E0A3BCE8DDD}" srcId="{3BFF2032-B059-46E2-BC6E-D36F76670684}" destId="{9950631C-E08F-41EA-A688-303991E2D612}" srcOrd="1" destOrd="0" parTransId="{CBEE72EB-4EC2-479E-9537-6D7BBB2B96C2}" sibTransId="{75DDFB37-5179-4AE5-8F71-FC55E503508B}"/>
-    <dgm:cxn modelId="{F4815826-AF5D-48CA-B96D-97A673E020A5}" type="presOf" srcId="{75DDFB37-5179-4AE5-8F71-FC55E503508B}" destId="{EE5693E4-1D02-4B6A-90D3-F1AE07C139D7}" srcOrd="1" destOrd="0" presId="urn:microsoft.com/office/officeart/2005/8/layout/cycle2"/>
-    <dgm:cxn modelId="{9DFA251C-4F35-4CCA-9E2F-C8C1FC07B30A}" type="presOf" srcId="{55A061B4-28F0-48B3-AD2D-9DB51495010D}" destId="{D0E1809A-F309-4666-808C-E2D8BDC28230}" srcOrd="1" destOrd="0" presId="urn:microsoft.com/office/officeart/2005/8/layout/cycle2"/>
     <dgm:cxn modelId="{2F13251D-C05F-426C-9CE6-1411099F0815}" srcId="{3BFF2032-B059-46E2-BC6E-D36F76670684}" destId="{04802F7D-27F1-4E78-84CF-D90C0EB1BB53}" srcOrd="0" destOrd="0" parTransId="{8ECC40C4-CCF6-447B-8CD0-40D3C7D6FA2B}" sibTransId="{55A061B4-28F0-48B3-AD2D-9DB51495010D}"/>
-    <dgm:cxn modelId="{92553999-D826-40EC-9AF5-41E6E879F578}" type="presOf" srcId="{3821E355-2F7E-40DD-B327-CA3236C13D6E}" destId="{AA144AA3-DA7A-4FE4-B190-211FECAA362C}" srcOrd="0" destOrd="0" presId="urn:microsoft.com/office/officeart/2005/8/layout/cycle2"/>
-    <dgm:cxn modelId="{1B2C2F6D-D2C4-4DAD-9B3C-0BFD73CE4C49}" type="presOf" srcId="{55A061B4-28F0-48B3-AD2D-9DB51495010D}" destId="{FD584028-7D78-4FBA-8A93-C352DDA0950B}" srcOrd="0" destOrd="0" presId="urn:microsoft.com/office/officeart/2005/8/layout/cycle2"/>
-    <dgm:cxn modelId="{9245E8A4-67ED-4662-86A7-53087F01CF6D}" type="presOf" srcId="{04802F7D-27F1-4E78-84CF-D90C0EB1BB53}" destId="{3D62A1E7-E3CC-4D38-8BF7-34DFCA1F2900}" srcOrd="0" destOrd="0" presId="urn:microsoft.com/office/officeart/2005/8/layout/cycle2"/>
-    <dgm:cxn modelId="{1612522C-02FD-4A65-9806-8AE915F906D4}" type="presParOf" srcId="{651942DB-85E4-414C-9ABB-351BF6DF9C55}" destId="{3D62A1E7-E3CC-4D38-8BF7-34DFCA1F2900}" srcOrd="0" destOrd="0" presId="urn:microsoft.com/office/officeart/2005/8/layout/cycle2"/>
-    <dgm:cxn modelId="{6A5981DB-0FAD-4DD5-B446-9E7AF75173C2}" type="presParOf" srcId="{651942DB-85E4-414C-9ABB-351BF6DF9C55}" destId="{FD584028-7D78-4FBA-8A93-C352DDA0950B}" srcOrd="1" destOrd="0" presId="urn:microsoft.com/office/officeart/2005/8/layout/cycle2"/>
-    <dgm:cxn modelId="{54F19C12-9048-47D3-8CA6-F223B7000B52}" type="presParOf" srcId="{FD584028-7D78-4FBA-8A93-C352DDA0950B}" destId="{D0E1809A-F309-4666-808C-E2D8BDC28230}" srcOrd="0" destOrd="0" presId="urn:microsoft.com/office/officeart/2005/8/layout/cycle2"/>
-    <dgm:cxn modelId="{61818D0E-1B17-4E6B-A531-E51474F1DD45}" type="presParOf" srcId="{651942DB-85E4-414C-9ABB-351BF6DF9C55}" destId="{7B9752D7-AE1A-46B7-BEAD-7B114B636526}" srcOrd="2" destOrd="0" presId="urn:microsoft.com/office/officeart/2005/8/layout/cycle2"/>
-    <dgm:cxn modelId="{51FE37E6-FFBA-4E1B-93A3-E170FBA7EB8D}" type="presParOf" srcId="{651942DB-85E4-414C-9ABB-351BF6DF9C55}" destId="{E5CCD2CE-6112-4C91-91B0-C1ECCD75FE33}" srcOrd="3" destOrd="0" presId="urn:microsoft.com/office/officeart/2005/8/layout/cycle2"/>
-    <dgm:cxn modelId="{332E12D2-4126-4833-A184-2233733EEF32}" type="presParOf" srcId="{E5CCD2CE-6112-4C91-91B0-C1ECCD75FE33}" destId="{EE5693E4-1D02-4B6A-90D3-F1AE07C139D7}" srcOrd="0" destOrd="0" presId="urn:microsoft.com/office/officeart/2005/8/layout/cycle2"/>
-    <dgm:cxn modelId="{9D44393C-104E-4CEA-838C-03CFFF6E25CE}" type="presParOf" srcId="{651942DB-85E4-414C-9ABB-351BF6DF9C55}" destId="{AA144AA3-DA7A-4FE4-B190-211FECAA362C}" srcOrd="4" destOrd="0" presId="urn:microsoft.com/office/officeart/2005/8/layout/cycle2"/>
-    <dgm:cxn modelId="{3AA6E23B-4FE5-413F-8439-0F9711D57147}" type="presParOf" srcId="{651942DB-85E4-414C-9ABB-351BF6DF9C55}" destId="{05C8C5C4-E86D-45BF-907C-DDFC64175605}" srcOrd="5" destOrd="0" presId="urn:microsoft.com/office/officeart/2005/8/layout/cycle2"/>
-    <dgm:cxn modelId="{B8E8DF16-9508-4C8B-BA2D-BF386ADF53DE}" type="presParOf" srcId="{05C8C5C4-E86D-45BF-907C-DDFC64175605}" destId="{FFC2BBCC-F570-4A66-93A0-48BD27036263}" srcOrd="0" destOrd="0" presId="urn:microsoft.com/office/officeart/2005/8/layout/cycle2"/>
+    <dgm:cxn modelId="{2A887FB4-5537-42DC-A8ED-0357D8270CE9}" type="presOf" srcId="{9950631C-E08F-41EA-A688-303991E2D612}" destId="{7B9752D7-AE1A-46B7-BEAD-7B114B636526}" srcOrd="0" destOrd="0" presId="urn:microsoft.com/office/officeart/2005/8/layout/cycle2"/>
+    <dgm:cxn modelId="{D094AA52-CC53-4249-8583-C0C0B6A6C80F}" type="presOf" srcId="{B6FF3E52-DAAA-4EE7-8F97-965EED4CFD5A}" destId="{FFC2BBCC-F570-4A66-93A0-48BD27036263}" srcOrd="1" destOrd="0" presId="urn:microsoft.com/office/officeart/2005/8/layout/cycle2"/>
+    <dgm:cxn modelId="{69F0C0BA-46D2-478A-9E5B-3540DDC9A130}" type="presOf" srcId="{55A061B4-28F0-48B3-AD2D-9DB51495010D}" destId="{D0E1809A-F309-4666-808C-E2D8BDC28230}" srcOrd="1" destOrd="0" presId="urn:microsoft.com/office/officeart/2005/8/layout/cycle2"/>
+    <dgm:cxn modelId="{884EBD9D-A702-4D5C-8DDA-CCCC53463A4F}" type="presOf" srcId="{55A061B4-28F0-48B3-AD2D-9DB51495010D}" destId="{FD584028-7D78-4FBA-8A93-C352DDA0950B}" srcOrd="0" destOrd="0" presId="urn:microsoft.com/office/officeart/2005/8/layout/cycle2"/>
+    <dgm:cxn modelId="{DEDA8B35-C620-4459-8ED5-4122F83EF296}" type="presOf" srcId="{75DDFB37-5179-4AE5-8F71-FC55E503508B}" destId="{EE5693E4-1D02-4B6A-90D3-F1AE07C139D7}" srcOrd="1" destOrd="0" presId="urn:microsoft.com/office/officeart/2005/8/layout/cycle2"/>
+    <dgm:cxn modelId="{D9E6D192-A588-487C-9F6C-240B19C05316}" type="presOf" srcId="{04802F7D-27F1-4E78-84CF-D90C0EB1BB53}" destId="{3D62A1E7-E3CC-4D38-8BF7-34DFCA1F2900}" srcOrd="0" destOrd="0" presId="urn:microsoft.com/office/officeart/2005/8/layout/cycle2"/>
+    <dgm:cxn modelId="{CBC9AC2E-BFEF-41BC-9D47-59F4A0B20BCF}" type="presParOf" srcId="{651942DB-85E4-414C-9ABB-351BF6DF9C55}" destId="{3D62A1E7-E3CC-4D38-8BF7-34DFCA1F2900}" srcOrd="0" destOrd="0" presId="urn:microsoft.com/office/officeart/2005/8/layout/cycle2"/>
+    <dgm:cxn modelId="{82E208CF-D56D-4557-B460-AD366D858AF5}" type="presParOf" srcId="{651942DB-85E4-414C-9ABB-351BF6DF9C55}" destId="{FD584028-7D78-4FBA-8A93-C352DDA0950B}" srcOrd="1" destOrd="0" presId="urn:microsoft.com/office/officeart/2005/8/layout/cycle2"/>
+    <dgm:cxn modelId="{CF8A388E-41EC-4077-81F6-4482391158B1}" type="presParOf" srcId="{FD584028-7D78-4FBA-8A93-C352DDA0950B}" destId="{D0E1809A-F309-4666-808C-E2D8BDC28230}" srcOrd="0" destOrd="0" presId="urn:microsoft.com/office/officeart/2005/8/layout/cycle2"/>
+    <dgm:cxn modelId="{932DFB09-0468-492F-81BF-1E3791C88CE0}" type="presParOf" srcId="{651942DB-85E4-414C-9ABB-351BF6DF9C55}" destId="{7B9752D7-AE1A-46B7-BEAD-7B114B636526}" srcOrd="2" destOrd="0" presId="urn:microsoft.com/office/officeart/2005/8/layout/cycle2"/>
+    <dgm:cxn modelId="{BB0E6DCD-80A5-49C3-9AD1-17566735A3EE}" type="presParOf" srcId="{651942DB-85E4-414C-9ABB-351BF6DF9C55}" destId="{E5CCD2CE-6112-4C91-91B0-C1ECCD75FE33}" srcOrd="3" destOrd="0" presId="urn:microsoft.com/office/officeart/2005/8/layout/cycle2"/>
+    <dgm:cxn modelId="{94BBB149-A9F9-442D-8405-C8999B83DE46}" type="presParOf" srcId="{E5CCD2CE-6112-4C91-91B0-C1ECCD75FE33}" destId="{EE5693E4-1D02-4B6A-90D3-F1AE07C139D7}" srcOrd="0" destOrd="0" presId="urn:microsoft.com/office/officeart/2005/8/layout/cycle2"/>
+    <dgm:cxn modelId="{F472AA11-0B65-461F-8687-C0A6E86808BD}" type="presParOf" srcId="{651942DB-85E4-414C-9ABB-351BF6DF9C55}" destId="{AA144AA3-DA7A-4FE4-B190-211FECAA362C}" srcOrd="4" destOrd="0" presId="urn:microsoft.com/office/officeart/2005/8/layout/cycle2"/>
+    <dgm:cxn modelId="{5172A3B7-0BCC-44A2-A39D-267FF05C7580}" type="presParOf" srcId="{651942DB-85E4-414C-9ABB-351BF6DF9C55}" destId="{05C8C5C4-E86D-45BF-907C-DDFC64175605}" srcOrd="5" destOrd="0" presId="urn:microsoft.com/office/officeart/2005/8/layout/cycle2"/>
+    <dgm:cxn modelId="{AEA6FFE6-5554-423D-B1A1-1796FCB35EEB}" type="presParOf" srcId="{05C8C5C4-E86D-45BF-907C-DDFC64175605}" destId="{FFC2BBCC-F570-4A66-93A0-48BD27036263}" srcOrd="0" destOrd="0" presId="urn:microsoft.com/office/officeart/2005/8/layout/cycle2"/>
   </dgm:cxnLst>
   <dgm:bg/>
   <dgm:whole/>
@@ -44897,87 +44647,87 @@
     </dgm:pt>
   </dgm:ptLst>
   <dgm:cxnLst>
-    <dgm:cxn modelId="{3AC2BD49-8F74-460A-B38B-67181A3C04A2}" type="presOf" srcId="{74AEB682-CA6C-466D-BCE8-DEA02ACF09E1}" destId="{09C03C00-9199-44B4-8E7F-376544976283}" srcOrd="0" destOrd="0" presId="urn:microsoft.com/office/officeart/2005/8/layout/hierarchy6"/>
-    <dgm:cxn modelId="{3668F9A3-94DF-4510-8C55-BD09FDCF964F}" type="presOf" srcId="{0BB80252-C12E-417F-BEFF-F7653156B09B}" destId="{AC28B600-34A4-4254-ADBA-3C31D578918F}" srcOrd="0" destOrd="0" presId="urn:microsoft.com/office/officeart/2005/8/layout/hierarchy6"/>
     <dgm:cxn modelId="{AD4F2426-472A-43D0-BFF2-206C18D2808D}" srcId="{0BB80252-C12E-417F-BEFF-F7653156B09B}" destId="{C43B00BF-24A6-4638-9CA6-B3CE4B18771C}" srcOrd="3" destOrd="0" parTransId="{C4ACDB9F-78E6-468F-AB26-B516AA89F648}" sibTransId="{54561841-5962-49D7-A961-42EF1DB6EB40}"/>
     <dgm:cxn modelId="{15E520A6-997E-40FF-98A5-6D7EACC4B732}" srcId="{4045FBE0-95BE-4D46-A535-082EA6D1EB7C}" destId="{3409AC39-9264-45DB-B31A-D6E89178C3A9}" srcOrd="1" destOrd="0" parTransId="{452FCBD4-286D-4C23-8C03-30B3AAD9B6F7}" sibTransId="{D406C406-7791-451C-AD1B-1E91E2A9C8D0}"/>
     <dgm:cxn modelId="{DDAA4031-673E-463D-A4F9-132095F4F908}" srcId="{0BB80252-C12E-417F-BEFF-F7653156B09B}" destId="{912A77DC-2E1B-40D8-B067-90F8F198452B}" srcOrd="1" destOrd="0" parTransId="{44DEABC9-9436-4688-B8CB-F7CDD0C1F088}" sibTransId="{8ECCF0B3-5252-4FA0-9AC6-E39B7D76C236}"/>
     <dgm:cxn modelId="{C087A123-D56E-4ED4-BB97-093FA19ED194}" srcId="{7541A415-8166-4C9A-9121-F7B515A220DD}" destId="{DC26945E-C647-4659-A27F-8D8932906D7B}" srcOrd="0" destOrd="0" parTransId="{D8B6AD45-74FE-427A-8196-5F8111A96102}" sibTransId="{144C9A9A-47A6-4EF5-B5F0-4C0AAE0AF9F6}"/>
+    <dgm:cxn modelId="{CBB94115-B143-4E5B-9D3C-218FD974E7F0}" type="presOf" srcId="{3409AC39-9264-45DB-B31A-D6E89178C3A9}" destId="{D8E48B37-B17E-47C4-B762-3F7ADF16C8A4}" srcOrd="0" destOrd="0" presId="urn:microsoft.com/office/officeart/2005/8/layout/hierarchy6"/>
+    <dgm:cxn modelId="{9B875958-AD52-4990-8EBB-133D5A937647}" type="presOf" srcId="{F89625A4-A70C-4CE1-A8D7-06F79701EA41}" destId="{5D277694-372E-47D9-9230-792B46C1312E}" srcOrd="0" destOrd="0" presId="urn:microsoft.com/office/officeart/2005/8/layout/hierarchy6"/>
     <dgm:cxn modelId="{314EDA9F-6958-4284-A0FA-2505C6844AA3}" srcId="{7541A415-8166-4C9A-9121-F7B515A220DD}" destId="{6405CA5E-3810-440E-8E04-E27486AAE781}" srcOrd="2" destOrd="0" parTransId="{4897E4A2-6F29-48AB-87C7-0769D99C61E9}" sibTransId="{F9095AC3-7E08-4375-8442-1660958F91AE}"/>
+    <dgm:cxn modelId="{51BD202C-BF6D-41DA-966F-9F624DB1C719}" type="presOf" srcId="{4897E4A2-6F29-48AB-87C7-0769D99C61E9}" destId="{341C5E11-5015-4F87-B463-1A1BC4BE3CDC}" srcOrd="0" destOrd="0" presId="urn:microsoft.com/office/officeart/2005/8/layout/hierarchy6"/>
+    <dgm:cxn modelId="{062F62FE-E586-4C13-87E4-1FB7DC7CB15E}" type="presOf" srcId="{74AEB682-CA6C-466D-BCE8-DEA02ACF09E1}" destId="{09C03C00-9199-44B4-8E7F-376544976283}" srcOrd="0" destOrd="0" presId="urn:microsoft.com/office/officeart/2005/8/layout/hierarchy6"/>
+    <dgm:cxn modelId="{D32C7861-70A8-4821-B88F-1D165104DE4E}" type="presOf" srcId="{D8B6AD45-74FE-427A-8196-5F8111A96102}" destId="{5F08574A-D150-46F6-9187-5DA6AB6B52D8}" srcOrd="0" destOrd="0" presId="urn:microsoft.com/office/officeart/2005/8/layout/hierarchy6"/>
+    <dgm:cxn modelId="{C0CD36FF-EA3A-4839-BC5A-A76A8C3877A9}" type="presOf" srcId="{1137D4EC-91FB-4F9F-BF61-8B42C51EBE98}" destId="{FE54A99A-EE57-4480-976F-B09EFA12713C}" srcOrd="1" destOrd="0" presId="urn:microsoft.com/office/officeart/2005/8/layout/hierarchy6"/>
+    <dgm:cxn modelId="{126C6AB2-909B-4486-AC88-B05854176812}" type="presOf" srcId="{FDF11045-199A-477E-8FAA-DF523186ADEB}" destId="{359E3C1A-F9B8-40ED-99DA-6399CDBC4B72}" srcOrd="0" destOrd="0" presId="urn:microsoft.com/office/officeart/2005/8/layout/hierarchy6"/>
     <dgm:cxn modelId="{AC03833E-6DF5-4AE7-BD7B-04B8865C6C15}" srcId="{0BB80252-C12E-417F-BEFF-F7653156B09B}" destId="{74AEB682-CA6C-466D-BCE8-DEA02ACF09E1}" srcOrd="0" destOrd="0" parTransId="{6082DA79-D6B9-4354-A664-71EBEC03DC6C}" sibTransId="{DF74E0DD-F00B-4CA0-803C-B55C5D94461A}"/>
-    <dgm:cxn modelId="{62CCA6B0-BBD3-4ADC-8CA9-005FB043A7BF}" type="presOf" srcId="{556D355C-51DA-4382-9B27-140B2C3A586B}" destId="{26209BBC-2797-41F0-B455-2C8953648146}" srcOrd="0" destOrd="0" presId="urn:microsoft.com/office/officeart/2005/8/layout/hierarchy6"/>
     <dgm:cxn modelId="{B6B4B05A-99CE-440D-99D9-0D0689AA6400}" srcId="{74AEB682-CA6C-466D-BCE8-DEA02ACF09E1}" destId="{4045FBE0-95BE-4D46-A535-082EA6D1EB7C}" srcOrd="1" destOrd="0" parTransId="{F5AD6414-8D89-4022-92B2-475F1D9BC666}" sibTransId="{7EBBDC34-291A-4111-B6BA-6450A939EF6A}"/>
+    <dgm:cxn modelId="{0728B98C-3D57-42AB-834E-D4116D9728F0}" type="presOf" srcId="{4045FBE0-95BE-4D46-A535-082EA6D1EB7C}" destId="{C4BBA0BB-9F0E-42FA-8256-B4A3650269A8}" srcOrd="0" destOrd="0" presId="urn:microsoft.com/office/officeart/2005/8/layout/hierarchy6"/>
     <dgm:cxn modelId="{1B742373-FB6E-4E9E-8B7F-07F83F600D9E}" srcId="{4045FBE0-95BE-4D46-A535-082EA6D1EB7C}" destId="{F89625A4-A70C-4CE1-A8D7-06F79701EA41}" srcOrd="0" destOrd="0" parTransId="{FDF11045-199A-477E-8FAA-DF523186ADEB}" sibTransId="{58A8BAC0-22D3-497E-BFEB-B96D05DC81FE}"/>
-    <dgm:cxn modelId="{9A141A08-5B9A-4A4E-B601-284EA8894B69}" type="presOf" srcId="{DC26945E-C647-4659-A27F-8D8932906D7B}" destId="{58BAD7CB-C5DF-4C40-8BA8-A4A3C1719285}" srcOrd="0" destOrd="0" presId="urn:microsoft.com/office/officeart/2005/8/layout/hierarchy6"/>
-    <dgm:cxn modelId="{9F5AE450-3397-4BF6-9979-C1C2B4689FF1}" type="presOf" srcId="{1137D4EC-91FB-4F9F-BF61-8B42C51EBE98}" destId="{FE54A99A-EE57-4480-976F-B09EFA12713C}" srcOrd="1" destOrd="0" presId="urn:microsoft.com/office/officeart/2005/8/layout/hierarchy6"/>
-    <dgm:cxn modelId="{00E89E48-56A2-4909-B85A-EAFE8B823832}" type="presOf" srcId="{452FCBD4-286D-4C23-8C03-30B3AAD9B6F7}" destId="{746603EA-3E68-4F99-87D4-70CCF5A7DD33}" srcOrd="0" destOrd="0" presId="urn:microsoft.com/office/officeart/2005/8/layout/hierarchy6"/>
+    <dgm:cxn modelId="{49E642AB-2092-4B21-9B86-1F846326A3FC}" type="presOf" srcId="{C43B00BF-24A6-4638-9CA6-B3CE4B18771C}" destId="{BF9BA2F7-CFFD-4F91-9ADC-67B86903678A}" srcOrd="0" destOrd="0" presId="urn:microsoft.com/office/officeart/2005/8/layout/hierarchy6"/>
+    <dgm:cxn modelId="{68A4AAE5-7255-4478-92D2-241D160C5112}" type="presOf" srcId="{912A77DC-2E1B-40D8-B067-90F8F198452B}" destId="{8E3F613A-2EEA-4BCA-9950-7CE0C736EA8A}" srcOrd="0" destOrd="0" presId="urn:microsoft.com/office/officeart/2005/8/layout/hierarchy6"/>
+    <dgm:cxn modelId="{D1200D50-9141-40C6-BB0E-BFAD3CA38EF9}" type="presOf" srcId="{B7EED8FC-A15F-4C01-989D-614089C3002F}" destId="{99267372-20FD-4923-9E18-F44ADD13C3FC}" srcOrd="0" destOrd="0" presId="urn:microsoft.com/office/officeart/2005/8/layout/hierarchy6"/>
+    <dgm:cxn modelId="{AB9B5A2B-8F2A-4374-A583-2442C6E38191}" type="presOf" srcId="{912A77DC-2E1B-40D8-B067-90F8F198452B}" destId="{0FD71943-1F0F-41F4-BEBA-0DE9C9063AA9}" srcOrd="1" destOrd="0" presId="urn:microsoft.com/office/officeart/2005/8/layout/hierarchy6"/>
+    <dgm:cxn modelId="{C4C2B8FB-614D-4B02-BAB7-365A54CCF8B6}" type="presOf" srcId="{556D355C-51DA-4382-9B27-140B2C3A586B}" destId="{26209BBC-2797-41F0-B455-2C8953648146}" srcOrd="0" destOrd="0" presId="urn:microsoft.com/office/officeart/2005/8/layout/hierarchy6"/>
     <dgm:cxn modelId="{5FC0D45C-7AC9-466D-9A61-98222DA302B0}" srcId="{0BB80252-C12E-417F-BEFF-F7653156B09B}" destId="{1137D4EC-91FB-4F9F-BF61-8B42C51EBE98}" srcOrd="2" destOrd="0" parTransId="{AD5DA3F6-6B7B-40EF-BEF3-F957EC959C86}" sibTransId="{A3C97E40-532D-4194-BEA8-06369A22F836}"/>
-    <dgm:cxn modelId="{B38C2FFE-47A2-47A4-82A7-C9FABCBD2953}" type="presOf" srcId="{4045FBE0-95BE-4D46-A535-082EA6D1EB7C}" destId="{C4BBA0BB-9F0E-42FA-8256-B4A3650269A8}" srcOrd="0" destOrd="0" presId="urn:microsoft.com/office/officeart/2005/8/layout/hierarchy6"/>
-    <dgm:cxn modelId="{9F74ECDF-DEC2-419C-B6F0-EA4D6F516D89}" type="presOf" srcId="{6405CA5E-3810-440E-8E04-E27486AAE781}" destId="{671FE46C-AD25-4E5E-B8AF-94220E8EF248}" srcOrd="0" destOrd="0" presId="urn:microsoft.com/office/officeart/2005/8/layout/hierarchy6"/>
-    <dgm:cxn modelId="{3E44F5C0-18BE-4D7C-BB72-F0333B1B28C4}" type="presOf" srcId="{F89625A4-A70C-4CE1-A8D7-06F79701EA41}" destId="{5D277694-372E-47D9-9230-792B46C1312E}" srcOrd="0" destOrd="0" presId="urn:microsoft.com/office/officeart/2005/8/layout/hierarchy6"/>
-    <dgm:cxn modelId="{0AEF60B0-4226-4A7B-93DF-63FD86DF4232}" type="presOf" srcId="{FDF11045-199A-477E-8FAA-DF523186ADEB}" destId="{359E3C1A-F9B8-40ED-99DA-6399CDBC4B72}" srcOrd="0" destOrd="0" presId="urn:microsoft.com/office/officeart/2005/8/layout/hierarchy6"/>
-    <dgm:cxn modelId="{0233AE4A-EBBF-4B42-925F-19F81F0B5821}" type="presOf" srcId="{912A77DC-2E1B-40D8-B067-90F8F198452B}" destId="{0FD71943-1F0F-41F4-BEBA-0DE9C9063AA9}" srcOrd="1" destOrd="0" presId="urn:microsoft.com/office/officeart/2005/8/layout/hierarchy6"/>
-    <dgm:cxn modelId="{DC7B3178-D32B-4073-92F7-34B82E41A134}" type="presOf" srcId="{C43B00BF-24A6-4638-9CA6-B3CE4B18771C}" destId="{BF9BA2F7-CFFD-4F91-9ADC-67B86903678A}" srcOrd="0" destOrd="0" presId="urn:microsoft.com/office/officeart/2005/8/layout/hierarchy6"/>
-    <dgm:cxn modelId="{00B23C42-5DA1-4370-B724-B33036A555D6}" type="presOf" srcId="{7541A415-8166-4C9A-9121-F7B515A220DD}" destId="{26FA01C8-9D3B-4899-A525-D0FAA27F93C1}" srcOrd="0" destOrd="0" presId="urn:microsoft.com/office/officeart/2005/8/layout/hierarchy6"/>
-    <dgm:cxn modelId="{2F0EE5B3-174B-4348-BFF8-9AB530AECBE1}" type="presOf" srcId="{1137D4EC-91FB-4F9F-BF61-8B42C51EBE98}" destId="{4E438708-61E3-4E11-86A5-C3537614BCFC}" srcOrd="0" destOrd="0" presId="urn:microsoft.com/office/officeart/2005/8/layout/hierarchy6"/>
-    <dgm:cxn modelId="{584C81D5-7794-4E7B-8024-F5DC19C3A56E}" type="presOf" srcId="{C98CF2E6-C1D3-42C3-838E-9945DA68F706}" destId="{24032A70-702C-42C4-90F1-7ABD29CC7740}" srcOrd="0" destOrd="0" presId="urn:microsoft.com/office/officeart/2005/8/layout/hierarchy6"/>
-    <dgm:cxn modelId="{083F2A29-9CB3-4FD3-A76D-43BC0F73764D}" type="presOf" srcId="{B7EED8FC-A15F-4C01-989D-614089C3002F}" destId="{99267372-20FD-4923-9E18-F44ADD13C3FC}" srcOrd="0" destOrd="0" presId="urn:microsoft.com/office/officeart/2005/8/layout/hierarchy6"/>
-    <dgm:cxn modelId="{274FCFE0-9BDA-430E-AA32-AF4E851F3715}" type="presOf" srcId="{4897E4A2-6F29-48AB-87C7-0769D99C61E9}" destId="{341C5E11-5015-4F87-B463-1A1BC4BE3CDC}" srcOrd="0" destOrd="0" presId="urn:microsoft.com/office/officeart/2005/8/layout/hierarchy6"/>
+    <dgm:cxn modelId="{BA3F13CD-E573-47C8-B33C-6119C5CA3A45}" type="presOf" srcId="{7541A415-8166-4C9A-9121-F7B515A220DD}" destId="{26FA01C8-9D3B-4899-A525-D0FAA27F93C1}" srcOrd="0" destOrd="0" presId="urn:microsoft.com/office/officeart/2005/8/layout/hierarchy6"/>
+    <dgm:cxn modelId="{8DA8825B-98BF-4885-AFE4-31489A7F8927}" type="presOf" srcId="{DC26945E-C647-4659-A27F-8D8932906D7B}" destId="{58BAD7CB-C5DF-4C40-8BA8-A4A3C1719285}" srcOrd="0" destOrd="0" presId="urn:microsoft.com/office/officeart/2005/8/layout/hierarchy6"/>
+    <dgm:cxn modelId="{68B552AD-E2E3-4FF0-A842-0CFE67D431D8}" type="presOf" srcId="{C43B00BF-24A6-4638-9CA6-B3CE4B18771C}" destId="{07E32FD9-44AA-4ADB-8156-A800F174733D}" srcOrd="1" destOrd="0" presId="urn:microsoft.com/office/officeart/2005/8/layout/hierarchy6"/>
+    <dgm:cxn modelId="{BC34D81C-754A-4040-B0ED-42CF00BBA391}" type="presOf" srcId="{452FCBD4-286D-4C23-8C03-30B3AAD9B6F7}" destId="{746603EA-3E68-4F99-87D4-70CCF5A7DD33}" srcOrd="0" destOrd="0" presId="urn:microsoft.com/office/officeart/2005/8/layout/hierarchy6"/>
+    <dgm:cxn modelId="{17CA5332-66F7-4415-8810-A1A7E936636E}" type="presOf" srcId="{1137D4EC-91FB-4F9F-BF61-8B42C51EBE98}" destId="{4E438708-61E3-4E11-86A5-C3537614BCFC}" srcOrd="0" destOrd="0" presId="urn:microsoft.com/office/officeart/2005/8/layout/hierarchy6"/>
+    <dgm:cxn modelId="{C19A60C1-FA45-44B6-B5E2-4F6656C1AFAB}" type="presOf" srcId="{F5AD6414-8D89-4022-92B2-475F1D9BC666}" destId="{323027F3-E1EC-403A-8A7A-C2AEC1244FEB}" srcOrd="0" destOrd="0" presId="urn:microsoft.com/office/officeart/2005/8/layout/hierarchy6"/>
+    <dgm:cxn modelId="{53A09240-D402-4720-9511-64FF1EAA2285}" type="presOf" srcId="{6405CA5E-3810-440E-8E04-E27486AAE781}" destId="{671FE46C-AD25-4E5E-B8AF-94220E8EF248}" srcOrd="0" destOrd="0" presId="urn:microsoft.com/office/officeart/2005/8/layout/hierarchy6"/>
     <dgm:cxn modelId="{9AC7D9AA-3A38-40F3-9002-8373092C5A42}" srcId="{74AEB682-CA6C-466D-BCE8-DEA02ACF09E1}" destId="{7541A415-8166-4C9A-9121-F7B515A220DD}" srcOrd="0" destOrd="0" parTransId="{C98CF2E6-C1D3-42C3-838E-9945DA68F706}" sibTransId="{C44A32C5-37A9-41A9-8A77-468817EC1724}"/>
-    <dgm:cxn modelId="{C529CED7-6BC7-4642-87AE-3E815C4EE9DB}" type="presOf" srcId="{912A77DC-2E1B-40D8-B067-90F8F198452B}" destId="{8E3F613A-2EEA-4BCA-9950-7CE0C736EA8A}" srcOrd="0" destOrd="0" presId="urn:microsoft.com/office/officeart/2005/8/layout/hierarchy6"/>
-    <dgm:cxn modelId="{10EBABCE-1DBD-4A97-A892-E81DEC7511E6}" type="presOf" srcId="{C43B00BF-24A6-4638-9CA6-B3CE4B18771C}" destId="{07E32FD9-44AA-4ADB-8156-A800F174733D}" srcOrd="1" destOrd="0" presId="urn:microsoft.com/office/officeart/2005/8/layout/hierarchy6"/>
     <dgm:cxn modelId="{10576B69-DDF9-47F6-8A40-164EF37AC436}" srcId="{7541A415-8166-4C9A-9121-F7B515A220DD}" destId="{556D355C-51DA-4382-9B27-140B2C3A586B}" srcOrd="1" destOrd="0" parTransId="{B7EED8FC-A15F-4C01-989D-614089C3002F}" sibTransId="{F57A04AB-5634-45EC-B9F1-BD1D5E2E1CA2}"/>
-    <dgm:cxn modelId="{60528A28-CB91-43CD-8635-8870877FF4C5}" type="presOf" srcId="{3409AC39-9264-45DB-B31A-D6E89178C3A9}" destId="{D8E48B37-B17E-47C4-B762-3F7ADF16C8A4}" srcOrd="0" destOrd="0" presId="urn:microsoft.com/office/officeart/2005/8/layout/hierarchy6"/>
-    <dgm:cxn modelId="{492092DC-3A46-419E-8D98-C9EE74F2E57E}" type="presOf" srcId="{D8B6AD45-74FE-427A-8196-5F8111A96102}" destId="{5F08574A-D150-46F6-9187-5DA6AB6B52D8}" srcOrd="0" destOrd="0" presId="urn:microsoft.com/office/officeart/2005/8/layout/hierarchy6"/>
-    <dgm:cxn modelId="{94780054-B735-41BF-9149-3EC13E88A3C5}" type="presOf" srcId="{F5AD6414-8D89-4022-92B2-475F1D9BC666}" destId="{323027F3-E1EC-403A-8A7A-C2AEC1244FEB}" srcOrd="0" destOrd="0" presId="urn:microsoft.com/office/officeart/2005/8/layout/hierarchy6"/>
-    <dgm:cxn modelId="{C42FA87A-CD76-47E7-95A7-92B07BE74667}" type="presParOf" srcId="{AC28B600-34A4-4254-ADBA-3C31D578918F}" destId="{17957617-0FC1-48B8-BD74-830FAE0F75FC}" srcOrd="0" destOrd="0" presId="urn:microsoft.com/office/officeart/2005/8/layout/hierarchy6"/>
-    <dgm:cxn modelId="{2156B9EA-99CF-4D6E-B749-8AAAA1A2D39C}" type="presParOf" srcId="{17957617-0FC1-48B8-BD74-830FAE0F75FC}" destId="{828803BC-AB1C-4E81-854F-3B5924BAF85C}" srcOrd="0" destOrd="0" presId="urn:microsoft.com/office/officeart/2005/8/layout/hierarchy6"/>
-    <dgm:cxn modelId="{7BF9947A-C1E4-45FE-AC2A-32C38318929D}" type="presParOf" srcId="{17957617-0FC1-48B8-BD74-830FAE0F75FC}" destId="{3AD2BB8C-56BD-44F9-8EC7-C4E72CBE59BC}" srcOrd="1" destOrd="0" presId="urn:microsoft.com/office/officeart/2005/8/layout/hierarchy6"/>
-    <dgm:cxn modelId="{436866E2-CE67-42EC-B378-18323FD9F505}" type="presParOf" srcId="{3AD2BB8C-56BD-44F9-8EC7-C4E72CBE59BC}" destId="{E635FDB6-B720-46D5-9A06-9610FEACF0CD}" srcOrd="0" destOrd="0" presId="urn:microsoft.com/office/officeart/2005/8/layout/hierarchy6"/>
-    <dgm:cxn modelId="{95A30CF1-5C75-4AEA-9710-56E5118F2120}" type="presParOf" srcId="{E635FDB6-B720-46D5-9A06-9610FEACF0CD}" destId="{09C03C00-9199-44B4-8E7F-376544976283}" srcOrd="0" destOrd="0" presId="urn:microsoft.com/office/officeart/2005/8/layout/hierarchy6"/>
-    <dgm:cxn modelId="{B2FABF19-1B57-413C-8872-D6DA270F9117}" type="presParOf" srcId="{E635FDB6-B720-46D5-9A06-9610FEACF0CD}" destId="{1758AF93-5D98-4B30-872F-84BFAF55A1BD}" srcOrd="1" destOrd="0" presId="urn:microsoft.com/office/officeart/2005/8/layout/hierarchy6"/>
-    <dgm:cxn modelId="{22758415-02A3-42C6-9249-E1831EF0A08C}" type="presParOf" srcId="{1758AF93-5D98-4B30-872F-84BFAF55A1BD}" destId="{24032A70-702C-42C4-90F1-7ABD29CC7740}" srcOrd="0" destOrd="0" presId="urn:microsoft.com/office/officeart/2005/8/layout/hierarchy6"/>
-    <dgm:cxn modelId="{83C0D6F5-6E9F-476B-A9EC-01D8F718349D}" type="presParOf" srcId="{1758AF93-5D98-4B30-872F-84BFAF55A1BD}" destId="{5209A400-4CAB-4B2D-B3B6-C48397E74A4D}" srcOrd="1" destOrd="0" presId="urn:microsoft.com/office/officeart/2005/8/layout/hierarchy6"/>
-    <dgm:cxn modelId="{9BFF9168-4DD0-4C28-950A-A6FE4D99DF3C}" type="presParOf" srcId="{5209A400-4CAB-4B2D-B3B6-C48397E74A4D}" destId="{26FA01C8-9D3B-4899-A525-D0FAA27F93C1}" srcOrd="0" destOrd="0" presId="urn:microsoft.com/office/officeart/2005/8/layout/hierarchy6"/>
-    <dgm:cxn modelId="{5F259B43-C24F-4530-B5F5-42BB56F63E13}" type="presParOf" srcId="{5209A400-4CAB-4B2D-B3B6-C48397E74A4D}" destId="{95350CCB-4941-4173-B229-54483E2B7743}" srcOrd="1" destOrd="0" presId="urn:microsoft.com/office/officeart/2005/8/layout/hierarchy6"/>
-    <dgm:cxn modelId="{50131AED-947C-4750-A5BC-1952A8DC49C0}" type="presParOf" srcId="{95350CCB-4941-4173-B229-54483E2B7743}" destId="{5F08574A-D150-46F6-9187-5DA6AB6B52D8}" srcOrd="0" destOrd="0" presId="urn:microsoft.com/office/officeart/2005/8/layout/hierarchy6"/>
-    <dgm:cxn modelId="{B290026D-CF64-4773-A97A-9F717B974A9C}" type="presParOf" srcId="{95350CCB-4941-4173-B229-54483E2B7743}" destId="{C0FADF71-2C11-4D44-987D-EBC72693467A}" srcOrd="1" destOrd="0" presId="urn:microsoft.com/office/officeart/2005/8/layout/hierarchy6"/>
-    <dgm:cxn modelId="{4BA0511D-4178-410C-B8BE-2A7D82CA97B9}" type="presParOf" srcId="{C0FADF71-2C11-4D44-987D-EBC72693467A}" destId="{58BAD7CB-C5DF-4C40-8BA8-A4A3C1719285}" srcOrd="0" destOrd="0" presId="urn:microsoft.com/office/officeart/2005/8/layout/hierarchy6"/>
-    <dgm:cxn modelId="{DF20395C-ED10-4E72-A960-B1E60BA04564}" type="presParOf" srcId="{C0FADF71-2C11-4D44-987D-EBC72693467A}" destId="{65184B24-163B-405B-97A5-7240957DB140}" srcOrd="1" destOrd="0" presId="urn:microsoft.com/office/officeart/2005/8/layout/hierarchy6"/>
-    <dgm:cxn modelId="{EC753D52-6A1F-4773-BFEE-3D0DBA459DAF}" type="presParOf" srcId="{95350CCB-4941-4173-B229-54483E2B7743}" destId="{99267372-20FD-4923-9E18-F44ADD13C3FC}" srcOrd="2" destOrd="0" presId="urn:microsoft.com/office/officeart/2005/8/layout/hierarchy6"/>
-    <dgm:cxn modelId="{74B9E44D-A96A-4FC3-970A-4DD2C51AD5E4}" type="presParOf" srcId="{95350CCB-4941-4173-B229-54483E2B7743}" destId="{21952604-1B4D-4837-87C9-C14C0975172C}" srcOrd="3" destOrd="0" presId="urn:microsoft.com/office/officeart/2005/8/layout/hierarchy6"/>
-    <dgm:cxn modelId="{37C24FB7-60B3-4302-B145-885CC4498937}" type="presParOf" srcId="{21952604-1B4D-4837-87C9-C14C0975172C}" destId="{26209BBC-2797-41F0-B455-2C8953648146}" srcOrd="0" destOrd="0" presId="urn:microsoft.com/office/officeart/2005/8/layout/hierarchy6"/>
-    <dgm:cxn modelId="{1CAB3716-0897-4AE9-B26F-AA11087AA200}" type="presParOf" srcId="{21952604-1B4D-4837-87C9-C14C0975172C}" destId="{FD900961-405D-4B24-867B-E9439B01E218}" srcOrd="1" destOrd="0" presId="urn:microsoft.com/office/officeart/2005/8/layout/hierarchy6"/>
-    <dgm:cxn modelId="{6C5AD7C8-C6A7-40B8-8F0E-D67C293224D1}" type="presParOf" srcId="{95350CCB-4941-4173-B229-54483E2B7743}" destId="{341C5E11-5015-4F87-B463-1A1BC4BE3CDC}" srcOrd="4" destOrd="0" presId="urn:microsoft.com/office/officeart/2005/8/layout/hierarchy6"/>
-    <dgm:cxn modelId="{7B5A7599-4465-4DD3-927B-258BAE4D4A1C}" type="presParOf" srcId="{95350CCB-4941-4173-B229-54483E2B7743}" destId="{D2530C32-C5FA-4497-AE1C-FE8D690F99AA}" srcOrd="5" destOrd="0" presId="urn:microsoft.com/office/officeart/2005/8/layout/hierarchy6"/>
-    <dgm:cxn modelId="{CB7E0D14-D6EE-441E-A946-69CDBB1FC8A6}" type="presParOf" srcId="{D2530C32-C5FA-4497-AE1C-FE8D690F99AA}" destId="{671FE46C-AD25-4E5E-B8AF-94220E8EF248}" srcOrd="0" destOrd="0" presId="urn:microsoft.com/office/officeart/2005/8/layout/hierarchy6"/>
-    <dgm:cxn modelId="{6A2B4404-0505-43B9-B670-126BB9E2010F}" type="presParOf" srcId="{D2530C32-C5FA-4497-AE1C-FE8D690F99AA}" destId="{FB4559D2-12BF-4195-ABEA-5F1966068DCA}" srcOrd="1" destOrd="0" presId="urn:microsoft.com/office/officeart/2005/8/layout/hierarchy6"/>
-    <dgm:cxn modelId="{F02D901D-5AD0-498E-AEE2-28ED682C28B6}" type="presParOf" srcId="{1758AF93-5D98-4B30-872F-84BFAF55A1BD}" destId="{323027F3-E1EC-403A-8A7A-C2AEC1244FEB}" srcOrd="2" destOrd="0" presId="urn:microsoft.com/office/officeart/2005/8/layout/hierarchy6"/>
-    <dgm:cxn modelId="{1CEB7294-1C46-4052-A793-AF25AAE85E32}" type="presParOf" srcId="{1758AF93-5D98-4B30-872F-84BFAF55A1BD}" destId="{E2890B60-18B5-4652-B5D5-33BADC307F65}" srcOrd="3" destOrd="0" presId="urn:microsoft.com/office/officeart/2005/8/layout/hierarchy6"/>
-    <dgm:cxn modelId="{234F4D4E-DAB1-4872-98F2-073262ACE656}" type="presParOf" srcId="{E2890B60-18B5-4652-B5D5-33BADC307F65}" destId="{C4BBA0BB-9F0E-42FA-8256-B4A3650269A8}" srcOrd="0" destOrd="0" presId="urn:microsoft.com/office/officeart/2005/8/layout/hierarchy6"/>
-    <dgm:cxn modelId="{36DA4006-C10A-4C2B-A5E0-CFF456CC7482}" type="presParOf" srcId="{E2890B60-18B5-4652-B5D5-33BADC307F65}" destId="{CA1B621D-A875-4C85-B5A5-1DDC677EDFD6}" srcOrd="1" destOrd="0" presId="urn:microsoft.com/office/officeart/2005/8/layout/hierarchy6"/>
-    <dgm:cxn modelId="{4EA2B817-C16F-43CF-89E1-F282CACB3C7A}" type="presParOf" srcId="{CA1B621D-A875-4C85-B5A5-1DDC677EDFD6}" destId="{359E3C1A-F9B8-40ED-99DA-6399CDBC4B72}" srcOrd="0" destOrd="0" presId="urn:microsoft.com/office/officeart/2005/8/layout/hierarchy6"/>
-    <dgm:cxn modelId="{8416B712-5E9A-4BA6-A817-B0B2262AA15B}" type="presParOf" srcId="{CA1B621D-A875-4C85-B5A5-1DDC677EDFD6}" destId="{8264039F-A9E9-4D6D-8F3E-4B341A34477C}" srcOrd="1" destOrd="0" presId="urn:microsoft.com/office/officeart/2005/8/layout/hierarchy6"/>
-    <dgm:cxn modelId="{5FD8361D-16F8-43B8-8F78-12A1893EBB14}" type="presParOf" srcId="{8264039F-A9E9-4D6D-8F3E-4B341A34477C}" destId="{5D277694-372E-47D9-9230-792B46C1312E}" srcOrd="0" destOrd="0" presId="urn:microsoft.com/office/officeart/2005/8/layout/hierarchy6"/>
-    <dgm:cxn modelId="{883F3444-02A9-4CED-A466-B69AB4C29A61}" type="presParOf" srcId="{8264039F-A9E9-4D6D-8F3E-4B341A34477C}" destId="{6E0B6F46-DD4F-4718-83A1-10F8BACBD7A1}" srcOrd="1" destOrd="0" presId="urn:microsoft.com/office/officeart/2005/8/layout/hierarchy6"/>
-    <dgm:cxn modelId="{3D4F7037-A622-4D39-97D6-45DF1709A7B0}" type="presParOf" srcId="{CA1B621D-A875-4C85-B5A5-1DDC677EDFD6}" destId="{746603EA-3E68-4F99-87D4-70CCF5A7DD33}" srcOrd="2" destOrd="0" presId="urn:microsoft.com/office/officeart/2005/8/layout/hierarchy6"/>
-    <dgm:cxn modelId="{143FF950-4E5C-4BEB-9CAF-5AE2FD80F1B6}" type="presParOf" srcId="{CA1B621D-A875-4C85-B5A5-1DDC677EDFD6}" destId="{6DAC6A85-4D87-410F-B703-AD37FEFA96B0}" srcOrd="3" destOrd="0" presId="urn:microsoft.com/office/officeart/2005/8/layout/hierarchy6"/>
-    <dgm:cxn modelId="{CB55D80F-9DCE-45D8-9D36-74AA09AD0D99}" type="presParOf" srcId="{6DAC6A85-4D87-410F-B703-AD37FEFA96B0}" destId="{D8E48B37-B17E-47C4-B762-3F7ADF16C8A4}" srcOrd="0" destOrd="0" presId="urn:microsoft.com/office/officeart/2005/8/layout/hierarchy6"/>
-    <dgm:cxn modelId="{A9897142-147E-4626-9D12-711C07661290}" type="presParOf" srcId="{6DAC6A85-4D87-410F-B703-AD37FEFA96B0}" destId="{4C280020-7FED-42D1-9059-7E43534EDBE7}" srcOrd="1" destOrd="0" presId="urn:microsoft.com/office/officeart/2005/8/layout/hierarchy6"/>
-    <dgm:cxn modelId="{5851552D-E4D7-4958-B111-C841FD6DCB8D}" type="presParOf" srcId="{AC28B600-34A4-4254-ADBA-3C31D578918F}" destId="{7D62FFBC-C68E-41EA-A666-528B88249F3C}" srcOrd="1" destOrd="0" presId="urn:microsoft.com/office/officeart/2005/8/layout/hierarchy6"/>
-    <dgm:cxn modelId="{5DF679FB-62AD-4276-84B7-2EB2E08A4600}" type="presParOf" srcId="{7D62FFBC-C68E-41EA-A666-528B88249F3C}" destId="{BFBDA219-6572-47D0-82FB-CE205E8E31F7}" srcOrd="0" destOrd="0" presId="urn:microsoft.com/office/officeart/2005/8/layout/hierarchy6"/>
-    <dgm:cxn modelId="{0A02805E-9802-4811-AF1F-DA21F30CFBBA}" type="presParOf" srcId="{BFBDA219-6572-47D0-82FB-CE205E8E31F7}" destId="{8E3F613A-2EEA-4BCA-9950-7CE0C736EA8A}" srcOrd="0" destOrd="0" presId="urn:microsoft.com/office/officeart/2005/8/layout/hierarchy6"/>
-    <dgm:cxn modelId="{007E9981-8619-4518-A9BA-12301A567CB4}" type="presParOf" srcId="{BFBDA219-6572-47D0-82FB-CE205E8E31F7}" destId="{0FD71943-1F0F-41F4-BEBA-0DE9C9063AA9}" srcOrd="1" destOrd="0" presId="urn:microsoft.com/office/officeart/2005/8/layout/hierarchy6"/>
-    <dgm:cxn modelId="{B703CC27-F34A-4752-AB91-6B333BD2FF58}" type="presParOf" srcId="{7D62FFBC-C68E-41EA-A666-528B88249F3C}" destId="{156EEE77-6EFA-480E-9B03-144EAC53275B}" srcOrd="1" destOrd="0" presId="urn:microsoft.com/office/officeart/2005/8/layout/hierarchy6"/>
-    <dgm:cxn modelId="{3730ADAC-65BD-4266-A2C9-4C786CA8C3E8}" type="presParOf" srcId="{156EEE77-6EFA-480E-9B03-144EAC53275B}" destId="{9FAA349A-2D14-44D7-95A5-EB715B81C3D2}" srcOrd="0" destOrd="0" presId="urn:microsoft.com/office/officeart/2005/8/layout/hierarchy6"/>
-    <dgm:cxn modelId="{EDF90C82-05DE-4398-8FA5-B7C807FA5221}" type="presParOf" srcId="{7D62FFBC-C68E-41EA-A666-528B88249F3C}" destId="{63E40798-D26C-46C0-8A94-CCF3D7B2A474}" srcOrd="2" destOrd="0" presId="urn:microsoft.com/office/officeart/2005/8/layout/hierarchy6"/>
-    <dgm:cxn modelId="{071614B2-A6AC-402E-A868-65E783C76170}" type="presParOf" srcId="{63E40798-D26C-46C0-8A94-CCF3D7B2A474}" destId="{4E438708-61E3-4E11-86A5-C3537614BCFC}" srcOrd="0" destOrd="0" presId="urn:microsoft.com/office/officeart/2005/8/layout/hierarchy6"/>
-    <dgm:cxn modelId="{B85618F8-41A3-4710-9925-6E2B65BBE559}" type="presParOf" srcId="{63E40798-D26C-46C0-8A94-CCF3D7B2A474}" destId="{FE54A99A-EE57-4480-976F-B09EFA12713C}" srcOrd="1" destOrd="0" presId="urn:microsoft.com/office/officeart/2005/8/layout/hierarchy6"/>
-    <dgm:cxn modelId="{D48E2C0A-4AF1-4866-9832-F428A80C26CF}" type="presParOf" srcId="{7D62FFBC-C68E-41EA-A666-528B88249F3C}" destId="{767C65E9-4D16-41F5-A779-6428EB328AD2}" srcOrd="3" destOrd="0" presId="urn:microsoft.com/office/officeart/2005/8/layout/hierarchy6"/>
-    <dgm:cxn modelId="{1FF0CAF6-F465-4042-83F4-00635DC54168}" type="presParOf" srcId="{767C65E9-4D16-41F5-A779-6428EB328AD2}" destId="{98808C5F-0192-4F87-A6AA-BA311C3FB85C}" srcOrd="0" destOrd="0" presId="urn:microsoft.com/office/officeart/2005/8/layout/hierarchy6"/>
-    <dgm:cxn modelId="{8F9D4B79-D7ED-4D82-B4BB-370E05E09B6B}" type="presParOf" srcId="{7D62FFBC-C68E-41EA-A666-528B88249F3C}" destId="{A71655E9-FB62-4865-9AC6-61EBF4497E37}" srcOrd="4" destOrd="0" presId="urn:microsoft.com/office/officeart/2005/8/layout/hierarchy6"/>
-    <dgm:cxn modelId="{856FBA94-C2F3-45A9-BBA9-A7437B06C78F}" type="presParOf" srcId="{A71655E9-FB62-4865-9AC6-61EBF4497E37}" destId="{BF9BA2F7-CFFD-4F91-9ADC-67B86903678A}" srcOrd="0" destOrd="0" presId="urn:microsoft.com/office/officeart/2005/8/layout/hierarchy6"/>
-    <dgm:cxn modelId="{A77CDBB6-C3EE-4858-B5B2-ECEF458C0495}" type="presParOf" srcId="{A71655E9-FB62-4865-9AC6-61EBF4497E37}" destId="{07E32FD9-44AA-4ADB-8156-A800F174733D}" srcOrd="1" destOrd="0" presId="urn:microsoft.com/office/officeart/2005/8/layout/hierarchy6"/>
+    <dgm:cxn modelId="{86F41CF3-0184-4FC4-8CBB-9229ACA479D2}" type="presOf" srcId="{C98CF2E6-C1D3-42C3-838E-9945DA68F706}" destId="{24032A70-702C-42C4-90F1-7ABD29CC7740}" srcOrd="0" destOrd="0" presId="urn:microsoft.com/office/officeart/2005/8/layout/hierarchy6"/>
+    <dgm:cxn modelId="{CE0D223D-E5BA-4C6C-BA05-77D09BA396E9}" type="presOf" srcId="{0BB80252-C12E-417F-BEFF-F7653156B09B}" destId="{AC28B600-34A4-4254-ADBA-3C31D578918F}" srcOrd="0" destOrd="0" presId="urn:microsoft.com/office/officeart/2005/8/layout/hierarchy6"/>
+    <dgm:cxn modelId="{2E665E13-8815-47DD-9049-5C1FF3C5B548}" type="presParOf" srcId="{AC28B600-34A4-4254-ADBA-3C31D578918F}" destId="{17957617-0FC1-48B8-BD74-830FAE0F75FC}" srcOrd="0" destOrd="0" presId="urn:microsoft.com/office/officeart/2005/8/layout/hierarchy6"/>
+    <dgm:cxn modelId="{33DCAE76-6CD6-49A5-8305-03A3AF0C38CD}" type="presParOf" srcId="{17957617-0FC1-48B8-BD74-830FAE0F75FC}" destId="{828803BC-AB1C-4E81-854F-3B5924BAF85C}" srcOrd="0" destOrd="0" presId="urn:microsoft.com/office/officeart/2005/8/layout/hierarchy6"/>
+    <dgm:cxn modelId="{6AD2D792-6578-49DF-B4F0-30DB25D58CA6}" type="presParOf" srcId="{17957617-0FC1-48B8-BD74-830FAE0F75FC}" destId="{3AD2BB8C-56BD-44F9-8EC7-C4E72CBE59BC}" srcOrd="1" destOrd="0" presId="urn:microsoft.com/office/officeart/2005/8/layout/hierarchy6"/>
+    <dgm:cxn modelId="{D5418976-9DB0-45F7-87C0-74FEF1C5A0E5}" type="presParOf" srcId="{3AD2BB8C-56BD-44F9-8EC7-C4E72CBE59BC}" destId="{E635FDB6-B720-46D5-9A06-9610FEACF0CD}" srcOrd="0" destOrd="0" presId="urn:microsoft.com/office/officeart/2005/8/layout/hierarchy6"/>
+    <dgm:cxn modelId="{C887356D-25BA-4DEB-8D71-6BE369D1C09C}" type="presParOf" srcId="{E635FDB6-B720-46D5-9A06-9610FEACF0CD}" destId="{09C03C00-9199-44B4-8E7F-376544976283}" srcOrd="0" destOrd="0" presId="urn:microsoft.com/office/officeart/2005/8/layout/hierarchy6"/>
+    <dgm:cxn modelId="{27CC15CE-4DBF-48F0-A55D-227E83A2ACC9}" type="presParOf" srcId="{E635FDB6-B720-46D5-9A06-9610FEACF0CD}" destId="{1758AF93-5D98-4B30-872F-84BFAF55A1BD}" srcOrd="1" destOrd="0" presId="urn:microsoft.com/office/officeart/2005/8/layout/hierarchy6"/>
+    <dgm:cxn modelId="{6A98B7B3-175F-4639-9A5E-CD003EBD6E9F}" type="presParOf" srcId="{1758AF93-5D98-4B30-872F-84BFAF55A1BD}" destId="{24032A70-702C-42C4-90F1-7ABD29CC7740}" srcOrd="0" destOrd="0" presId="urn:microsoft.com/office/officeart/2005/8/layout/hierarchy6"/>
+    <dgm:cxn modelId="{BE5432BE-6614-41EE-BDEA-03DE00BDCC91}" type="presParOf" srcId="{1758AF93-5D98-4B30-872F-84BFAF55A1BD}" destId="{5209A400-4CAB-4B2D-B3B6-C48397E74A4D}" srcOrd="1" destOrd="0" presId="urn:microsoft.com/office/officeart/2005/8/layout/hierarchy6"/>
+    <dgm:cxn modelId="{186261C2-BECE-40C1-9AC6-696E5C1B1ADF}" type="presParOf" srcId="{5209A400-4CAB-4B2D-B3B6-C48397E74A4D}" destId="{26FA01C8-9D3B-4899-A525-D0FAA27F93C1}" srcOrd="0" destOrd="0" presId="urn:microsoft.com/office/officeart/2005/8/layout/hierarchy6"/>
+    <dgm:cxn modelId="{A0FFC77D-29AD-48FC-9B28-98E339D69618}" type="presParOf" srcId="{5209A400-4CAB-4B2D-B3B6-C48397E74A4D}" destId="{95350CCB-4941-4173-B229-54483E2B7743}" srcOrd="1" destOrd="0" presId="urn:microsoft.com/office/officeart/2005/8/layout/hierarchy6"/>
+    <dgm:cxn modelId="{9D89BF02-7C52-4C16-A5FF-AD962E5CC0DA}" type="presParOf" srcId="{95350CCB-4941-4173-B229-54483E2B7743}" destId="{5F08574A-D150-46F6-9187-5DA6AB6B52D8}" srcOrd="0" destOrd="0" presId="urn:microsoft.com/office/officeart/2005/8/layout/hierarchy6"/>
+    <dgm:cxn modelId="{62924901-841B-4194-BDBF-D0F319BB1C6C}" type="presParOf" srcId="{95350CCB-4941-4173-B229-54483E2B7743}" destId="{C0FADF71-2C11-4D44-987D-EBC72693467A}" srcOrd="1" destOrd="0" presId="urn:microsoft.com/office/officeart/2005/8/layout/hierarchy6"/>
+    <dgm:cxn modelId="{BE8A7E92-738E-4D7D-906C-115BEAAF9F07}" type="presParOf" srcId="{C0FADF71-2C11-4D44-987D-EBC72693467A}" destId="{58BAD7CB-C5DF-4C40-8BA8-A4A3C1719285}" srcOrd="0" destOrd="0" presId="urn:microsoft.com/office/officeart/2005/8/layout/hierarchy6"/>
+    <dgm:cxn modelId="{6F29D00C-33C3-49A3-A01E-253C059BA483}" type="presParOf" srcId="{C0FADF71-2C11-4D44-987D-EBC72693467A}" destId="{65184B24-163B-405B-97A5-7240957DB140}" srcOrd="1" destOrd="0" presId="urn:microsoft.com/office/officeart/2005/8/layout/hierarchy6"/>
+    <dgm:cxn modelId="{39219995-173B-41F2-B0C4-82F93BDB002E}" type="presParOf" srcId="{95350CCB-4941-4173-B229-54483E2B7743}" destId="{99267372-20FD-4923-9E18-F44ADD13C3FC}" srcOrd="2" destOrd="0" presId="urn:microsoft.com/office/officeart/2005/8/layout/hierarchy6"/>
+    <dgm:cxn modelId="{657E945A-1BC7-4CDC-B312-FDD6B5824250}" type="presParOf" srcId="{95350CCB-4941-4173-B229-54483E2B7743}" destId="{21952604-1B4D-4837-87C9-C14C0975172C}" srcOrd="3" destOrd="0" presId="urn:microsoft.com/office/officeart/2005/8/layout/hierarchy6"/>
+    <dgm:cxn modelId="{ACB12CDC-B88F-4BEC-A98C-ED38DB955E42}" type="presParOf" srcId="{21952604-1B4D-4837-87C9-C14C0975172C}" destId="{26209BBC-2797-41F0-B455-2C8953648146}" srcOrd="0" destOrd="0" presId="urn:microsoft.com/office/officeart/2005/8/layout/hierarchy6"/>
+    <dgm:cxn modelId="{947511E9-4F54-4615-919F-3943F58D202E}" type="presParOf" srcId="{21952604-1B4D-4837-87C9-C14C0975172C}" destId="{FD900961-405D-4B24-867B-E9439B01E218}" srcOrd="1" destOrd="0" presId="urn:microsoft.com/office/officeart/2005/8/layout/hierarchy6"/>
+    <dgm:cxn modelId="{DD80DE1A-D0A4-4EE3-A401-54C16DABD00D}" type="presParOf" srcId="{95350CCB-4941-4173-B229-54483E2B7743}" destId="{341C5E11-5015-4F87-B463-1A1BC4BE3CDC}" srcOrd="4" destOrd="0" presId="urn:microsoft.com/office/officeart/2005/8/layout/hierarchy6"/>
+    <dgm:cxn modelId="{930BF31F-E76C-4633-842E-6DEC0B1A4A90}" type="presParOf" srcId="{95350CCB-4941-4173-B229-54483E2B7743}" destId="{D2530C32-C5FA-4497-AE1C-FE8D690F99AA}" srcOrd="5" destOrd="0" presId="urn:microsoft.com/office/officeart/2005/8/layout/hierarchy6"/>
+    <dgm:cxn modelId="{9CFD4022-3414-4D5F-9AC5-33D352900C41}" type="presParOf" srcId="{D2530C32-C5FA-4497-AE1C-FE8D690F99AA}" destId="{671FE46C-AD25-4E5E-B8AF-94220E8EF248}" srcOrd="0" destOrd="0" presId="urn:microsoft.com/office/officeart/2005/8/layout/hierarchy6"/>
+    <dgm:cxn modelId="{CF95CAA7-7195-4B2F-82B0-AC846FFB1D18}" type="presParOf" srcId="{D2530C32-C5FA-4497-AE1C-FE8D690F99AA}" destId="{FB4559D2-12BF-4195-ABEA-5F1966068DCA}" srcOrd="1" destOrd="0" presId="urn:microsoft.com/office/officeart/2005/8/layout/hierarchy6"/>
+    <dgm:cxn modelId="{70E90867-5A2B-4840-B1AA-7E2D9D8A0D52}" type="presParOf" srcId="{1758AF93-5D98-4B30-872F-84BFAF55A1BD}" destId="{323027F3-E1EC-403A-8A7A-C2AEC1244FEB}" srcOrd="2" destOrd="0" presId="urn:microsoft.com/office/officeart/2005/8/layout/hierarchy6"/>
+    <dgm:cxn modelId="{1EFBC1BA-C45B-468E-AA18-96B12DD3035C}" type="presParOf" srcId="{1758AF93-5D98-4B30-872F-84BFAF55A1BD}" destId="{E2890B60-18B5-4652-B5D5-33BADC307F65}" srcOrd="3" destOrd="0" presId="urn:microsoft.com/office/officeart/2005/8/layout/hierarchy6"/>
+    <dgm:cxn modelId="{BEF455B3-7B11-4254-9272-59F369697E1E}" type="presParOf" srcId="{E2890B60-18B5-4652-B5D5-33BADC307F65}" destId="{C4BBA0BB-9F0E-42FA-8256-B4A3650269A8}" srcOrd="0" destOrd="0" presId="urn:microsoft.com/office/officeart/2005/8/layout/hierarchy6"/>
+    <dgm:cxn modelId="{4CCD780E-E6E2-4770-9FBE-407006775BEF}" type="presParOf" srcId="{E2890B60-18B5-4652-B5D5-33BADC307F65}" destId="{CA1B621D-A875-4C85-B5A5-1DDC677EDFD6}" srcOrd="1" destOrd="0" presId="urn:microsoft.com/office/officeart/2005/8/layout/hierarchy6"/>
+    <dgm:cxn modelId="{4E59EABB-13E6-4024-B2A8-8DA4C220EF3B}" type="presParOf" srcId="{CA1B621D-A875-4C85-B5A5-1DDC677EDFD6}" destId="{359E3C1A-F9B8-40ED-99DA-6399CDBC4B72}" srcOrd="0" destOrd="0" presId="urn:microsoft.com/office/officeart/2005/8/layout/hierarchy6"/>
+    <dgm:cxn modelId="{7314C2DE-B9FF-4466-A188-A522926A13A8}" type="presParOf" srcId="{CA1B621D-A875-4C85-B5A5-1DDC677EDFD6}" destId="{8264039F-A9E9-4D6D-8F3E-4B341A34477C}" srcOrd="1" destOrd="0" presId="urn:microsoft.com/office/officeart/2005/8/layout/hierarchy6"/>
+    <dgm:cxn modelId="{F3C174A9-289C-4929-9CC1-9D0DC359CAF9}" type="presParOf" srcId="{8264039F-A9E9-4D6D-8F3E-4B341A34477C}" destId="{5D277694-372E-47D9-9230-792B46C1312E}" srcOrd="0" destOrd="0" presId="urn:microsoft.com/office/officeart/2005/8/layout/hierarchy6"/>
+    <dgm:cxn modelId="{0584766A-A164-44B8-8204-CE51D2FA258F}" type="presParOf" srcId="{8264039F-A9E9-4D6D-8F3E-4B341A34477C}" destId="{6E0B6F46-DD4F-4718-83A1-10F8BACBD7A1}" srcOrd="1" destOrd="0" presId="urn:microsoft.com/office/officeart/2005/8/layout/hierarchy6"/>
+    <dgm:cxn modelId="{B0B27A07-E2A9-485F-9307-1A208EDA3E5E}" type="presParOf" srcId="{CA1B621D-A875-4C85-B5A5-1DDC677EDFD6}" destId="{746603EA-3E68-4F99-87D4-70CCF5A7DD33}" srcOrd="2" destOrd="0" presId="urn:microsoft.com/office/officeart/2005/8/layout/hierarchy6"/>
+    <dgm:cxn modelId="{17CF25A6-9A42-4281-980E-F2F014142AA2}" type="presParOf" srcId="{CA1B621D-A875-4C85-B5A5-1DDC677EDFD6}" destId="{6DAC6A85-4D87-410F-B703-AD37FEFA96B0}" srcOrd="3" destOrd="0" presId="urn:microsoft.com/office/officeart/2005/8/layout/hierarchy6"/>
+    <dgm:cxn modelId="{E8A7F6D2-D450-4ED2-AE06-29E221FD77F2}" type="presParOf" srcId="{6DAC6A85-4D87-410F-B703-AD37FEFA96B0}" destId="{D8E48B37-B17E-47C4-B762-3F7ADF16C8A4}" srcOrd="0" destOrd="0" presId="urn:microsoft.com/office/officeart/2005/8/layout/hierarchy6"/>
+    <dgm:cxn modelId="{DEE980AD-EFE1-466B-9E85-1C32EE00C7DA}" type="presParOf" srcId="{6DAC6A85-4D87-410F-B703-AD37FEFA96B0}" destId="{4C280020-7FED-42D1-9059-7E43534EDBE7}" srcOrd="1" destOrd="0" presId="urn:microsoft.com/office/officeart/2005/8/layout/hierarchy6"/>
+    <dgm:cxn modelId="{4577C2F4-2B6C-4DE2-A9B7-7BCE6BC8218A}" type="presParOf" srcId="{AC28B600-34A4-4254-ADBA-3C31D578918F}" destId="{7D62FFBC-C68E-41EA-A666-528B88249F3C}" srcOrd="1" destOrd="0" presId="urn:microsoft.com/office/officeart/2005/8/layout/hierarchy6"/>
+    <dgm:cxn modelId="{03177EB2-29FE-4994-A4CF-D0CE8F5BE38A}" type="presParOf" srcId="{7D62FFBC-C68E-41EA-A666-528B88249F3C}" destId="{BFBDA219-6572-47D0-82FB-CE205E8E31F7}" srcOrd="0" destOrd="0" presId="urn:microsoft.com/office/officeart/2005/8/layout/hierarchy6"/>
+    <dgm:cxn modelId="{E9A15D93-5A96-43E5-9F26-A5B4FC031714}" type="presParOf" srcId="{BFBDA219-6572-47D0-82FB-CE205E8E31F7}" destId="{8E3F613A-2EEA-4BCA-9950-7CE0C736EA8A}" srcOrd="0" destOrd="0" presId="urn:microsoft.com/office/officeart/2005/8/layout/hierarchy6"/>
+    <dgm:cxn modelId="{EAC10CCD-A33A-43D1-9BB9-1976BC83AD63}" type="presParOf" srcId="{BFBDA219-6572-47D0-82FB-CE205E8E31F7}" destId="{0FD71943-1F0F-41F4-BEBA-0DE9C9063AA9}" srcOrd="1" destOrd="0" presId="urn:microsoft.com/office/officeart/2005/8/layout/hierarchy6"/>
+    <dgm:cxn modelId="{01EB377B-C519-4EE3-92F6-5D08FED94304}" type="presParOf" srcId="{7D62FFBC-C68E-41EA-A666-528B88249F3C}" destId="{156EEE77-6EFA-480E-9B03-144EAC53275B}" srcOrd="1" destOrd="0" presId="urn:microsoft.com/office/officeart/2005/8/layout/hierarchy6"/>
+    <dgm:cxn modelId="{167EE28A-6228-4B26-B27D-B2C85CD7755E}" type="presParOf" srcId="{156EEE77-6EFA-480E-9B03-144EAC53275B}" destId="{9FAA349A-2D14-44D7-95A5-EB715B81C3D2}" srcOrd="0" destOrd="0" presId="urn:microsoft.com/office/officeart/2005/8/layout/hierarchy6"/>
+    <dgm:cxn modelId="{B21978C1-DC06-4C4F-8CE0-09F5781993CB}" type="presParOf" srcId="{7D62FFBC-C68E-41EA-A666-528B88249F3C}" destId="{63E40798-D26C-46C0-8A94-CCF3D7B2A474}" srcOrd="2" destOrd="0" presId="urn:microsoft.com/office/officeart/2005/8/layout/hierarchy6"/>
+    <dgm:cxn modelId="{860B3723-0BF3-423F-A584-9566E1BA2CAE}" type="presParOf" srcId="{63E40798-D26C-46C0-8A94-CCF3D7B2A474}" destId="{4E438708-61E3-4E11-86A5-C3537614BCFC}" srcOrd="0" destOrd="0" presId="urn:microsoft.com/office/officeart/2005/8/layout/hierarchy6"/>
+    <dgm:cxn modelId="{0B2B91A7-BE6B-459F-AE3E-F7145336C8BF}" type="presParOf" srcId="{63E40798-D26C-46C0-8A94-CCF3D7B2A474}" destId="{FE54A99A-EE57-4480-976F-B09EFA12713C}" srcOrd="1" destOrd="0" presId="urn:microsoft.com/office/officeart/2005/8/layout/hierarchy6"/>
+    <dgm:cxn modelId="{956EC7DA-B3DC-4424-885F-F53E50B99E4C}" type="presParOf" srcId="{7D62FFBC-C68E-41EA-A666-528B88249F3C}" destId="{767C65E9-4D16-41F5-A779-6428EB328AD2}" srcOrd="3" destOrd="0" presId="urn:microsoft.com/office/officeart/2005/8/layout/hierarchy6"/>
+    <dgm:cxn modelId="{03F784E3-FDB8-4BC1-94E9-3AB881F9A433}" type="presParOf" srcId="{767C65E9-4D16-41F5-A779-6428EB328AD2}" destId="{98808C5F-0192-4F87-A6AA-BA311C3FB85C}" srcOrd="0" destOrd="0" presId="urn:microsoft.com/office/officeart/2005/8/layout/hierarchy6"/>
+    <dgm:cxn modelId="{E65BEDF0-1F80-4670-8A22-1B0D7C8D9BFE}" type="presParOf" srcId="{7D62FFBC-C68E-41EA-A666-528B88249F3C}" destId="{A71655E9-FB62-4865-9AC6-61EBF4497E37}" srcOrd="4" destOrd="0" presId="urn:microsoft.com/office/officeart/2005/8/layout/hierarchy6"/>
+    <dgm:cxn modelId="{69E1B16C-BF84-403E-832C-66F21E0AC48F}" type="presParOf" srcId="{A71655E9-FB62-4865-9AC6-61EBF4497E37}" destId="{BF9BA2F7-CFFD-4F91-9ADC-67B86903678A}" srcOrd="0" destOrd="0" presId="urn:microsoft.com/office/officeart/2005/8/layout/hierarchy6"/>
+    <dgm:cxn modelId="{5FF2A28A-AD84-4B0D-BE23-D261DE6BCD5C}" type="presParOf" srcId="{A71655E9-FB62-4865-9AC6-61EBF4497E37}" destId="{07E32FD9-44AA-4ADB-8156-A800F174733D}" srcOrd="1" destOrd="0" presId="urn:microsoft.com/office/officeart/2005/8/layout/hierarchy6"/>
   </dgm:cxnLst>
   <dgm:bg/>
   <dgm:whole/>
@@ -54352,7 +54102,7 @@
 <b:Sources xmlns:b="http://schemas.openxmlformats.org/officeDocument/2006/bibliography" xmlns="http://schemas.openxmlformats.org/officeDocument/2006/bibliography" SelectedStyle="\APA.XSL" StyleName="APA Fifth Edition">
   <b:Source xmlns:b="http://schemas.openxmlformats.org/officeDocument/2006/bibliography" xmlns="http://schemas.openxmlformats.org/officeDocument/2006/bibliography">
     <b:Tag>Platzhalter1</b:Tag>
-    <b:RefOrder>12</b:RefOrder>
+    <b:RefOrder>13</b:RefOrder>
   </b:Source>
   <b:Source>
     <b:Tag>Gro82</b:Tag>
@@ -54372,7 +54122,7 @@
         </b:NameList>
       </b:Author>
     </b:Author>
-    <b:RefOrder>13</b:RefOrder>
+    <b:RefOrder>14</b:RefOrder>
   </b:Source>
   <b:Source>
     <b:Tag>Hag14</b:Tag>
@@ -54394,7 +54144,7 @@
     <b:MonthAccessed>06</b:MonthAccessed>
     <b:DayAccessed>27</b:DayAccessed>
     <b:Year>2014</b:Year>
-    <b:RefOrder>1</b:RefOrder>
+    <b:RefOrder>2</b:RefOrder>
   </b:Source>
   <b:Source>
     <b:Tag>Hag141</b:Tag>
@@ -54416,7 +54166,7 @@
     <b:YearAccessed>2014</b:YearAccessed>
     <b:MonthAccessed>06</b:MonthAccessed>
     <b:DayAccessed>27</b:DayAccessed>
-    <b:RefOrder>14</b:RefOrder>
+    <b:RefOrder>15</b:RefOrder>
   </b:Source>
   <b:Source>
     <b:Tag>Gre10</b:Tag>
@@ -54440,7 +54190,7 @@
         </b:NameList>
       </b:Author>
     </b:Author>
-    <b:RefOrder>4</b:RefOrder>
+    <b:RefOrder>5</b:RefOrder>
   </b:Source>
   <b:Source>
     <b:Tag>Fun14</b:Tag>
@@ -54461,7 +54211,7 @@
     <b:Month>Juni</b:Month>
     <b:Day>29.06.2014</b:Day>
     <b:URL>http://www.managementpraxis.ch/praxistipp_view.cfm?nr=432</b:URL>
-    <b:RefOrder>3</b:RefOrder>
+    <b:RefOrder>4</b:RefOrder>
   </b:Source>
   <b:Source>
     <b:Tag>DrH07</b:Tag>
@@ -54482,7 +54232,7 @@
     <b:Year>2007</b:Year>
     <b:City>Unterschleißheim</b:City>
     <b:Publisher>Microsoft Press Deutschland</b:Publisher>
-    <b:RefOrder>6</b:RefOrder>
+    <b:RefOrder>7</b:RefOrder>
   </b:Source>
   <b:Source>
     <b:Tag>And10</b:Tag>
@@ -54501,7 +54251,7 @@
     <b:Title>Visual C# 2010 - Das umfassende Handbuch, 5. Auflage</b:Title>
     <b:Year>2010</b:Year>
     <b:Publisher>Galileo Computing</b:Publisher>
-    <b:RefOrder>7</b:RefOrder>
+    <b:RefOrder>8</b:RefOrder>
   </b:Source>
   <b:Source>
     <b:Tag>And12</b:Tag>
@@ -54520,7 +54270,7 @@
     <b:Title> Pro C# 5.0 and the .Net 4.5 Framework</b:Title>
     <b:Year>2012</b:Year>
     <b:Publisher>Springer</b:Publisher>
-    <b:RefOrder>8</b:RefOrder>
+    <b:RefOrder>9</b:RefOrder>
   </b:Source>
   <b:Source>
     <b:Tag>ita14</b:Tag>
@@ -54531,7 +54281,7 @@
     <b:Month>07</b:Month>
     <b:Day>07</b:Day>
     <b:URL>http://www.it-agile.de/</b:URL>
-    <b:RefOrder>9</b:RefOrder>
+    <b:RefOrder>10</b:RefOrder>
   </b:Source>
   <b:Source>
     <b:Tag>Kra11</b:Tag>
@@ -54553,7 +54303,7 @@
     <b:MonthAccessed>07</b:MonthAccessed>
     <b:DayAccessed>10</b:DayAccessed>
     <b:URL>http://www.kraus-und-partner.de/projektmanagement/wiki/projektmanagement</b:URL>
-    <b:RefOrder>2</b:RefOrder>
+    <b:RefOrder>3</b:RefOrder>
   </b:Source>
   <b:Source>
     <b:Tag>Bun13</b:Tag>
@@ -54576,7 +54326,7 @@
     <b:MonthAccessed>07</b:MonthAccessed>
     <b:DayAccessed>11</b:DayAccessed>
     <b:URL>http://www.cio.bund.de/Web/DE/Architekturen-und-Standards/V-Modell-XT/Haeufig-gestellte-Fragen/haeufig_gestellte_fragen_node.html</b:URL>
-    <b:RefOrder>5</b:RefOrder>
+    <b:RefOrder>6</b:RefOrder>
   </b:Source>
   <b:Source>
     <b:Tag>Tek14</b:Tag>
@@ -54588,7 +54338,7 @@
     <b:MonthAccessed>07</b:MonthAccessed>
     <b:DayAccessed>12</b:DayAccessed>
     <b:Year>2014</b:Year>
-    <b:RefOrder>11</b:RefOrder>
+    <b:RefOrder>12</b:RefOrder>
   </b:Source>
   <b:Source>
     <b:Tag>Cla03</b:Tag>
@@ -54612,7 +54362,24 @@
     <b:Year>2003</b:Year>
     <b:City>Berlin</b:City>
     <b:Publisher>Bibliographisches Institut</b:Publisher>
-    <b:RefOrder>10</b:RefOrder>
+    <b:RefOrder>11</b:RefOrder>
+  </b:Source>
+  <b:Source>
+    <b:Tag>InL09</b:Tag>
+    <b:SourceType>InternetSite</b:SourceType>
+    <b:Guid>{053BB1B1-6A6E-423D-8D3E-F9A70F01069B}</b:Guid>
+    <b:Title>Projektmanagement: Definitionen, Einführungen und Vorlagen</b:Title>
+    <b:InternetSiteTitle>Projektmanagement:</b:InternetSiteTitle>
+    <b:Year>2009</b:Year>
+    <b:Month>03</b:Month>
+    <b:Day>22</b:Day>
+    <b:URL>http://projektmanagement-definitionen.de/glossar/projektmanagement</b:URL>
+    <b:Author>
+      <b:Author>
+        <b:Corporate>InLoox GmbH</b:Corporate>
+      </b:Author>
+    </b:Author>
+    <b:RefOrder>1</b:RefOrder>
   </b:Source>
 </b:Sources>
 </file>
@@ -55428,7 +55195,7 @@
 <b:Sources xmlns:b="http://schemas.openxmlformats.org/officeDocument/2006/bibliography" xmlns="http://schemas.openxmlformats.org/officeDocument/2006/bibliography" SelectedStyle="\APA.XSL" StyleName="APA Fifth Edition">
   <b:Source xmlns:b="http://schemas.openxmlformats.org/officeDocument/2006/bibliography" xmlns="http://schemas.openxmlformats.org/officeDocument/2006/bibliography">
     <b:Tag>Platzhalter1</b:Tag>
-    <b:RefOrder>13</b:RefOrder>
+    <b:RefOrder>12</b:RefOrder>
   </b:Source>
   <b:Source>
     <b:Tag>Gro82</b:Tag>
@@ -55448,7 +55215,7 @@
         </b:NameList>
       </b:Author>
     </b:Author>
-    <b:RefOrder>14</b:RefOrder>
+    <b:RefOrder>13</b:RefOrder>
   </b:Source>
   <b:Source>
     <b:Tag>Hag14</b:Tag>
@@ -55470,7 +55237,7 @@
     <b:MonthAccessed>06</b:MonthAccessed>
     <b:DayAccessed>27</b:DayAccessed>
     <b:Year>2014</b:Year>
-    <b:RefOrder>2</b:RefOrder>
+    <b:RefOrder>1</b:RefOrder>
   </b:Source>
   <b:Source>
     <b:Tag>Hag141</b:Tag>
@@ -55492,7 +55259,7 @@
     <b:YearAccessed>2014</b:YearAccessed>
     <b:MonthAccessed>06</b:MonthAccessed>
     <b:DayAccessed>27</b:DayAccessed>
-    <b:RefOrder>15</b:RefOrder>
+    <b:RefOrder>14</b:RefOrder>
   </b:Source>
   <b:Source>
     <b:Tag>Gre10</b:Tag>
@@ -55516,7 +55283,7 @@
         </b:NameList>
       </b:Author>
     </b:Author>
-    <b:RefOrder>5</b:RefOrder>
+    <b:RefOrder>4</b:RefOrder>
   </b:Source>
   <b:Source>
     <b:Tag>Fun14</b:Tag>
@@ -55537,7 +55304,7 @@
     <b:Month>Juni</b:Month>
     <b:Day>29.06.2014</b:Day>
     <b:URL>http://www.managementpraxis.ch/praxistipp_view.cfm?nr=432</b:URL>
-    <b:RefOrder>4</b:RefOrder>
+    <b:RefOrder>3</b:RefOrder>
   </b:Source>
   <b:Source>
     <b:Tag>DrH07</b:Tag>
@@ -55558,7 +55325,7 @@
     <b:Year>2007</b:Year>
     <b:City>Unterschleißheim</b:City>
     <b:Publisher>Microsoft Press Deutschland</b:Publisher>
-    <b:RefOrder>7</b:RefOrder>
+    <b:RefOrder>6</b:RefOrder>
   </b:Source>
   <b:Source>
     <b:Tag>And10</b:Tag>
@@ -55577,7 +55344,7 @@
     <b:Title>Visual C# 2010 - Das umfassende Handbuch, 5. Auflage</b:Title>
     <b:Year>2010</b:Year>
     <b:Publisher>Galileo Computing</b:Publisher>
-    <b:RefOrder>8</b:RefOrder>
+    <b:RefOrder>7</b:RefOrder>
   </b:Source>
   <b:Source>
     <b:Tag>And12</b:Tag>
@@ -55596,7 +55363,7 @@
     <b:Title> Pro C# 5.0 and the .Net 4.5 Framework</b:Title>
     <b:Year>2012</b:Year>
     <b:Publisher>Springer</b:Publisher>
-    <b:RefOrder>9</b:RefOrder>
+    <b:RefOrder>8</b:RefOrder>
   </b:Source>
   <b:Source>
     <b:Tag>ita14</b:Tag>
@@ -55607,7 +55374,7 @@
     <b:Month>07</b:Month>
     <b:Day>07</b:Day>
     <b:URL>http://www.it-agile.de/</b:URL>
-    <b:RefOrder>10</b:RefOrder>
+    <b:RefOrder>9</b:RefOrder>
   </b:Source>
   <b:Source>
     <b:Tag>Kra11</b:Tag>
@@ -55629,7 +55396,7 @@
     <b:MonthAccessed>07</b:MonthAccessed>
     <b:DayAccessed>10</b:DayAccessed>
     <b:URL>http://www.kraus-und-partner.de/projektmanagement/wiki/projektmanagement</b:URL>
-    <b:RefOrder>3</b:RefOrder>
+    <b:RefOrder>2</b:RefOrder>
   </b:Source>
   <b:Source>
     <b:Tag>Bun13</b:Tag>
@@ -55652,7 +55419,7 @@
     <b:MonthAccessed>07</b:MonthAccessed>
     <b:DayAccessed>11</b:DayAccessed>
     <b:URL>http://www.cio.bund.de/Web/DE/Architekturen-und-Standards/V-Modell-XT/Haeufig-gestellte-Fragen/haeufig_gestellte_fragen_node.html</b:URL>
-    <b:RefOrder>6</b:RefOrder>
+    <b:RefOrder>5</b:RefOrder>
   </b:Source>
   <b:Source>
     <b:Tag>Tek14</b:Tag>
@@ -55664,7 +55431,7 @@
     <b:MonthAccessed>07</b:MonthAccessed>
     <b:DayAccessed>12</b:DayAccessed>
     <b:Year>2014</b:Year>
-    <b:RefOrder>12</b:RefOrder>
+    <b:RefOrder>11</b:RefOrder>
   </b:Source>
   <b:Source>
     <b:Tag>Cla03</b:Tag>
@@ -55688,29 +55455,76 @@
     <b:Year>2003</b:Year>
     <b:City>Berlin</b:City>
     <b:Publisher>Bibliographisches Institut</b:Publisher>
-    <b:RefOrder>11</b:RefOrder>
-  </b:Source>
-  <b:Source>
-    <b:Tag>InL09</b:Tag>
-    <b:SourceType>InternetSite</b:SourceType>
-    <b:Guid>{053BB1B1-6A6E-423D-8D3E-F9A70F01069B}</b:Guid>
-    <b:Title>Projektmanagement: Definitionen, Einführungen und Vorlagen</b:Title>
-    <b:InternetSiteTitle>Projektmanagement:</b:InternetSiteTitle>
-    <b:Year>2009</b:Year>
-    <b:Month>03</b:Month>
-    <b:Day>22</b:Day>
-    <b:URL>http://projektmanagement-definitionen.de/glossar/projektmanagement</b:URL>
-    <b:Author>
-      <b:Author>
-        <b:Corporate>InLoox GmbH</b:Corporate>
-      </b:Author>
-    </b:Author>
-    <b:RefOrder>1</b:RefOrder>
+    <b:RefOrder>10</b:RefOrder>
   </b:Source>
 </b:Sources>
 </file>
 
 <file path=customXml/itemProps1.xml><?xml version="1.0" encoding="utf-8"?>
+<ds:datastoreItem xmlns:ds="http://schemas.openxmlformats.org/officeDocument/2006/customXml" ds:itemID="{BF99A9BD-7608-466E-8AEF-350088EF1005}">
+  <ds:schemaRefs>
+    <ds:schemaRef ds:uri="http://schemas.openxmlformats.org/officeDocument/2006/bibliography"/>
+  </ds:schemaRefs>
+</ds:datastoreItem>
+</file>
+
+<file path=customXml/itemProps10.xml><?xml version="1.0" encoding="utf-8"?>
+<ds:datastoreItem xmlns:ds="http://schemas.openxmlformats.org/officeDocument/2006/customXml" ds:itemID="{19811D08-6447-4734-AB90-F108EA65FB90}">
+  <ds:schemaRefs>
+    <ds:schemaRef ds:uri="http://schemas.openxmlformats.org/officeDocument/2006/bibliography"/>
+  </ds:schemaRefs>
+</ds:datastoreItem>
+</file>
+
+<file path=customXml/itemProps11.xml><?xml version="1.0" encoding="utf-8"?>
+<ds:datastoreItem xmlns:ds="http://schemas.openxmlformats.org/officeDocument/2006/customXml" ds:itemID="{9D18F03C-685B-4356-974B-78E0F522A70A}">
+  <ds:schemaRefs>
+    <ds:schemaRef ds:uri="http://schemas.openxmlformats.org/officeDocument/2006/bibliography"/>
+  </ds:schemaRefs>
+</ds:datastoreItem>
+</file>
+
+<file path=customXml/itemProps12.xml><?xml version="1.0" encoding="utf-8"?>
+<ds:datastoreItem xmlns:ds="http://schemas.openxmlformats.org/officeDocument/2006/customXml" ds:itemID="{38BBEBBC-5BAE-4601-85A3-15E5CC7843F7}">
+  <ds:schemaRefs>
+    <ds:schemaRef ds:uri="http://schemas.openxmlformats.org/officeDocument/2006/bibliography"/>
+  </ds:schemaRefs>
+</ds:datastoreItem>
+</file>
+
+<file path=customXml/itemProps13.xml><?xml version="1.0" encoding="utf-8"?>
+<ds:datastoreItem xmlns:ds="http://schemas.openxmlformats.org/officeDocument/2006/customXml" ds:itemID="{C8FEFAD4-B28F-495E-B702-5BC004E8659C}">
+  <ds:schemaRefs>
+    <ds:schemaRef ds:uri="http://schemas.openxmlformats.org/officeDocument/2006/bibliography"/>
+  </ds:schemaRefs>
+</ds:datastoreItem>
+</file>
+
+<file path=customXml/itemProps14.xml><?xml version="1.0" encoding="utf-8"?>
+<ds:datastoreItem xmlns:ds="http://schemas.openxmlformats.org/officeDocument/2006/customXml" ds:itemID="{696E54BB-7E35-4CAA-B2F4-10A835DD6E8A}">
+  <ds:schemaRefs>
+    <ds:schemaRef ds:uri="http://schemas.openxmlformats.org/officeDocument/2006/bibliography"/>
+  </ds:schemaRefs>
+</ds:datastoreItem>
+</file>
+
+<file path=customXml/itemProps15.xml><?xml version="1.0" encoding="utf-8"?>
+<ds:datastoreItem xmlns:ds="http://schemas.openxmlformats.org/officeDocument/2006/customXml" ds:itemID="{C459F1DB-528B-434A-AC91-CF3833F068D5}">
+  <ds:schemaRefs>
+    <ds:schemaRef ds:uri="http://schemas.openxmlformats.org/officeDocument/2006/bibliography"/>
+  </ds:schemaRefs>
+</ds:datastoreItem>
+</file>
+
+<file path=customXml/itemProps16.xml><?xml version="1.0" encoding="utf-8"?>
+<ds:datastoreItem xmlns:ds="http://schemas.openxmlformats.org/officeDocument/2006/customXml" ds:itemID="{F099CE47-8FE1-4C6E-8099-EB0B848E41AA}">
+  <ds:schemaRefs>
+    <ds:schemaRef ds:uri="http://schemas.openxmlformats.org/officeDocument/2006/bibliography"/>
+  </ds:schemaRefs>
+</ds:datastoreItem>
+</file>
+
+<file path=customXml/itemProps2.xml><?xml version="1.0" encoding="utf-8"?>
 <ds:datastoreItem xmlns:ds="http://schemas.openxmlformats.org/officeDocument/2006/customXml" ds:itemID="{89D0ABE2-6D94-4046-AE4D-E781658F2504}">
   <ds:schemaRefs>
     <ds:schemaRef ds:uri="http://schemas.openxmlformats.org/officeDocument/2006/bibliography"/>
@@ -55718,72 +55532,8 @@
 </ds:datastoreItem>
 </file>
 
-<file path=customXml/itemProps10.xml><?xml version="1.0" encoding="utf-8"?>
-<ds:datastoreItem xmlns:ds="http://schemas.openxmlformats.org/officeDocument/2006/customXml" ds:itemID="{C8FEFAD4-B28F-495E-B702-5BC004E8659C}">
-  <ds:schemaRefs>
-    <ds:schemaRef ds:uri="http://schemas.openxmlformats.org/officeDocument/2006/bibliography"/>
-  </ds:schemaRefs>
-</ds:datastoreItem>
-</file>
-
-<file path=customXml/itemProps11.xml><?xml version="1.0" encoding="utf-8"?>
-<ds:datastoreItem xmlns:ds="http://schemas.openxmlformats.org/officeDocument/2006/customXml" ds:itemID="{40FAAFCE-3DA7-4D18-A9B3-7F4B8566395B}">
-  <ds:schemaRefs>
-    <ds:schemaRef ds:uri="http://schemas.openxmlformats.org/officeDocument/2006/bibliography"/>
-  </ds:schemaRefs>
-</ds:datastoreItem>
-</file>
-
-<file path=customXml/itemProps12.xml><?xml version="1.0" encoding="utf-8"?>
-<ds:datastoreItem xmlns:ds="http://schemas.openxmlformats.org/officeDocument/2006/customXml" ds:itemID="{BF99A9BD-7608-466E-8AEF-350088EF1005}">
-  <ds:schemaRefs>
-    <ds:schemaRef ds:uri="http://schemas.openxmlformats.org/officeDocument/2006/bibliography"/>
-  </ds:schemaRefs>
-</ds:datastoreItem>
-</file>
-
-<file path=customXml/itemProps13.xml><?xml version="1.0" encoding="utf-8"?>
-<ds:datastoreItem xmlns:ds="http://schemas.openxmlformats.org/officeDocument/2006/customXml" ds:itemID="{EF7FBF1D-FE27-4D4D-BEEF-42B8FCFFB2D6}">
-  <ds:schemaRefs>
-    <ds:schemaRef ds:uri="http://schemas.openxmlformats.org/officeDocument/2006/bibliography"/>
-  </ds:schemaRefs>
-</ds:datastoreItem>
-</file>
-
-<file path=customXml/itemProps14.xml><?xml version="1.0" encoding="utf-8"?>
-<ds:datastoreItem xmlns:ds="http://schemas.openxmlformats.org/officeDocument/2006/customXml" ds:itemID="{40708D75-1892-481C-9508-3B3D71134489}">
-  <ds:schemaRefs>
-    <ds:schemaRef ds:uri="http://schemas.openxmlformats.org/officeDocument/2006/bibliography"/>
-  </ds:schemaRefs>
-</ds:datastoreItem>
-</file>
-
-<file path=customXml/itemProps15.xml><?xml version="1.0" encoding="utf-8"?>
-<ds:datastoreItem xmlns:ds="http://schemas.openxmlformats.org/officeDocument/2006/customXml" ds:itemID="{38BBEBBC-5BAE-4601-85A3-15E5CC7843F7}">
-  <ds:schemaRefs>
-    <ds:schemaRef ds:uri="http://schemas.openxmlformats.org/officeDocument/2006/bibliography"/>
-  </ds:schemaRefs>
-</ds:datastoreItem>
-</file>
-
-<file path=customXml/itemProps16.xml><?xml version="1.0" encoding="utf-8"?>
-<ds:datastoreItem xmlns:ds="http://schemas.openxmlformats.org/officeDocument/2006/customXml" ds:itemID="{CCD1F9F4-91DD-43D1-AD5D-A864DA5FB3D8}">
-  <ds:schemaRefs>
-    <ds:schemaRef ds:uri="http://schemas.openxmlformats.org/officeDocument/2006/bibliography"/>
-  </ds:schemaRefs>
-</ds:datastoreItem>
-</file>
-
-<file path=customXml/itemProps2.xml><?xml version="1.0" encoding="utf-8"?>
-<ds:datastoreItem xmlns:ds="http://schemas.openxmlformats.org/officeDocument/2006/customXml" ds:itemID="{A3C8A2ED-550E-41E5-B83C-32AC7F9758AA}">
-  <ds:schemaRefs>
-    <ds:schemaRef ds:uri="http://schemas.openxmlformats.org/officeDocument/2006/bibliography"/>
-  </ds:schemaRefs>
-</ds:datastoreItem>
-</file>
-
 <file path=customXml/itemProps3.xml><?xml version="1.0" encoding="utf-8"?>
-<ds:datastoreItem xmlns:ds="http://schemas.openxmlformats.org/officeDocument/2006/customXml" ds:itemID="{9D18F03C-685B-4356-974B-78E0F522A70A}">
+<ds:datastoreItem xmlns:ds="http://schemas.openxmlformats.org/officeDocument/2006/customXml" ds:itemID="{674B0DEE-1036-476E-982E-B18D5D414C9B}">
   <ds:schemaRefs>
     <ds:schemaRef ds:uri="http://schemas.openxmlformats.org/officeDocument/2006/bibliography"/>
   </ds:schemaRefs>
@@ -55799,7 +55549,7 @@
 </file>
 
 <file path=customXml/itemProps5.xml><?xml version="1.0" encoding="utf-8"?>
-<ds:datastoreItem xmlns:ds="http://schemas.openxmlformats.org/officeDocument/2006/customXml" ds:itemID="{EAF45C55-0289-4FD5-96A0-04E5A465900B}">
+<ds:datastoreItem xmlns:ds="http://schemas.openxmlformats.org/officeDocument/2006/customXml" ds:itemID="{51472966-78A3-4B12-B30A-F5AFB87E3531}">
   <ds:schemaRefs>
     <ds:schemaRef ds:uri="http://schemas.openxmlformats.org/officeDocument/2006/bibliography"/>
   </ds:schemaRefs>
@@ -55807,7 +55557,7 @@
 </file>
 
 <file path=customXml/itemProps6.xml><?xml version="1.0" encoding="utf-8"?>
-<ds:datastoreItem xmlns:ds="http://schemas.openxmlformats.org/officeDocument/2006/customXml" ds:itemID="{674B0DEE-1036-476E-982E-B18D5D414C9B}">
+<ds:datastoreItem xmlns:ds="http://schemas.openxmlformats.org/officeDocument/2006/customXml" ds:itemID="{EF7FBF1D-FE27-4D4D-BEEF-42B8FCFFB2D6}">
   <ds:schemaRefs>
     <ds:schemaRef ds:uri="http://schemas.openxmlformats.org/officeDocument/2006/bibliography"/>
   </ds:schemaRefs>
@@ -55823,7 +55573,7 @@
 </file>
 
 <file path=customXml/itemProps8.xml><?xml version="1.0" encoding="utf-8"?>
-<ds:datastoreItem xmlns:ds="http://schemas.openxmlformats.org/officeDocument/2006/customXml" ds:itemID="{19811D08-6447-4734-AB90-F108EA65FB90}">
+<ds:datastoreItem xmlns:ds="http://schemas.openxmlformats.org/officeDocument/2006/customXml" ds:itemID="{A3C8A2ED-550E-41E5-B83C-32AC7F9758AA}">
   <ds:schemaRefs>
     <ds:schemaRef ds:uri="http://schemas.openxmlformats.org/officeDocument/2006/bibliography"/>
   </ds:schemaRefs>
@@ -55831,7 +55581,7 @@
 </file>
 
 <file path=customXml/itemProps9.xml><?xml version="1.0" encoding="utf-8"?>
-<ds:datastoreItem xmlns:ds="http://schemas.openxmlformats.org/officeDocument/2006/customXml" ds:itemID="{51472966-78A3-4B12-B30A-F5AFB87E3531}">
+<ds:datastoreItem xmlns:ds="http://schemas.openxmlformats.org/officeDocument/2006/customXml" ds:itemID="{40708D75-1892-481C-9508-3B3D71134489}">
   <ds:schemaRefs>
     <ds:schemaRef ds:uri="http://schemas.openxmlformats.org/officeDocument/2006/bibliography"/>
   </ds:schemaRefs>

</xml_diff>